<commit_message>
add first project struct
</commit_message>
<xml_diff>
--- a/wiki/Plantilla_tgf_paloma.docx
+++ b/wiki/Plantilla_tgf_paloma.docx
@@ -1230,14 +1230,25 @@
     <w:p>
       <w:pPr>
         <w:pStyle w:val="Dedicatoria"/>
-        <w:rPr>
-          <w:rFonts w:hint="eastAsia"/>
-        </w:rPr>
       </w:pPr>
       <w:r>
         <w:lastRenderedPageBreak/>
-        <w:t>Esto es la dedicatoria.</w:t>
-      </w:r>
+        <w:t>“</w:t>
+      </w:r>
+      <w:r>
+        <w:t>Las cosas no se hacen siguiendo caminos distintos para que no sean iguales, sino para que sean mejores</w:t>
+      </w:r>
+      <w:r>
+        <w:t>.” Elon Musk</w:t>
+      </w:r>
+    </w:p>
+    <w:p>
+      <w:pPr>
+        <w:pStyle w:val="Dedicatoria"/>
+        <w:rPr>
+          <w:rFonts w:hint="eastAsia"/>
+        </w:rPr>
+      </w:pPr>
     </w:p>
     <w:p>
       <w:pPr>
@@ -1272,7 +1283,7 @@
           <w:rFonts w:hint="eastAsia"/>
         </w:rPr>
       </w:pPr>
-      <w:bookmarkStart w:id="0" w:name="_Toc35889434"/>
+      <w:bookmarkStart w:id="0" w:name="_Toc36636971"/>
       <w:r>
         <w:lastRenderedPageBreak/>
         <w:t>Declaración de Autoría</w:t>
@@ -1427,7 +1438,7 @@
           <w:rFonts w:hint="eastAsia"/>
         </w:rPr>
       </w:pPr>
-      <w:bookmarkStart w:id="1" w:name="_Toc35889435"/>
+      <w:bookmarkStart w:id="1" w:name="_Toc36636972"/>
       <w:r>
         <w:lastRenderedPageBreak/>
         <w:t>Resumen</w:t>
@@ -5065,7 +5076,7 @@
           <w:rFonts w:hint="eastAsia"/>
         </w:rPr>
       </w:pPr>
-      <w:bookmarkStart w:id="2" w:name="_Toc35889436"/>
+      <w:bookmarkStart w:id="2" w:name="_Toc36636973"/>
       <w:r>
         <w:lastRenderedPageBreak/>
         <w:t>Agradecimientos</w:t>
@@ -8741,7 +8752,7 @@
         <w:rPr>
           <w:noProof/>
         </w:rPr>
-        <w:instrText xml:space="preserve"> PAGEREF _Toc35889434 \h </w:instrText>
+        <w:instrText xml:space="preserve"> PAGEREF _Toc36636971 \h </w:instrText>
       </w:r>
       <w:r>
         <w:rPr>
@@ -8803,7 +8814,7 @@
         <w:rPr>
           <w:noProof/>
         </w:rPr>
-        <w:instrText xml:space="preserve"> PAGEREF _Toc35889435 \h </w:instrText>
+        <w:instrText xml:space="preserve"> PAGEREF _Toc36636972 \h </w:instrText>
       </w:r>
       <w:r>
         <w:rPr>
@@ -8865,7 +8876,7 @@
         <w:rPr>
           <w:noProof/>
         </w:rPr>
-        <w:instrText xml:space="preserve"> PAGEREF _Toc35889436 \h </w:instrText>
+        <w:instrText xml:space="preserve"> PAGEREF _Toc36636973 \h </w:instrText>
       </w:r>
       <w:r>
         <w:rPr>
@@ -8931,7 +8942,7 @@
         <w:rPr>
           <w:noProof/>
         </w:rPr>
-        <w:instrText xml:space="preserve"> PAGEREF _Toc35889437 \h </w:instrText>
+        <w:instrText xml:space="preserve"> PAGEREF _Toc36636974 \h </w:instrText>
       </w:r>
       <w:r>
         <w:rPr>
@@ -8975,7 +8986,7 @@
         <w:rPr>
           <w:noProof/>
         </w:rPr>
-        <w:t>1.1. Motivación</w:t>
+        <w:t>1.1.1. Motivación</w:t>
       </w:r>
       <w:r>
         <w:rPr>
@@ -8993,7 +9004,7 @@
         <w:rPr>
           <w:noProof/>
         </w:rPr>
-        <w:instrText xml:space="preserve"> PAGEREF _Toc35889438 \h </w:instrText>
+        <w:instrText xml:space="preserve"> PAGEREF _Toc36636975 \h </w:instrText>
       </w:r>
       <w:r>
         <w:rPr>
@@ -9037,7 +9048,7 @@
         <w:rPr>
           <w:noProof/>
         </w:rPr>
-        <w:t>1.2. Objetivos</w:t>
+        <w:t>1.1.2. Objetivos</w:t>
       </w:r>
       <w:r>
         <w:rPr>
@@ -9055,7 +9066,7 @@
         <w:rPr>
           <w:noProof/>
         </w:rPr>
-        <w:instrText xml:space="preserve"> PAGEREF _Toc35889439 \h </w:instrText>
+        <w:instrText xml:space="preserve"> PAGEREF _Toc36636976 \h </w:instrText>
       </w:r>
       <w:r>
         <w:rPr>
@@ -9099,7 +9110,7 @@
         <w:rPr>
           <w:noProof/>
         </w:rPr>
-        <w:t>1.3. Estructura de la memoria</w:t>
+        <w:t>1.1.3. Estructura de la memoria</w:t>
       </w:r>
       <w:r>
         <w:rPr>
@@ -9117,7 +9128,7 @@
         <w:rPr>
           <w:noProof/>
         </w:rPr>
-        <w:instrText xml:space="preserve"> PAGEREF _Toc35889440 \h </w:instrText>
+        <w:instrText xml:space="preserve"> PAGEREF _Toc36636977 \h </w:instrText>
       </w:r>
       <w:r>
         <w:rPr>
@@ -9183,7 +9194,7 @@
         <w:rPr>
           <w:noProof/>
         </w:rPr>
-        <w:instrText xml:space="preserve"> PAGEREF _Toc35889441 \h </w:instrText>
+        <w:instrText xml:space="preserve"> PAGEREF _Toc36636978 \h </w:instrText>
       </w:r>
       <w:r>
         <w:rPr>
@@ -9245,7 +9256,7 @@
         <w:rPr>
           <w:noProof/>
         </w:rPr>
-        <w:instrText xml:space="preserve"> PAGEREF _Toc35889442 \h </w:instrText>
+        <w:instrText xml:space="preserve"> PAGEREF _Toc36636979 \h </w:instrText>
       </w:r>
       <w:r>
         <w:rPr>
@@ -9307,7 +9318,7 @@
         <w:rPr>
           <w:noProof/>
         </w:rPr>
-        <w:instrText xml:space="preserve"> PAGEREF _Toc35889443 \h </w:instrText>
+        <w:instrText xml:space="preserve"> PAGEREF _Toc36636980 \h </w:instrText>
       </w:r>
       <w:r>
         <w:rPr>
@@ -9369,7 +9380,7 @@
         <w:rPr>
           <w:noProof/>
         </w:rPr>
-        <w:instrText xml:space="preserve"> PAGEREF _Toc35889444 \h </w:instrText>
+        <w:instrText xml:space="preserve"> PAGEREF _Toc36636981 \h </w:instrText>
       </w:r>
       <w:r>
         <w:rPr>
@@ -9414,7 +9425,7 @@
           <w:noProof/>
           <w:lang w:val="en-US"/>
         </w:rPr>
-        <w:t>2.3.1. Optimal Reciprocal Collision Avoidance (ORCA)</w:t>
+        <w:t>2.3.1. Sense and avoid</w:t>
       </w:r>
       <w:r>
         <w:rPr>
@@ -9434,7 +9445,7 @@
           <w:noProof/>
           <w:lang w:val="en-US"/>
         </w:rPr>
-        <w:instrText xml:space="preserve"> PAGEREF _Toc35889445 \h </w:instrText>
+        <w:instrText xml:space="preserve"> PAGEREF _Toc36636982 \h </w:instrText>
       </w:r>
       <w:r>
         <w:rPr>
@@ -9468,6 +9479,76 @@
         <w:pStyle w:val="TDC2"/>
         <w:rPr>
           <w:rFonts w:asciiTheme="minorHAnsi" w:eastAsiaTheme="minorEastAsia" w:hAnsiTheme="minorHAnsi" w:cstheme="minorBidi"/>
+          <w:noProof/>
+          <w:kern w:val="0"/>
+          <w:sz w:val="22"/>
+          <w:szCs w:val="22"/>
+          <w:lang w:val="en-US" w:eastAsia="es-ES" w:bidi="ar-SA"/>
+        </w:rPr>
+      </w:pPr>
+      <w:r>
+        <w:rPr>
+          <w:noProof/>
+          <w:lang w:val="en-US"/>
+        </w:rPr>
+        <w:t>2.3.2. Optimal Reciprocal Collision Avoidance (ORCA)</w:t>
+      </w:r>
+      <w:r>
+        <w:rPr>
+          <w:noProof/>
+          <w:lang w:val="en-US"/>
+        </w:rPr>
+        <w:tab/>
+      </w:r>
+      <w:r>
+        <w:rPr>
+          <w:noProof/>
+        </w:rPr>
+        <w:fldChar w:fldCharType="begin"/>
+      </w:r>
+      <w:r>
+        <w:rPr>
+          <w:noProof/>
+          <w:lang w:val="en-US"/>
+        </w:rPr>
+        <w:instrText xml:space="preserve"> PAGEREF _Toc36636983 \h </w:instrText>
+      </w:r>
+      <w:r>
+        <w:rPr>
+          <w:noProof/>
+        </w:rPr>
+      </w:r>
+      <w:r>
+        <w:rPr>
+          <w:rFonts w:hint="eastAsia"/>
+          <w:noProof/>
+        </w:rPr>
+        <w:fldChar w:fldCharType="separate"/>
+      </w:r>
+      <w:r>
+        <w:rPr>
+          <w:rFonts w:hint="eastAsia"/>
+          <w:noProof/>
+          <w:lang w:val="en-US"/>
+        </w:rPr>
+        <w:t>8</w:t>
+      </w:r>
+      <w:r>
+        <w:rPr>
+          <w:noProof/>
+        </w:rPr>
+        <w:fldChar w:fldCharType="end"/>
+      </w:r>
+    </w:p>
+    <w:p>
+      <w:pPr>
+        <w:pStyle w:val="TDC1"/>
+        <w:tabs>
+          <w:tab w:val="right" w:leader="dot" w:pos="8777"/>
+        </w:tabs>
+        <w:rPr>
+          <w:rFonts w:asciiTheme="minorHAnsi" w:eastAsiaTheme="minorEastAsia" w:hAnsiTheme="minorHAnsi" w:cstheme="minorBidi"/>
+          <w:b w:val="0"/>
           <w:noProof/>
           <w:kern w:val="0"/>
           <w:sz w:val="22"/>
@@ -9479,7 +9560,7 @@
         <w:rPr>
           <w:noProof/>
         </w:rPr>
-        <w:t>2.3.2. aa</w:t>
+        <w:t>CAPÍTULO 3. Herramientas empleadas</w:t>
       </w:r>
       <w:r>
         <w:rPr>
@@ -9497,7 +9578,7 @@
         <w:rPr>
           <w:noProof/>
         </w:rPr>
-        <w:instrText xml:space="preserve"> PAGEREF _Toc35889446 \h </w:instrText>
+        <w:instrText xml:space="preserve"> PAGEREF _Toc36636984 \h </w:instrText>
       </w:r>
       <w:r>
         <w:rPr>
@@ -9516,7 +9597,391 @@
           <w:rFonts w:hint="eastAsia"/>
           <w:noProof/>
         </w:rPr>
-        <w:t>7</w:t>
+        <w:t>9</w:t>
+      </w:r>
+      <w:r>
+        <w:rPr>
+          <w:noProof/>
+        </w:rPr>
+        <w:fldChar w:fldCharType="end"/>
+      </w:r>
+    </w:p>
+    <w:p>
+      <w:pPr>
+        <w:pStyle w:val="TDC2"/>
+        <w:rPr>
+          <w:rFonts w:asciiTheme="minorHAnsi" w:eastAsiaTheme="minorEastAsia" w:hAnsiTheme="minorHAnsi" w:cstheme="minorBidi"/>
+          <w:noProof/>
+          <w:kern w:val="0"/>
+          <w:sz w:val="22"/>
+          <w:szCs w:val="22"/>
+          <w:lang w:eastAsia="es-ES" w:bidi="ar-SA"/>
+        </w:rPr>
+      </w:pPr>
+      <w:r>
+        <w:rPr>
+          <w:noProof/>
+        </w:rPr>
+        <w:t>3.1.1. Matlab</w:t>
+      </w:r>
+      <w:r>
+        <w:rPr>
+          <w:noProof/>
+        </w:rPr>
+        <w:tab/>
+      </w:r>
+      <w:r>
+        <w:rPr>
+          <w:noProof/>
+        </w:rPr>
+        <w:fldChar w:fldCharType="begin"/>
+      </w:r>
+      <w:r>
+        <w:rPr>
+          <w:noProof/>
+        </w:rPr>
+        <w:instrText xml:space="preserve"> PAGEREF _Toc36636985 \h </w:instrText>
+      </w:r>
+      <w:r>
+        <w:rPr>
+          <w:noProof/>
+        </w:rPr>
+      </w:r>
+      <w:r>
+        <w:rPr>
+          <w:rFonts w:hint="eastAsia"/>
+          <w:noProof/>
+        </w:rPr>
+        <w:fldChar w:fldCharType="separate"/>
+      </w:r>
+      <w:r>
+        <w:rPr>
+          <w:rFonts w:hint="eastAsia"/>
+          <w:noProof/>
+        </w:rPr>
+        <w:t>9</w:t>
+      </w:r>
+      <w:r>
+        <w:rPr>
+          <w:noProof/>
+        </w:rPr>
+        <w:fldChar w:fldCharType="end"/>
+      </w:r>
+    </w:p>
+    <w:p>
+      <w:pPr>
+        <w:pStyle w:val="TDC2"/>
+        <w:rPr>
+          <w:rFonts w:asciiTheme="minorHAnsi" w:eastAsiaTheme="minorEastAsia" w:hAnsiTheme="minorHAnsi" w:cstheme="minorBidi"/>
+          <w:noProof/>
+          <w:kern w:val="0"/>
+          <w:sz w:val="22"/>
+          <w:szCs w:val="22"/>
+          <w:lang w:eastAsia="es-ES" w:bidi="ar-SA"/>
+        </w:rPr>
+      </w:pPr>
+      <w:r>
+        <w:rPr>
+          <w:noProof/>
+        </w:rPr>
+        <w:t>3.1.2. Simulink</w:t>
+      </w:r>
+      <w:r>
+        <w:rPr>
+          <w:noProof/>
+        </w:rPr>
+        <w:tab/>
+      </w:r>
+      <w:r>
+        <w:rPr>
+          <w:noProof/>
+        </w:rPr>
+        <w:fldChar w:fldCharType="begin"/>
+      </w:r>
+      <w:r>
+        <w:rPr>
+          <w:noProof/>
+        </w:rPr>
+        <w:instrText xml:space="preserve"> PAGEREF _Toc36636986 \h </w:instrText>
+      </w:r>
+      <w:r>
+        <w:rPr>
+          <w:noProof/>
+        </w:rPr>
+      </w:r>
+      <w:r>
+        <w:rPr>
+          <w:rFonts w:hint="eastAsia"/>
+          <w:noProof/>
+        </w:rPr>
+        <w:fldChar w:fldCharType="separate"/>
+      </w:r>
+      <w:r>
+        <w:rPr>
+          <w:rFonts w:hint="eastAsia"/>
+          <w:noProof/>
+        </w:rPr>
+        <w:t>10</w:t>
+      </w:r>
+      <w:r>
+        <w:rPr>
+          <w:noProof/>
+        </w:rPr>
+        <w:fldChar w:fldCharType="end"/>
+      </w:r>
+    </w:p>
+    <w:p>
+      <w:pPr>
+        <w:pStyle w:val="TDC2"/>
+        <w:rPr>
+          <w:rFonts w:asciiTheme="minorHAnsi" w:eastAsiaTheme="minorEastAsia" w:hAnsiTheme="minorHAnsi" w:cstheme="minorBidi"/>
+          <w:noProof/>
+          <w:kern w:val="0"/>
+          <w:sz w:val="22"/>
+          <w:szCs w:val="22"/>
+          <w:lang w:val="en-US" w:eastAsia="es-ES" w:bidi="ar-SA"/>
+        </w:rPr>
+      </w:pPr>
+      <w:r>
+        <w:rPr>
+          <w:noProof/>
+          <w:lang w:val="en-US"/>
+        </w:rPr>
+        <w:t>3.1.3. App Designer</w:t>
+      </w:r>
+      <w:r>
+        <w:rPr>
+          <w:noProof/>
+          <w:lang w:val="en-US"/>
+        </w:rPr>
+        <w:tab/>
+      </w:r>
+      <w:r>
+        <w:rPr>
+          <w:noProof/>
+        </w:rPr>
+        <w:fldChar w:fldCharType="begin"/>
+      </w:r>
+      <w:r>
+        <w:rPr>
+          <w:noProof/>
+          <w:lang w:val="en-US"/>
+        </w:rPr>
+        <w:instrText xml:space="preserve"> PAGEREF _Toc36636987 \h </w:instrText>
+      </w:r>
+      <w:r>
+        <w:rPr>
+          <w:noProof/>
+        </w:rPr>
+      </w:r>
+      <w:r>
+        <w:rPr>
+          <w:rFonts w:hint="eastAsia"/>
+          <w:noProof/>
+        </w:rPr>
+        <w:fldChar w:fldCharType="separate"/>
+      </w:r>
+      <w:r>
+        <w:rPr>
+          <w:rFonts w:hint="eastAsia"/>
+          <w:noProof/>
+          <w:lang w:val="en-US"/>
+        </w:rPr>
+        <w:t>11</w:t>
+      </w:r>
+      <w:r>
+        <w:rPr>
+          <w:noProof/>
+        </w:rPr>
+        <w:fldChar w:fldCharType="end"/>
+      </w:r>
+    </w:p>
+    <w:p>
+      <w:pPr>
+        <w:pStyle w:val="TDC2"/>
+        <w:rPr>
+          <w:rFonts w:asciiTheme="minorHAnsi" w:eastAsiaTheme="minorEastAsia" w:hAnsiTheme="minorHAnsi" w:cstheme="minorBidi"/>
+          <w:noProof/>
+          <w:kern w:val="0"/>
+          <w:sz w:val="22"/>
+          <w:szCs w:val="22"/>
+          <w:lang w:val="en-US" w:eastAsia="es-ES" w:bidi="ar-SA"/>
+        </w:rPr>
+      </w:pPr>
+      <w:r>
+        <w:rPr>
+          <w:noProof/>
+          <w:lang w:val="en-US"/>
+        </w:rPr>
+        <w:t>3.1.4. Github</w:t>
+      </w:r>
+      <w:r>
+        <w:rPr>
+          <w:noProof/>
+          <w:lang w:val="en-US"/>
+        </w:rPr>
+        <w:tab/>
+      </w:r>
+      <w:r>
+        <w:rPr>
+          <w:noProof/>
+        </w:rPr>
+        <w:fldChar w:fldCharType="begin"/>
+      </w:r>
+      <w:r>
+        <w:rPr>
+          <w:noProof/>
+          <w:lang w:val="en-US"/>
+        </w:rPr>
+        <w:instrText xml:space="preserve"> PAGEREF _Toc36636988 \h </w:instrText>
+      </w:r>
+      <w:r>
+        <w:rPr>
+          <w:noProof/>
+        </w:rPr>
+      </w:r>
+      <w:r>
+        <w:rPr>
+          <w:rFonts w:hint="eastAsia"/>
+          <w:noProof/>
+        </w:rPr>
+        <w:fldChar w:fldCharType="separate"/>
+      </w:r>
+      <w:r>
+        <w:rPr>
+          <w:rFonts w:hint="eastAsia"/>
+          <w:noProof/>
+          <w:lang w:val="en-US"/>
+        </w:rPr>
+        <w:t>11</w:t>
+      </w:r>
+      <w:r>
+        <w:rPr>
+          <w:noProof/>
+        </w:rPr>
+        <w:fldChar w:fldCharType="end"/>
+      </w:r>
+    </w:p>
+    <w:p>
+      <w:pPr>
+        <w:pStyle w:val="TDC2"/>
+        <w:rPr>
+          <w:rFonts w:asciiTheme="minorHAnsi" w:eastAsiaTheme="minorEastAsia" w:hAnsiTheme="minorHAnsi" w:cstheme="minorBidi"/>
+          <w:noProof/>
+          <w:kern w:val="0"/>
+          <w:sz w:val="22"/>
+          <w:szCs w:val="22"/>
+          <w:lang w:val="en-US" w:eastAsia="es-ES" w:bidi="ar-SA"/>
+        </w:rPr>
+      </w:pPr>
+      <w:r>
+        <w:rPr>
+          <w:noProof/>
+          <w:lang w:val="en-US"/>
+        </w:rPr>
+        <w:t>3.1.5. Git Bash</w:t>
+      </w:r>
+      <w:r>
+        <w:rPr>
+          <w:noProof/>
+          <w:lang w:val="en-US"/>
+        </w:rPr>
+        <w:tab/>
+      </w:r>
+      <w:r>
+        <w:rPr>
+          <w:noProof/>
+        </w:rPr>
+        <w:fldChar w:fldCharType="begin"/>
+      </w:r>
+      <w:r>
+        <w:rPr>
+          <w:noProof/>
+          <w:lang w:val="en-US"/>
+        </w:rPr>
+        <w:instrText xml:space="preserve"> PAGEREF _Toc36636989 \h </w:instrText>
+      </w:r>
+      <w:r>
+        <w:rPr>
+          <w:noProof/>
+        </w:rPr>
+      </w:r>
+      <w:r>
+        <w:rPr>
+          <w:rFonts w:hint="eastAsia"/>
+          <w:noProof/>
+        </w:rPr>
+        <w:fldChar w:fldCharType="separate"/>
+      </w:r>
+      <w:r>
+        <w:rPr>
+          <w:rFonts w:hint="eastAsia"/>
+          <w:noProof/>
+          <w:lang w:val="en-US"/>
+        </w:rPr>
+        <w:t>11</w:t>
+      </w:r>
+      <w:r>
+        <w:rPr>
+          <w:noProof/>
+        </w:rPr>
+        <w:fldChar w:fldCharType="end"/>
+      </w:r>
+    </w:p>
+    <w:p>
+      <w:pPr>
+        <w:pStyle w:val="TDC2"/>
+        <w:rPr>
+          <w:rFonts w:asciiTheme="minorHAnsi" w:eastAsiaTheme="minorEastAsia" w:hAnsiTheme="minorHAnsi" w:cstheme="minorBidi"/>
+          <w:noProof/>
+          <w:kern w:val="0"/>
+          <w:sz w:val="22"/>
+          <w:szCs w:val="22"/>
+          <w:lang w:eastAsia="es-ES" w:bidi="ar-SA"/>
+        </w:rPr>
+      </w:pPr>
+      <w:r>
+        <w:rPr>
+          <w:noProof/>
+        </w:rPr>
+        <w:t>3.1.6. Mendeley</w:t>
+      </w:r>
+      <w:r>
+        <w:rPr>
+          <w:noProof/>
+        </w:rPr>
+        <w:tab/>
+      </w:r>
+      <w:r>
+        <w:rPr>
+          <w:noProof/>
+        </w:rPr>
+        <w:fldChar w:fldCharType="begin"/>
+      </w:r>
+      <w:r>
+        <w:rPr>
+          <w:noProof/>
+        </w:rPr>
+        <w:instrText xml:space="preserve"> PAGEREF _Toc36636990 \h </w:instrText>
+      </w:r>
+      <w:r>
+        <w:rPr>
+          <w:noProof/>
+        </w:rPr>
+      </w:r>
+      <w:r>
+        <w:rPr>
+          <w:rFonts w:hint="eastAsia"/>
+          <w:noProof/>
+        </w:rPr>
+        <w:fldChar w:fldCharType="separate"/>
+      </w:r>
+      <w:r>
+        <w:rPr>
+          <w:rFonts w:hint="eastAsia"/>
+          <w:noProof/>
+        </w:rPr>
+        <w:t>12</w:t>
       </w:r>
       <w:r>
         <w:rPr>
@@ -9545,7 +10010,7 @@
         <w:rPr>
           <w:noProof/>
         </w:rPr>
-        <w:t>CAPÍTULO 3. Herramientas empleadas</w:t>
+        <w:t>CAPÍTULO 4. Metodología y desarrollo</w:t>
       </w:r>
       <w:r>
         <w:rPr>
@@ -9563,7 +10028,7 @@
         <w:rPr>
           <w:noProof/>
         </w:rPr>
-        <w:instrText xml:space="preserve"> PAGEREF _Toc35889447 \h </w:instrText>
+        <w:instrText xml:space="preserve"> PAGEREF _Toc36636991 \h </w:instrText>
       </w:r>
       <w:r>
         <w:rPr>
@@ -9582,7 +10047,7 @@
           <w:rFonts w:hint="eastAsia"/>
           <w:noProof/>
         </w:rPr>
-        <w:t>8</w:t>
+        <w:t>13</w:t>
       </w:r>
       <w:r>
         <w:rPr>
@@ -9593,9 +10058,13 @@
     </w:p>
     <w:p>
       <w:pPr>
-        <w:pStyle w:val="TDC2"/>
+        <w:pStyle w:val="TDC1"/>
+        <w:tabs>
+          <w:tab w:val="right" w:leader="dot" w:pos="8777"/>
+        </w:tabs>
         <w:rPr>
           <w:rFonts w:asciiTheme="minorHAnsi" w:eastAsiaTheme="minorEastAsia" w:hAnsiTheme="minorHAnsi" w:cstheme="minorBidi"/>
+          <w:b w:val="0"/>
           <w:noProof/>
           <w:kern w:val="0"/>
           <w:sz w:val="22"/>
@@ -9607,7 +10076,7 @@
         <w:rPr>
           <w:noProof/>
         </w:rPr>
-        <w:t>3.1. Matlab</w:t>
+        <w:t>CAPÍTULO 5. Simulador</w:t>
       </w:r>
       <w:r>
         <w:rPr>
@@ -9625,7 +10094,7 @@
         <w:rPr>
           <w:noProof/>
         </w:rPr>
-        <w:instrText xml:space="preserve"> PAGEREF _Toc35889448 \h </w:instrText>
+        <w:instrText xml:space="preserve"> PAGEREF _Toc36636992 \h </w:instrText>
       </w:r>
       <w:r>
         <w:rPr>
@@ -9644,7 +10113,7 @@
           <w:rFonts w:hint="eastAsia"/>
           <w:noProof/>
         </w:rPr>
-        <w:t>8</w:t>
+        <w:t>14</w:t>
       </w:r>
       <w:r>
         <w:rPr>
@@ -9655,273 +10124,13 @@
     </w:p>
     <w:p>
       <w:pPr>
-        <w:pStyle w:val="TDC2"/>
+        <w:pStyle w:val="TDC1"/>
+        <w:tabs>
+          <w:tab w:val="right" w:leader="dot" w:pos="8777"/>
+        </w:tabs>
         <w:rPr>
           <w:rFonts w:asciiTheme="minorHAnsi" w:eastAsiaTheme="minorEastAsia" w:hAnsiTheme="minorHAnsi" w:cstheme="minorBidi"/>
-          <w:noProof/>
-          <w:kern w:val="0"/>
-          <w:sz w:val="22"/>
-          <w:szCs w:val="22"/>
-          <w:lang w:val="en-US" w:eastAsia="es-ES" w:bidi="ar-SA"/>
-        </w:rPr>
-      </w:pPr>
-      <w:r>
-        <w:rPr>
-          <w:noProof/>
-          <w:lang w:val="en-US"/>
-        </w:rPr>
-        <w:t>3.2. Simulink</w:t>
-      </w:r>
-      <w:r>
-        <w:rPr>
-          <w:noProof/>
-          <w:lang w:val="en-US"/>
-        </w:rPr>
-        <w:tab/>
-      </w:r>
-      <w:r>
-        <w:rPr>
-          <w:noProof/>
-        </w:rPr>
-        <w:fldChar w:fldCharType="begin"/>
-      </w:r>
-      <w:r>
-        <w:rPr>
-          <w:noProof/>
-          <w:lang w:val="en-US"/>
-        </w:rPr>
-        <w:instrText xml:space="preserve"> PAGEREF _Toc35889449 \h </w:instrText>
-      </w:r>
-      <w:r>
-        <w:rPr>
-          <w:noProof/>
-        </w:rPr>
-      </w:r>
-      <w:r>
-        <w:rPr>
-          <w:rFonts w:hint="eastAsia"/>
-          <w:noProof/>
-        </w:rPr>
-        <w:fldChar w:fldCharType="separate"/>
-      </w:r>
-      <w:r>
-        <w:rPr>
-          <w:rFonts w:hint="eastAsia"/>
-          <w:noProof/>
-          <w:lang w:val="en-US"/>
-        </w:rPr>
-        <w:t>9</w:t>
-      </w:r>
-      <w:r>
-        <w:rPr>
-          <w:noProof/>
-        </w:rPr>
-        <w:fldChar w:fldCharType="end"/>
-      </w:r>
-    </w:p>
-    <w:p>
-      <w:pPr>
-        <w:pStyle w:val="TDC2"/>
-        <w:rPr>
-          <w:rFonts w:asciiTheme="minorHAnsi" w:eastAsiaTheme="minorEastAsia" w:hAnsiTheme="minorHAnsi" w:cstheme="minorBidi"/>
-          <w:noProof/>
-          <w:kern w:val="0"/>
-          <w:sz w:val="22"/>
-          <w:szCs w:val="22"/>
-          <w:lang w:val="en-US" w:eastAsia="es-ES" w:bidi="ar-SA"/>
-        </w:rPr>
-      </w:pPr>
-      <w:r>
-        <w:rPr>
-          <w:noProof/>
-          <w:lang w:val="en-US"/>
-        </w:rPr>
-        <w:t>3.3. App Designer</w:t>
-      </w:r>
-      <w:r>
-        <w:rPr>
-          <w:noProof/>
-          <w:lang w:val="en-US"/>
-        </w:rPr>
-        <w:tab/>
-      </w:r>
-      <w:r>
-        <w:rPr>
-          <w:noProof/>
-        </w:rPr>
-        <w:fldChar w:fldCharType="begin"/>
-      </w:r>
-      <w:r>
-        <w:rPr>
-          <w:noProof/>
-          <w:lang w:val="en-US"/>
-        </w:rPr>
-        <w:instrText xml:space="preserve"> PAGEREF _Toc35889450 \h </w:instrText>
-      </w:r>
-      <w:r>
-        <w:rPr>
-          <w:noProof/>
-        </w:rPr>
-      </w:r>
-      <w:r>
-        <w:rPr>
-          <w:rFonts w:hint="eastAsia"/>
-          <w:noProof/>
-        </w:rPr>
-        <w:fldChar w:fldCharType="separate"/>
-      </w:r>
-      <w:r>
-        <w:rPr>
-          <w:rFonts w:hint="eastAsia"/>
-          <w:noProof/>
-          <w:lang w:val="en-US"/>
-        </w:rPr>
-        <w:t>10</w:t>
-      </w:r>
-      <w:r>
-        <w:rPr>
-          <w:noProof/>
-        </w:rPr>
-        <w:fldChar w:fldCharType="end"/>
-      </w:r>
-    </w:p>
-    <w:p>
-      <w:pPr>
-        <w:pStyle w:val="TDC2"/>
-        <w:rPr>
-          <w:rFonts w:asciiTheme="minorHAnsi" w:eastAsiaTheme="minorEastAsia" w:hAnsiTheme="minorHAnsi" w:cstheme="minorBidi"/>
-          <w:noProof/>
-          <w:kern w:val="0"/>
-          <w:sz w:val="22"/>
-          <w:szCs w:val="22"/>
-          <w:lang w:val="en-US" w:eastAsia="es-ES" w:bidi="ar-SA"/>
-        </w:rPr>
-      </w:pPr>
-      <w:r>
-        <w:rPr>
-          <w:noProof/>
-          <w:lang w:val="en-US"/>
-        </w:rPr>
-        <w:t>3.4. Github</w:t>
-      </w:r>
-      <w:r>
-        <w:rPr>
-          <w:noProof/>
-          <w:lang w:val="en-US"/>
-        </w:rPr>
-        <w:tab/>
-      </w:r>
-      <w:r>
-        <w:rPr>
-          <w:noProof/>
-        </w:rPr>
-        <w:fldChar w:fldCharType="begin"/>
-      </w:r>
-      <w:r>
-        <w:rPr>
-          <w:noProof/>
-          <w:lang w:val="en-US"/>
-        </w:rPr>
-        <w:instrText xml:space="preserve"> PAGEREF _Toc35889451 \h </w:instrText>
-      </w:r>
-      <w:r>
-        <w:rPr>
-          <w:noProof/>
-        </w:rPr>
-      </w:r>
-      <w:r>
-        <w:rPr>
-          <w:rFonts w:hint="eastAsia"/>
-          <w:noProof/>
-        </w:rPr>
-        <w:fldChar w:fldCharType="separate"/>
-      </w:r>
-      <w:r>
-        <w:rPr>
-          <w:rFonts w:hint="eastAsia"/>
-          <w:noProof/>
-          <w:lang w:val="en-US"/>
-        </w:rPr>
-        <w:t>10</w:t>
-      </w:r>
-      <w:r>
-        <w:rPr>
-          <w:noProof/>
-        </w:rPr>
-        <w:fldChar w:fldCharType="end"/>
-      </w:r>
-    </w:p>
-    <w:p>
-      <w:pPr>
-        <w:pStyle w:val="TDC2"/>
-        <w:rPr>
-          <w:rFonts w:asciiTheme="minorHAnsi" w:eastAsiaTheme="minorEastAsia" w:hAnsiTheme="minorHAnsi" w:cstheme="minorBidi"/>
-          <w:noProof/>
-          <w:kern w:val="0"/>
-          <w:sz w:val="22"/>
-          <w:szCs w:val="22"/>
-          <w:lang w:val="en-US" w:eastAsia="es-ES" w:bidi="ar-SA"/>
-        </w:rPr>
-      </w:pPr>
-      <w:r>
-        <w:rPr>
-          <w:noProof/>
-          <w:lang w:val="en-US"/>
-        </w:rPr>
-        <w:t>3.5. Git Bash</w:t>
-      </w:r>
-      <w:r>
-        <w:rPr>
-          <w:noProof/>
-          <w:lang w:val="en-US"/>
-        </w:rPr>
-        <w:tab/>
-      </w:r>
-      <w:r>
-        <w:rPr>
-          <w:noProof/>
-        </w:rPr>
-        <w:fldChar w:fldCharType="begin"/>
-      </w:r>
-      <w:r>
-        <w:rPr>
-          <w:noProof/>
-          <w:lang w:val="en-US"/>
-        </w:rPr>
-        <w:instrText xml:space="preserve"> PAGEREF _Toc35889452 \h </w:instrText>
-      </w:r>
-      <w:r>
-        <w:rPr>
-          <w:noProof/>
-        </w:rPr>
-      </w:r>
-      <w:r>
-        <w:rPr>
-          <w:rFonts w:hint="eastAsia"/>
-          <w:noProof/>
-        </w:rPr>
-        <w:fldChar w:fldCharType="separate"/>
-      </w:r>
-      <w:r>
-        <w:rPr>
-          <w:rFonts w:hint="eastAsia"/>
-          <w:noProof/>
-          <w:lang w:val="en-US"/>
-        </w:rPr>
-        <w:t>10</w:t>
-      </w:r>
-      <w:r>
-        <w:rPr>
-          <w:noProof/>
-        </w:rPr>
-        <w:fldChar w:fldCharType="end"/>
-      </w:r>
-    </w:p>
-    <w:p>
-      <w:pPr>
-        <w:pStyle w:val="TDC2"/>
-        <w:rPr>
-          <w:rFonts w:asciiTheme="minorHAnsi" w:eastAsiaTheme="minorEastAsia" w:hAnsiTheme="minorHAnsi" w:cstheme="minorBidi"/>
+          <w:b w:val="0"/>
           <w:noProof/>
           <w:kern w:val="0"/>
           <w:sz w:val="22"/>
@@ -9933,7 +10142,7 @@
         <w:rPr>
           <w:noProof/>
         </w:rPr>
-        <w:t>3.6. Mendeley</w:t>
+        <w:t>CAPÍTULO 6. Experimentos y resultados</w:t>
       </w:r>
       <w:r>
         <w:rPr>
@@ -9951,7 +10160,7 @@
         <w:rPr>
           <w:noProof/>
         </w:rPr>
-        <w:instrText xml:space="preserve"> PAGEREF _Toc35889453 \h </w:instrText>
+        <w:instrText xml:space="preserve"> PAGEREF _Toc36636993 \h </w:instrText>
       </w:r>
       <w:r>
         <w:rPr>
@@ -9970,7 +10179,131 @@
           <w:rFonts w:hint="eastAsia"/>
           <w:noProof/>
         </w:rPr>
-        <w:t>11</w:t>
+        <w:t>15</w:t>
+      </w:r>
+      <w:r>
+        <w:rPr>
+          <w:noProof/>
+        </w:rPr>
+        <w:fldChar w:fldCharType="end"/>
+      </w:r>
+    </w:p>
+    <w:p>
+      <w:pPr>
+        <w:pStyle w:val="TDC2"/>
+        <w:rPr>
+          <w:rFonts w:asciiTheme="minorHAnsi" w:eastAsiaTheme="minorEastAsia" w:hAnsiTheme="minorHAnsi" w:cstheme="minorBidi"/>
+          <w:noProof/>
+          <w:kern w:val="0"/>
+          <w:sz w:val="22"/>
+          <w:szCs w:val="22"/>
+          <w:lang w:eastAsia="es-ES" w:bidi="ar-SA"/>
+        </w:rPr>
+      </w:pPr>
+      <w:r>
+        <w:rPr>
+          <w:noProof/>
+        </w:rPr>
+        <w:t>6.1.1. Una sección</w:t>
+      </w:r>
+      <w:r>
+        <w:rPr>
+          <w:noProof/>
+        </w:rPr>
+        <w:tab/>
+      </w:r>
+      <w:r>
+        <w:rPr>
+          <w:noProof/>
+        </w:rPr>
+        <w:fldChar w:fldCharType="begin"/>
+      </w:r>
+      <w:r>
+        <w:rPr>
+          <w:noProof/>
+        </w:rPr>
+        <w:instrText xml:space="preserve"> PAGEREF _Toc36636994 \h </w:instrText>
+      </w:r>
+      <w:r>
+        <w:rPr>
+          <w:noProof/>
+        </w:rPr>
+      </w:r>
+      <w:r>
+        <w:rPr>
+          <w:rFonts w:hint="eastAsia"/>
+          <w:noProof/>
+        </w:rPr>
+        <w:fldChar w:fldCharType="separate"/>
+      </w:r>
+      <w:r>
+        <w:rPr>
+          <w:rFonts w:hint="eastAsia"/>
+          <w:noProof/>
+        </w:rPr>
+        <w:t>15</w:t>
+      </w:r>
+      <w:r>
+        <w:rPr>
+          <w:noProof/>
+        </w:rPr>
+        <w:fldChar w:fldCharType="end"/>
+      </w:r>
+    </w:p>
+    <w:p>
+      <w:pPr>
+        <w:pStyle w:val="TDC2"/>
+        <w:rPr>
+          <w:rFonts w:asciiTheme="minorHAnsi" w:eastAsiaTheme="minorEastAsia" w:hAnsiTheme="minorHAnsi" w:cstheme="minorBidi"/>
+          <w:noProof/>
+          <w:kern w:val="0"/>
+          <w:sz w:val="22"/>
+          <w:szCs w:val="22"/>
+          <w:lang w:eastAsia="es-ES" w:bidi="ar-SA"/>
+        </w:rPr>
+      </w:pPr>
+      <w:r>
+        <w:rPr>
+          <w:noProof/>
+        </w:rPr>
+        <w:t>6.1.2. Otra sección</w:t>
+      </w:r>
+      <w:r>
+        <w:rPr>
+          <w:noProof/>
+        </w:rPr>
+        <w:tab/>
+      </w:r>
+      <w:r>
+        <w:rPr>
+          <w:noProof/>
+        </w:rPr>
+        <w:fldChar w:fldCharType="begin"/>
+      </w:r>
+      <w:r>
+        <w:rPr>
+          <w:noProof/>
+        </w:rPr>
+        <w:instrText xml:space="preserve"> PAGEREF _Toc36636995 \h </w:instrText>
+      </w:r>
+      <w:r>
+        <w:rPr>
+          <w:noProof/>
+        </w:rPr>
+      </w:r>
+      <w:r>
+        <w:rPr>
+          <w:rFonts w:hint="eastAsia"/>
+          <w:noProof/>
+        </w:rPr>
+        <w:fldChar w:fldCharType="separate"/>
+      </w:r>
+      <w:r>
+        <w:rPr>
+          <w:rFonts w:hint="eastAsia"/>
+          <w:noProof/>
+        </w:rPr>
+        <w:t>16</w:t>
       </w:r>
       <w:r>
         <w:rPr>
@@ -9999,7 +10332,7 @@
         <w:rPr>
           <w:noProof/>
         </w:rPr>
-        <w:t>CAPÍTULO 4. Metodología y desarrollo</w:t>
+        <w:t>CAPÍTULO 7. Conclusiones y propuestas</w:t>
       </w:r>
       <w:r>
         <w:rPr>
@@ -10017,7 +10350,7 @@
         <w:rPr>
           <w:noProof/>
         </w:rPr>
-        <w:instrText xml:space="preserve"> PAGEREF _Toc35889454 \h </w:instrText>
+        <w:instrText xml:space="preserve"> PAGEREF _Toc36636996 \h </w:instrText>
       </w:r>
       <w:r>
         <w:rPr>
@@ -10036,7 +10369,131 @@
           <w:rFonts w:hint="eastAsia"/>
           <w:noProof/>
         </w:rPr>
-        <w:t>13</w:t>
+        <w:t>19</w:t>
+      </w:r>
+      <w:r>
+        <w:rPr>
+          <w:noProof/>
+        </w:rPr>
+        <w:fldChar w:fldCharType="end"/>
+      </w:r>
+    </w:p>
+    <w:p>
+      <w:pPr>
+        <w:pStyle w:val="TDC2"/>
+        <w:rPr>
+          <w:rFonts w:asciiTheme="minorHAnsi" w:eastAsiaTheme="minorEastAsia" w:hAnsiTheme="minorHAnsi" w:cstheme="minorBidi"/>
+          <w:noProof/>
+          <w:kern w:val="0"/>
+          <w:sz w:val="22"/>
+          <w:szCs w:val="22"/>
+          <w:lang w:eastAsia="es-ES" w:bidi="ar-SA"/>
+        </w:rPr>
+      </w:pPr>
+      <w:r>
+        <w:rPr>
+          <w:noProof/>
+        </w:rPr>
+        <w:t>7.1.1. Conclusiones</w:t>
+      </w:r>
+      <w:r>
+        <w:rPr>
+          <w:noProof/>
+        </w:rPr>
+        <w:tab/>
+      </w:r>
+      <w:r>
+        <w:rPr>
+          <w:noProof/>
+        </w:rPr>
+        <w:fldChar w:fldCharType="begin"/>
+      </w:r>
+      <w:r>
+        <w:rPr>
+          <w:noProof/>
+        </w:rPr>
+        <w:instrText xml:space="preserve"> PAGEREF _Toc36636997 \h </w:instrText>
+      </w:r>
+      <w:r>
+        <w:rPr>
+          <w:noProof/>
+        </w:rPr>
+      </w:r>
+      <w:r>
+        <w:rPr>
+          <w:rFonts w:hint="eastAsia"/>
+          <w:noProof/>
+        </w:rPr>
+        <w:fldChar w:fldCharType="separate"/>
+      </w:r>
+      <w:r>
+        <w:rPr>
+          <w:rFonts w:hint="eastAsia"/>
+          <w:noProof/>
+        </w:rPr>
+        <w:t>19</w:t>
+      </w:r>
+      <w:r>
+        <w:rPr>
+          <w:noProof/>
+        </w:rPr>
+        <w:fldChar w:fldCharType="end"/>
+      </w:r>
+    </w:p>
+    <w:p>
+      <w:pPr>
+        <w:pStyle w:val="TDC2"/>
+        <w:rPr>
+          <w:rFonts w:asciiTheme="minorHAnsi" w:eastAsiaTheme="minorEastAsia" w:hAnsiTheme="minorHAnsi" w:cstheme="minorBidi"/>
+          <w:noProof/>
+          <w:kern w:val="0"/>
+          <w:sz w:val="22"/>
+          <w:szCs w:val="22"/>
+          <w:lang w:eastAsia="es-ES" w:bidi="ar-SA"/>
+        </w:rPr>
+      </w:pPr>
+      <w:r>
+        <w:rPr>
+          <w:noProof/>
+        </w:rPr>
+        <w:t>7.1.2. Trabajo futuro</w:t>
+      </w:r>
+      <w:r>
+        <w:rPr>
+          <w:noProof/>
+        </w:rPr>
+        <w:tab/>
+      </w:r>
+      <w:r>
+        <w:rPr>
+          <w:noProof/>
+        </w:rPr>
+        <w:fldChar w:fldCharType="begin"/>
+      </w:r>
+      <w:r>
+        <w:rPr>
+          <w:noProof/>
+        </w:rPr>
+        <w:instrText xml:space="preserve"> PAGEREF _Toc36636998 \h </w:instrText>
+      </w:r>
+      <w:r>
+        <w:rPr>
+          <w:noProof/>
+        </w:rPr>
+      </w:r>
+      <w:r>
+        <w:rPr>
+          <w:rFonts w:hint="eastAsia"/>
+          <w:noProof/>
+        </w:rPr>
+        <w:fldChar w:fldCharType="separate"/>
+      </w:r>
+      <w:r>
+        <w:rPr>
+          <w:rFonts w:hint="eastAsia"/>
+          <w:noProof/>
+        </w:rPr>
+        <w:t>19</w:t>
       </w:r>
       <w:r>
         <w:rPr>
@@ -10065,7 +10522,7 @@
         <w:rPr>
           <w:noProof/>
         </w:rPr>
-        <w:t>CAPÍTULO 5. Simulador</w:t>
+        <w:t>Bibliografía</w:t>
       </w:r>
       <w:r>
         <w:rPr>
@@ -10083,7 +10540,7 @@
         <w:rPr>
           <w:noProof/>
         </w:rPr>
-        <w:instrText xml:space="preserve"> PAGEREF _Toc35889455 \h </w:instrText>
+        <w:instrText xml:space="preserve"> PAGEREF _Toc36636999 \h </w:instrText>
       </w:r>
       <w:r>
         <w:rPr>
@@ -10102,7 +10559,7 @@
           <w:rFonts w:hint="eastAsia"/>
           <w:noProof/>
         </w:rPr>
-        <w:t>14</w:t>
+        <w:t>21</w:t>
       </w:r>
       <w:r>
         <w:rPr>
@@ -10131,7 +10588,7 @@
         <w:rPr>
           <w:noProof/>
         </w:rPr>
-        <w:t>CAPÍTULO 6. Experimentos y resultados</w:t>
+        <w:t>Anexos</w:t>
       </w:r>
       <w:r>
         <w:rPr>
@@ -10149,7 +10606,7 @@
         <w:rPr>
           <w:noProof/>
         </w:rPr>
-        <w:instrText xml:space="preserve"> PAGEREF _Toc35889456 \h </w:instrText>
+        <w:instrText xml:space="preserve"> PAGEREF _Toc36637000 \h </w:instrText>
       </w:r>
       <w:r>
         <w:rPr>
@@ -10168,7 +10625,7 @@
           <w:rFonts w:hint="eastAsia"/>
           <w:noProof/>
         </w:rPr>
-        <w:t>15</w:t>
+        <w:t>23</w:t>
       </w:r>
       <w:r>
         <w:rPr>
@@ -10193,7 +10650,7 @@
         <w:rPr>
           <w:noProof/>
         </w:rPr>
-        <w:t>6.1. Una sección</w:t>
+        <w:t>A.1.1. Ejemplo de uso de la herramienta</w:t>
       </w:r>
       <w:r>
         <w:rPr>
@@ -10211,7 +10668,7 @@
         <w:rPr>
           <w:noProof/>
         </w:rPr>
-        <w:instrText xml:space="preserve"> PAGEREF _Toc35889457 \h </w:instrText>
+        <w:instrText xml:space="preserve"> PAGEREF _Toc36637001 \h </w:instrText>
       </w:r>
       <w:r>
         <w:rPr>
@@ -10230,7 +10687,7 @@
           <w:rFonts w:hint="eastAsia"/>
           <w:noProof/>
         </w:rPr>
-        <w:t>15</w:t>
+        <w:t>23</w:t>
       </w:r>
       <w:r>
         <w:rPr>
@@ -10255,7 +10712,8 @@
         <w:rPr>
           <w:noProof/>
         </w:rPr>
-        <w:t>6.2. Otra sección</w:t>
+        <w:lastRenderedPageBreak/>
+        <w:t>A.1.2. Manual de usuario</w:t>
       </w:r>
       <w:r>
         <w:rPr>
@@ -10273,7 +10731,7 @@
         <w:rPr>
           <w:noProof/>
         </w:rPr>
-        <w:instrText xml:space="preserve"> PAGEREF _Toc35889458 \h </w:instrText>
+        <w:instrText xml:space="preserve"> PAGEREF _Toc36637002 \h </w:instrText>
       </w:r>
       <w:r>
         <w:rPr>
@@ -10292,7 +10750,7 @@
           <w:rFonts w:hint="eastAsia"/>
           <w:noProof/>
         </w:rPr>
-        <w:t>16</w:t>
+        <w:t>23</w:t>
       </w:r>
       <w:r>
         <w:rPr>
@@ -10303,13 +10761,34 @@
     </w:p>
     <w:p>
       <w:pPr>
-        <w:pStyle w:val="TDC1"/>
+        <w:pStyle w:val="Standard"/>
+        <w:rPr>
+          <w:rFonts w:hint="eastAsia"/>
+        </w:rPr>
+      </w:pPr>
+      <w:r>
+        <w:fldChar w:fldCharType="end"/>
+      </w:r>
+    </w:p>
+    <w:p>
+      <w:pPr>
+        <w:pStyle w:val="IllustrationIndexHeading"/>
+        <w:rPr>
+          <w:rFonts w:hint="eastAsia"/>
+        </w:rPr>
+      </w:pPr>
+      <w:r>
+        <w:t>Índice de Figuras</w:t>
+      </w:r>
+    </w:p>
+    <w:p>
+      <w:pPr>
+        <w:pStyle w:val="Tabladeilustraciones"/>
         <w:tabs>
           <w:tab w:val="right" w:leader="dot" w:pos="8777"/>
         </w:tabs>
         <w:rPr>
           <w:rFonts w:asciiTheme="minorHAnsi" w:eastAsiaTheme="minorEastAsia" w:hAnsiTheme="minorHAnsi" w:cstheme="minorBidi"/>
-          <w:b w:val="0"/>
           <w:noProof/>
           <w:kern w:val="0"/>
           <w:sz w:val="22"/>
@@ -10318,483 +10797,15 @@
         </w:rPr>
       </w:pPr>
       <w:r>
-        <w:rPr>
-          <w:noProof/>
-        </w:rPr>
-        <w:t>CAPÍTULO 7. Conclusiones y propuestas</w:t>
-      </w:r>
-      <w:r>
-        <w:rPr>
-          <w:noProof/>
-        </w:rPr>
-        <w:tab/>
-      </w:r>
-      <w:r>
-        <w:rPr>
-          <w:noProof/>
-        </w:rPr>
         <w:fldChar w:fldCharType="begin"/>
       </w:r>
       <w:r>
-        <w:rPr>
-          <w:noProof/>
-        </w:rPr>
-        <w:instrText xml:space="preserve"> PAGEREF _Toc35889459 \h </w:instrText>
-      </w:r>
-      <w:r>
-        <w:rPr>
-          <w:noProof/>
-        </w:rPr>
-      </w:r>
-      <w:r>
-        <w:rPr>
-          <w:rFonts w:hint="eastAsia"/>
-          <w:noProof/>
-        </w:rPr>
+        <w:instrText xml:space="preserve"> TOC \h \z \t "*Figura - epígrafe" \c </w:instrText>
+      </w:r>
+      <w:r>
         <w:fldChar w:fldCharType="separate"/>
       </w:r>
-      <w:r>
-        <w:rPr>
-          <w:rFonts w:hint="eastAsia"/>
-          <w:noProof/>
-        </w:rPr>
-        <w:t>19</w:t>
-      </w:r>
-      <w:r>
-        <w:rPr>
-          <w:noProof/>
-        </w:rPr>
-        <w:fldChar w:fldCharType="end"/>
-      </w:r>
-    </w:p>
-    <w:p>
-      <w:pPr>
-        <w:pStyle w:val="TDC2"/>
-        <w:rPr>
-          <w:rFonts w:asciiTheme="minorHAnsi" w:eastAsiaTheme="minorEastAsia" w:hAnsiTheme="minorHAnsi" w:cstheme="minorBidi"/>
-          <w:noProof/>
-          <w:kern w:val="0"/>
-          <w:sz w:val="22"/>
-          <w:szCs w:val="22"/>
-          <w:lang w:eastAsia="es-ES" w:bidi="ar-SA"/>
-        </w:rPr>
-      </w:pPr>
-      <w:r>
-        <w:rPr>
-          <w:noProof/>
-        </w:rPr>
-        <w:t>7.1. Conclusiones</w:t>
-      </w:r>
-      <w:r>
-        <w:rPr>
-          <w:noProof/>
-        </w:rPr>
-        <w:tab/>
-      </w:r>
-      <w:r>
-        <w:rPr>
-          <w:noProof/>
-        </w:rPr>
-        <w:fldChar w:fldCharType="begin"/>
-      </w:r>
-      <w:r>
-        <w:rPr>
-          <w:noProof/>
-        </w:rPr>
-        <w:instrText xml:space="preserve"> PAGEREF _Toc35889460 \h </w:instrText>
-      </w:r>
-      <w:r>
-        <w:rPr>
-          <w:noProof/>
-        </w:rPr>
-      </w:r>
-      <w:r>
-        <w:rPr>
-          <w:rFonts w:hint="eastAsia"/>
-          <w:noProof/>
-        </w:rPr>
-        <w:fldChar w:fldCharType="separate"/>
-      </w:r>
-      <w:r>
-        <w:rPr>
-          <w:rFonts w:hint="eastAsia"/>
-          <w:noProof/>
-        </w:rPr>
-        <w:t>19</w:t>
-      </w:r>
-      <w:r>
-        <w:rPr>
-          <w:noProof/>
-        </w:rPr>
-        <w:fldChar w:fldCharType="end"/>
-      </w:r>
-    </w:p>
-    <w:p>
-      <w:pPr>
-        <w:pStyle w:val="TDC2"/>
-        <w:rPr>
-          <w:rFonts w:asciiTheme="minorHAnsi" w:eastAsiaTheme="minorEastAsia" w:hAnsiTheme="minorHAnsi" w:cstheme="minorBidi"/>
-          <w:noProof/>
-          <w:kern w:val="0"/>
-          <w:sz w:val="22"/>
-          <w:szCs w:val="22"/>
-          <w:lang w:eastAsia="es-ES" w:bidi="ar-SA"/>
-        </w:rPr>
-      </w:pPr>
-      <w:r>
-        <w:rPr>
-          <w:noProof/>
-        </w:rPr>
-        <w:t>7.2. Trabajo futuro</w:t>
-      </w:r>
-      <w:r>
-        <w:rPr>
-          <w:noProof/>
-        </w:rPr>
-        <w:tab/>
-      </w:r>
-      <w:r>
-        <w:rPr>
-          <w:noProof/>
-        </w:rPr>
-        <w:fldChar w:fldCharType="begin"/>
-      </w:r>
-      <w:r>
-        <w:rPr>
-          <w:noProof/>
-        </w:rPr>
-        <w:instrText xml:space="preserve"> PAGEREF _Toc35889461 \h </w:instrText>
-      </w:r>
-      <w:r>
-        <w:rPr>
-          <w:noProof/>
-        </w:rPr>
-      </w:r>
-      <w:r>
-        <w:rPr>
-          <w:rFonts w:hint="eastAsia"/>
-          <w:noProof/>
-        </w:rPr>
-        <w:fldChar w:fldCharType="separate"/>
-      </w:r>
-      <w:r>
-        <w:rPr>
-          <w:rFonts w:hint="eastAsia"/>
-          <w:noProof/>
-        </w:rPr>
-        <w:t>19</w:t>
-      </w:r>
-      <w:r>
-        <w:rPr>
-          <w:noProof/>
-        </w:rPr>
-        <w:fldChar w:fldCharType="end"/>
-      </w:r>
-    </w:p>
-    <w:p>
-      <w:pPr>
-        <w:pStyle w:val="TDC1"/>
-        <w:tabs>
-          <w:tab w:val="right" w:leader="dot" w:pos="8777"/>
-        </w:tabs>
-        <w:rPr>
-          <w:rFonts w:asciiTheme="minorHAnsi" w:eastAsiaTheme="minorEastAsia" w:hAnsiTheme="minorHAnsi" w:cstheme="minorBidi"/>
-          <w:b w:val="0"/>
-          <w:noProof/>
-          <w:kern w:val="0"/>
-          <w:sz w:val="22"/>
-          <w:szCs w:val="22"/>
-          <w:lang w:eastAsia="es-ES" w:bidi="ar-SA"/>
-        </w:rPr>
-      </w:pPr>
-      <w:r>
-        <w:rPr>
-          <w:noProof/>
-        </w:rPr>
-        <w:t>Bibliografía</w:t>
-      </w:r>
-      <w:r>
-        <w:rPr>
-          <w:noProof/>
-        </w:rPr>
-        <w:tab/>
-      </w:r>
-      <w:r>
-        <w:rPr>
-          <w:noProof/>
-        </w:rPr>
-        <w:fldChar w:fldCharType="begin"/>
-      </w:r>
-      <w:r>
-        <w:rPr>
-          <w:noProof/>
-        </w:rPr>
-        <w:instrText xml:space="preserve"> PAGEREF _Toc35889462 \h </w:instrText>
-      </w:r>
-      <w:r>
-        <w:rPr>
-          <w:noProof/>
-        </w:rPr>
-      </w:r>
-      <w:r>
-        <w:rPr>
-          <w:rFonts w:hint="eastAsia"/>
-          <w:noProof/>
-        </w:rPr>
-        <w:fldChar w:fldCharType="separate"/>
-      </w:r>
-      <w:r>
-        <w:rPr>
-          <w:rFonts w:hint="eastAsia"/>
-          <w:noProof/>
-        </w:rPr>
-        <w:t>21</w:t>
-      </w:r>
-      <w:r>
-        <w:rPr>
-          <w:noProof/>
-        </w:rPr>
-        <w:fldChar w:fldCharType="end"/>
-      </w:r>
-    </w:p>
-    <w:p>
-      <w:pPr>
-        <w:pStyle w:val="TDC1"/>
-        <w:tabs>
-          <w:tab w:val="right" w:leader="dot" w:pos="8777"/>
-        </w:tabs>
-        <w:rPr>
-          <w:rFonts w:asciiTheme="minorHAnsi" w:eastAsiaTheme="minorEastAsia" w:hAnsiTheme="minorHAnsi" w:cstheme="minorBidi"/>
-          <w:b w:val="0"/>
-          <w:noProof/>
-          <w:kern w:val="0"/>
-          <w:sz w:val="22"/>
-          <w:szCs w:val="22"/>
-          <w:lang w:eastAsia="es-ES" w:bidi="ar-SA"/>
-        </w:rPr>
-      </w:pPr>
-      <w:r>
-        <w:rPr>
-          <w:noProof/>
-        </w:rPr>
-        <w:t>Anexos</w:t>
-      </w:r>
-      <w:r>
-        <w:rPr>
-          <w:noProof/>
-        </w:rPr>
-        <w:tab/>
-      </w:r>
-      <w:r>
-        <w:rPr>
-          <w:noProof/>
-        </w:rPr>
-        <w:fldChar w:fldCharType="begin"/>
-      </w:r>
-      <w:r>
-        <w:rPr>
-          <w:noProof/>
-        </w:rPr>
-        <w:instrText xml:space="preserve"> PAGEREF _Toc35889463 \h </w:instrText>
-      </w:r>
-      <w:r>
-        <w:rPr>
-          <w:noProof/>
-        </w:rPr>
-      </w:r>
-      <w:r>
-        <w:rPr>
-          <w:rFonts w:hint="eastAsia"/>
-          <w:noProof/>
-        </w:rPr>
-        <w:fldChar w:fldCharType="separate"/>
-      </w:r>
-      <w:r>
-        <w:rPr>
-          <w:rFonts w:hint="eastAsia"/>
-          <w:noProof/>
-        </w:rPr>
-        <w:t>23</w:t>
-      </w:r>
-      <w:r>
-        <w:rPr>
-          <w:noProof/>
-        </w:rPr>
-        <w:fldChar w:fldCharType="end"/>
-      </w:r>
-    </w:p>
-    <w:p>
-      <w:pPr>
-        <w:pStyle w:val="TDC2"/>
-        <w:rPr>
-          <w:rFonts w:asciiTheme="minorHAnsi" w:eastAsiaTheme="minorEastAsia" w:hAnsiTheme="minorHAnsi" w:cstheme="minorBidi"/>
-          <w:noProof/>
-          <w:kern w:val="0"/>
-          <w:sz w:val="22"/>
-          <w:szCs w:val="22"/>
-          <w:lang w:eastAsia="es-ES" w:bidi="ar-SA"/>
-        </w:rPr>
-      </w:pPr>
-      <w:r>
-        <w:rPr>
-          <w:noProof/>
-        </w:rPr>
-        <w:t>A.1. Ejemplo de uso de la herramienta</w:t>
-      </w:r>
-      <w:r>
-        <w:rPr>
-          <w:noProof/>
-        </w:rPr>
-        <w:tab/>
-      </w:r>
-      <w:r>
-        <w:rPr>
-          <w:noProof/>
-        </w:rPr>
-        <w:fldChar w:fldCharType="begin"/>
-      </w:r>
-      <w:r>
-        <w:rPr>
-          <w:noProof/>
-        </w:rPr>
-        <w:instrText xml:space="preserve"> PAGEREF _Toc35889464 \h </w:instrText>
-      </w:r>
-      <w:r>
-        <w:rPr>
-          <w:noProof/>
-        </w:rPr>
-      </w:r>
-      <w:r>
-        <w:rPr>
-          <w:rFonts w:hint="eastAsia"/>
-          <w:noProof/>
-        </w:rPr>
-        <w:fldChar w:fldCharType="separate"/>
-      </w:r>
-      <w:r>
-        <w:rPr>
-          <w:rFonts w:hint="eastAsia"/>
-          <w:noProof/>
-        </w:rPr>
-        <w:t>23</w:t>
-      </w:r>
-      <w:r>
-        <w:rPr>
-          <w:noProof/>
-        </w:rPr>
-        <w:fldChar w:fldCharType="end"/>
-      </w:r>
-    </w:p>
-    <w:p>
-      <w:pPr>
-        <w:pStyle w:val="TDC2"/>
-        <w:rPr>
-          <w:rFonts w:asciiTheme="minorHAnsi" w:eastAsiaTheme="minorEastAsia" w:hAnsiTheme="minorHAnsi" w:cstheme="minorBidi"/>
-          <w:noProof/>
-          <w:kern w:val="0"/>
-          <w:sz w:val="22"/>
-          <w:szCs w:val="22"/>
-          <w:lang w:eastAsia="es-ES" w:bidi="ar-SA"/>
-        </w:rPr>
-      </w:pPr>
-      <w:r>
-        <w:rPr>
-          <w:noProof/>
-        </w:rPr>
-        <w:lastRenderedPageBreak/>
-        <w:t>A.2. Manual de usuario</w:t>
-      </w:r>
-      <w:r>
-        <w:rPr>
-          <w:noProof/>
-        </w:rPr>
-        <w:tab/>
-      </w:r>
-      <w:r>
-        <w:rPr>
-          <w:noProof/>
-        </w:rPr>
-        <w:fldChar w:fldCharType="begin"/>
-      </w:r>
-      <w:r>
-        <w:rPr>
-          <w:noProof/>
-        </w:rPr>
-        <w:instrText xml:space="preserve"> PAGEREF _Toc35889465 \h </w:instrText>
-      </w:r>
-      <w:r>
-        <w:rPr>
-          <w:noProof/>
-        </w:rPr>
-      </w:r>
-      <w:r>
-        <w:rPr>
-          <w:rFonts w:hint="eastAsia"/>
-          <w:noProof/>
-        </w:rPr>
-        <w:fldChar w:fldCharType="separate"/>
-      </w:r>
-      <w:r>
-        <w:rPr>
-          <w:rFonts w:hint="eastAsia"/>
-          <w:noProof/>
-        </w:rPr>
-        <w:t>23</w:t>
-      </w:r>
-      <w:r>
-        <w:rPr>
-          <w:noProof/>
-        </w:rPr>
-        <w:fldChar w:fldCharType="end"/>
-      </w:r>
-    </w:p>
-    <w:p>
-      <w:pPr>
-        <w:pStyle w:val="Standard"/>
-        <w:rPr>
-          <w:rFonts w:hint="eastAsia"/>
-        </w:rPr>
-      </w:pPr>
-      <w:r>
-        <w:fldChar w:fldCharType="end"/>
-      </w:r>
-    </w:p>
-    <w:p>
-      <w:pPr>
-        <w:pStyle w:val="IllustrationIndexHeading"/>
-        <w:rPr>
-          <w:rFonts w:hint="eastAsia"/>
-        </w:rPr>
-      </w:pPr>
-      <w:r>
-        <w:t>Índice de Figuras</w:t>
-      </w:r>
-    </w:p>
-    <w:p>
-      <w:pPr>
-        <w:pStyle w:val="Tabladeilustraciones"/>
-        <w:tabs>
-          <w:tab w:val="right" w:leader="dot" w:pos="8777"/>
-        </w:tabs>
-        <w:rPr>
-          <w:rFonts w:asciiTheme="minorHAnsi" w:eastAsiaTheme="minorEastAsia" w:hAnsiTheme="minorHAnsi" w:cstheme="minorBidi"/>
-          <w:noProof/>
-          <w:kern w:val="0"/>
-          <w:sz w:val="22"/>
-          <w:szCs w:val="22"/>
-          <w:lang w:eastAsia="es-ES" w:bidi="ar-SA"/>
-        </w:rPr>
-      </w:pPr>
-      <w:r>
-        <w:fldChar w:fldCharType="begin"/>
-      </w:r>
-      <w:r>
-        <w:instrText xml:space="preserve"> TOC \h \z \t "*Figura - epígrafe" \c </w:instrText>
-      </w:r>
-      <w:r>
-        <w:fldChar w:fldCharType="separate"/>
-      </w:r>
-      <w:hyperlink w:anchor="_Toc36564791" w:history="1">
+      <w:hyperlink w:anchor="_Toc36636923" w:history="1">
         <w:r>
           <w:rPr>
             <w:rStyle w:val="Hipervnculo"/>
@@ -10821,7 +10832,7 @@
             <w:noProof/>
             <w:webHidden/>
           </w:rPr>
-          <w:instrText xml:space="preserve"> PAGEREF _Toc36564791 \h </w:instrText>
+          <w:instrText xml:space="preserve"> PAGEREF _Toc36636923 \h </w:instrText>
         </w:r>
         <w:r>
           <w:rPr>
@@ -10869,7 +10880,7 @@
           <w:lang w:eastAsia="es-ES" w:bidi="ar-SA"/>
         </w:rPr>
       </w:pPr>
-      <w:hyperlink w:anchor="_Toc36564792" w:history="1">
+      <w:hyperlink w:anchor="_Toc36636924" w:history="1">
         <w:r>
           <w:rPr>
             <w:rStyle w:val="Hipervnculo"/>
@@ -10896,7 +10907,7 @@
             <w:noProof/>
             <w:webHidden/>
           </w:rPr>
-          <w:instrText xml:space="preserve"> PAGEREF _Toc36564792 \h </w:instrText>
+          <w:instrText xml:space="preserve"> PAGEREF _Toc36636924 \h </w:instrText>
         </w:r>
         <w:r>
           <w:rPr>
@@ -10944,7 +10955,7 @@
           <w:lang w:eastAsia="es-ES" w:bidi="ar-SA"/>
         </w:rPr>
       </w:pPr>
-      <w:hyperlink w:anchor="_Toc36564793" w:history="1">
+      <w:hyperlink w:anchor="_Toc36636925" w:history="1">
         <w:r>
           <w:rPr>
             <w:rStyle w:val="Hipervnculo"/>
@@ -10971,7 +10982,7 @@
             <w:noProof/>
             <w:webHidden/>
           </w:rPr>
-          <w:instrText xml:space="preserve"> PAGEREF _Toc36564793 \h </w:instrText>
+          <w:instrText xml:space="preserve"> PAGEREF _Toc36636925 \h </w:instrText>
         </w:r>
         <w:r>
           <w:rPr>
@@ -11019,7 +11030,7 @@
           <w:lang w:eastAsia="es-ES" w:bidi="ar-SA"/>
         </w:rPr>
       </w:pPr>
-      <w:hyperlink w:anchor="_Toc36564794" w:history="1">
+      <w:hyperlink w:anchor="_Toc36636926" w:history="1">
         <w:r>
           <w:rPr>
             <w:rStyle w:val="Hipervnculo"/>
@@ -11046,7 +11057,7 @@
             <w:noProof/>
             <w:webHidden/>
           </w:rPr>
-          <w:instrText xml:space="preserve"> PAGEREF _Toc36564794 \h </w:instrText>
+          <w:instrText xml:space="preserve"> PAGEREF _Toc36636926 \h </w:instrText>
         </w:r>
         <w:r>
           <w:rPr>
@@ -11068,7 +11079,7 @@
             <w:noProof/>
             <w:webHidden/>
           </w:rPr>
-          <w:t>8</w:t>
+          <w:t>7</w:t>
         </w:r>
         <w:r>
           <w:rPr>
@@ -11094,7 +11105,7 @@
           <w:lang w:eastAsia="es-ES" w:bidi="ar-SA"/>
         </w:rPr>
       </w:pPr>
-      <w:hyperlink w:anchor="_Toc36564795" w:history="1">
+      <w:hyperlink w:anchor="_Toc36636927" w:history="1">
         <w:r>
           <w:rPr>
             <w:rStyle w:val="Hipervnculo"/>
@@ -11121,7 +11132,7 @@
             <w:noProof/>
             <w:webHidden/>
           </w:rPr>
-          <w:instrText xml:space="preserve"> PAGEREF _Toc36564795 \h </w:instrText>
+          <w:instrText xml:space="preserve"> PAGEREF _Toc36636927 \h </w:instrText>
         </w:r>
         <w:r>
           <w:rPr>
@@ -11169,7 +11180,7 @@
           <w:lang w:eastAsia="es-ES" w:bidi="ar-SA"/>
         </w:rPr>
       </w:pPr>
-      <w:hyperlink w:anchor="_Toc36564796" w:history="1">
+      <w:hyperlink w:anchor="_Toc36636928" w:history="1">
         <w:r>
           <w:rPr>
             <w:rStyle w:val="Hipervnculo"/>
@@ -11196,7 +11207,7 @@
             <w:noProof/>
             <w:webHidden/>
           </w:rPr>
-          <w:instrText xml:space="preserve"> PAGEREF _Toc36564796 \h </w:instrText>
+          <w:instrText xml:space="preserve"> PAGEREF _Toc36636928 \h </w:instrText>
         </w:r>
         <w:r>
           <w:rPr>
@@ -11244,7 +11255,7 @@
           <w:lang w:eastAsia="es-ES" w:bidi="ar-SA"/>
         </w:rPr>
       </w:pPr>
-      <w:hyperlink w:anchor="_Toc36564797" w:history="1">
+      <w:hyperlink w:anchor="_Toc36636929" w:history="1">
         <w:r>
           <w:rPr>
             <w:rStyle w:val="Hipervnculo"/>
@@ -11271,7 +11282,7 @@
             <w:noProof/>
             <w:webHidden/>
           </w:rPr>
-          <w:instrText xml:space="preserve"> PAGEREF _Toc36564797 \h </w:instrText>
+          <w:instrText xml:space="preserve"> PAGEREF _Toc36636929 \h </w:instrText>
         </w:r>
         <w:r>
           <w:rPr>
@@ -11319,7 +11330,7 @@
           <w:lang w:eastAsia="es-ES" w:bidi="ar-SA"/>
         </w:rPr>
       </w:pPr>
-      <w:hyperlink w:anchor="_Toc36564798" w:history="1">
+      <w:hyperlink w:anchor="_Toc36636930" w:history="1">
         <w:r>
           <w:rPr>
             <w:rStyle w:val="Hipervnculo"/>
@@ -11346,7 +11357,7 @@
             <w:noProof/>
             <w:webHidden/>
           </w:rPr>
-          <w:instrText xml:space="preserve"> PAGEREF _Toc36564798 \h </w:instrText>
+          <w:instrText xml:space="preserve"> PAGEREF _Toc36636930 \h </w:instrText>
         </w:r>
         <w:r>
           <w:rPr>
@@ -11544,7 +11555,7 @@
           <w:rFonts w:hint="eastAsia"/>
         </w:rPr>
       </w:pPr>
-      <w:bookmarkStart w:id="4" w:name="_Toc35889437"/>
+      <w:bookmarkStart w:id="4" w:name="_Toc36636974"/>
       <w:r>
         <w:lastRenderedPageBreak/>
         <w:t>Introducción</w:t>
@@ -11580,7 +11591,7 @@
           <w:rFonts w:hint="eastAsia"/>
         </w:rPr>
       </w:pPr>
-      <w:bookmarkStart w:id="5" w:name="_Toc35889438"/>
+      <w:bookmarkStart w:id="5" w:name="_Toc36636975"/>
       <w:r>
         <w:t>Motivación</w:t>
       </w:r>
@@ -11744,7 +11755,7 @@
           <w:rFonts w:hint="eastAsia"/>
         </w:rPr>
       </w:pPr>
-      <w:bookmarkStart w:id="6" w:name="_Toc36564791"/>
+      <w:bookmarkStart w:id="6" w:name="_Toc36636923"/>
       <w:r>
         <w:t>UAV</w:t>
       </w:r>
@@ -11838,7 +11849,7 @@
           <w:rFonts w:hint="eastAsia"/>
         </w:rPr>
       </w:pPr>
-      <w:bookmarkStart w:id="7" w:name="_Toc36564792"/>
+      <w:bookmarkStart w:id="7" w:name="_Toc36636924"/>
       <w:r>
         <w:t>UAV de mensajería en DHL</w:t>
       </w:r>
@@ -11922,7 +11933,7 @@
           <w:rFonts w:hint="eastAsia"/>
         </w:rPr>
       </w:pPr>
-      <w:bookmarkStart w:id="8" w:name="_Toc35889439"/>
+      <w:bookmarkStart w:id="8" w:name="_Toc36636976"/>
       <w:r>
         <w:lastRenderedPageBreak/>
         <w:t>Objetivos</w:t>
@@ -12215,7 +12226,7 @@
       <w:r>
         <w:t xml:space="preserve">  </w:t>
       </w:r>
-      <w:bookmarkStart w:id="9" w:name="_Toc35889440"/>
+      <w:bookmarkStart w:id="9" w:name="_Toc36636977"/>
       <w:r>
         <w:t>Estructura de l</w:t>
       </w:r>
@@ -12511,7 +12522,7 @@
           <w:rFonts w:hint="eastAsia"/>
         </w:rPr>
       </w:pPr>
-      <w:bookmarkStart w:id="11" w:name="_Toc35889441"/>
+      <w:bookmarkStart w:id="11" w:name="_Toc36636978"/>
       <w:r>
         <w:lastRenderedPageBreak/>
         <w:t>E</w:t>
@@ -12651,7 +12662,7 @@
           <w:rFonts w:hint="eastAsia"/>
         </w:rPr>
       </w:pPr>
-      <w:bookmarkStart w:id="12" w:name="_Toc36564793"/>
+      <w:bookmarkStart w:id="12" w:name="_Toc36636925"/>
       <w:r>
         <w:t>Globo aerostático de 1849</w:t>
       </w:r>
@@ -12735,7 +12746,7 @@
           <w:rFonts w:hint="eastAsia"/>
         </w:rPr>
       </w:pPr>
-      <w:bookmarkStart w:id="13" w:name="_Toc35889442"/>
+      <w:bookmarkStart w:id="13" w:name="_Toc36636979"/>
       <w:r>
         <w:lastRenderedPageBreak/>
         <w:t>Regulación UAVs</w:t>
@@ -12981,7 +12992,7 @@
           <w:rFonts w:hint="eastAsia"/>
         </w:rPr>
       </w:pPr>
-      <w:bookmarkStart w:id="14" w:name="_Toc35889443"/>
+      <w:bookmarkStart w:id="14" w:name="_Toc36636980"/>
       <w:r>
         <w:t>Evitación de obstáculos</w:t>
       </w:r>
@@ -13084,7 +13095,7 @@
           <w:numId w:val="13"/>
         </w:numPr>
       </w:pPr>
-      <w:bookmarkStart w:id="15" w:name="_Toc35889444"/>
+      <w:bookmarkStart w:id="15" w:name="_Toc36636981"/>
       <w:r>
         <w:lastRenderedPageBreak/>
         <w:t xml:space="preserve">Algoritmos para la deteción y evitación de colisiones </w:t>
@@ -13157,13 +13168,8 @@
         <w:t xml:space="preserve">, </w:t>
       </w:r>
       <w:r>
-        <w:t xml:space="preserve">por lo tanto, se ha creado una taxonomía de </w:t>
-      </w:r>
-      <w:proofErr w:type="gramStart"/>
-      <w:r>
-        <w:t>los mismos</w:t>
-      </w:r>
-      <w:proofErr w:type="gramEnd"/>
+        <w:t>por lo tanto, se ha creado una taxonomía de los mismos</w:t>
+      </w:r>
       <w:r>
         <w:t>.</w:t>
       </w:r>
@@ -13172,9 +13178,14 @@
       <w:pPr>
         <w:pStyle w:val="Captulo-Nivel2"/>
       </w:pPr>
-      <w:r>
-        <w:t>Sense AND AVOID</w:t>
-      </w:r>
+      <w:bookmarkStart w:id="16" w:name="_Toc36636982"/>
+      <w:r>
+        <w:t xml:space="preserve">Sense </w:t>
+      </w:r>
+      <w:r>
+        <w:t>and avoid</w:t>
+      </w:r>
+      <w:bookmarkEnd w:id="16"/>
     </w:p>
     <w:p>
       <w:pPr>
@@ -13343,7 +13354,7 @@
       <w:pPr>
         <w:pStyle w:val="Figura-epgrafe"/>
       </w:pPr>
-      <w:bookmarkStart w:id="16" w:name="_Toc36564794"/>
+      <w:bookmarkStart w:id="17" w:name="_Toc36636926"/>
       <w:proofErr w:type="spellStart"/>
       <w:r>
         <w:t>Sense</w:t>
@@ -13356,7 +13367,7 @@
       <w:r>
         <w:t>Avoid</w:t>
       </w:r>
-      <w:bookmarkEnd w:id="16"/>
+      <w:bookmarkEnd w:id="17"/>
       <w:proofErr w:type="spellEnd"/>
     </w:p>
     <w:p>
@@ -13366,7 +13377,7 @@
           <w:lang w:val="en-US"/>
         </w:rPr>
       </w:pPr>
-      <w:bookmarkStart w:id="17" w:name="_Toc35889445"/>
+      <w:bookmarkStart w:id="18" w:name="_Toc36636983"/>
       <w:r>
         <w:rPr>
           <w:lang w:val="en-US"/>
@@ -13386,7 +13397,7 @@
         </w:rPr>
         <w:t xml:space="preserve"> (ORCA)</w:t>
       </w:r>
-      <w:bookmarkEnd w:id="17"/>
+      <w:bookmarkEnd w:id="18"/>
     </w:p>
     <w:p>
       <w:pPr>
@@ -13475,11 +13486,9 @@
       <w:r>
         <w:t xml:space="preserve"> y actuación, por lo tanto, cada acción que tome se hará en base a observaciones locales. Básicamente se extrapolan las velocidades observadas, con el fin </w:t>
       </w:r>
-      <w:bookmarkStart w:id="18" w:name="_GoBack"/>
       <w:r>
         <w:t>de</w:t>
       </w:r>
-      <w:bookmarkEnd w:id="18"/>
       <w:r>
         <w:t xml:space="preserve"> estimar las posiciones futuras de los obstáculos.</w:t>
       </w:r>
@@ -13561,7 +13570,7 @@
           <w:rFonts w:hint="eastAsia"/>
         </w:rPr>
       </w:pPr>
-      <w:bookmarkStart w:id="19" w:name="_Toc35889447"/>
+      <w:bookmarkStart w:id="19" w:name="_Toc36636984"/>
       <w:r>
         <w:lastRenderedPageBreak/>
         <w:t>Herramientas empleadas</w:t>
@@ -13631,7 +13640,7 @@
           <w:rFonts w:hint="eastAsia"/>
         </w:rPr>
       </w:pPr>
-      <w:bookmarkStart w:id="20" w:name="_Toc35889448"/>
+      <w:bookmarkStart w:id="20" w:name="_Toc36636985"/>
       <w:r>
         <w:t>Matlab</w:t>
       </w:r>
@@ -13812,7 +13821,7 @@
           <w:rFonts w:hint="eastAsia"/>
         </w:rPr>
       </w:pPr>
-      <w:bookmarkStart w:id="21" w:name="_Toc36564795"/>
+      <w:bookmarkStart w:id="21" w:name="_Toc36636927"/>
       <w:r>
         <w:t>MATLAB logo</w:t>
       </w:r>
@@ -14038,7 +14047,7 @@
           <w:rFonts w:hint="eastAsia"/>
         </w:rPr>
       </w:pPr>
-      <w:bookmarkStart w:id="22" w:name="_Toc35889449"/>
+      <w:bookmarkStart w:id="22" w:name="_Toc36636986"/>
       <w:r>
         <w:t>Simulink</w:t>
       </w:r>
@@ -14183,7 +14192,7 @@
           <w:rFonts w:hint="eastAsia"/>
         </w:rPr>
       </w:pPr>
-      <w:bookmarkStart w:id="23" w:name="_Toc36564796"/>
+      <w:bookmarkStart w:id="23" w:name="_Toc36636928"/>
       <w:proofErr w:type="spellStart"/>
       <w:r>
         <w:t>Simulink</w:t>
@@ -14396,7 +14405,7 @@
           <w:rFonts w:hint="eastAsia"/>
         </w:rPr>
       </w:pPr>
-      <w:bookmarkStart w:id="24" w:name="_Toc35889450"/>
+      <w:bookmarkStart w:id="24" w:name="_Toc36636987"/>
       <w:r>
         <w:t>App Designer</w:t>
       </w:r>
@@ -14490,7 +14499,7 @@
           <w:rFonts w:hint="eastAsia"/>
         </w:rPr>
       </w:pPr>
-      <w:bookmarkStart w:id="25" w:name="_Toc35889451"/>
+      <w:bookmarkStart w:id="25" w:name="_Toc36636988"/>
       <w:r>
         <w:t>Github</w:t>
       </w:r>
@@ -14590,7 +14599,7 @@
           <w:rFonts w:hint="eastAsia"/>
         </w:rPr>
       </w:pPr>
-      <w:bookmarkStart w:id="26" w:name="_Toc36564797"/>
+      <w:bookmarkStart w:id="26" w:name="_Toc36636929"/>
       <w:r>
         <w:t>GitHub logo</w:t>
       </w:r>
@@ -14653,7 +14662,7 @@
           <w:rFonts w:hint="eastAsia"/>
         </w:rPr>
       </w:pPr>
-      <w:bookmarkStart w:id="27" w:name="_Toc35889452"/>
+      <w:bookmarkStart w:id="27" w:name="_Toc36636989"/>
       <w:r>
         <w:t>Git Bash</w:t>
       </w:r>
@@ -14731,7 +14740,7 @@
           <w:rFonts w:hint="eastAsia"/>
         </w:rPr>
       </w:pPr>
-      <w:bookmarkStart w:id="28" w:name="_Toc35889453"/>
+      <w:bookmarkStart w:id="28" w:name="_Toc36636990"/>
       <w:r>
         <w:t>Mendeley</w:t>
       </w:r>
@@ -14846,7 +14855,7 @@
           <w:rFonts w:hint="eastAsia"/>
         </w:rPr>
       </w:pPr>
-      <w:bookmarkStart w:id="29" w:name="_Toc36564798"/>
+      <w:bookmarkStart w:id="29" w:name="_Toc36636930"/>
       <w:r>
         <w:t>Mendeley logo</w:t>
       </w:r>
@@ -14877,7 +14886,7 @@
           <w:rFonts w:hint="eastAsia"/>
         </w:rPr>
       </w:pPr>
-      <w:bookmarkStart w:id="30" w:name="_Toc35889454"/>
+      <w:bookmarkStart w:id="30" w:name="_Toc36636991"/>
       <w:r>
         <w:lastRenderedPageBreak/>
         <w:t>Metodología y desarrollo</w:t>
@@ -14891,20 +14900,11 @@
           <w:rFonts w:hint="eastAsia"/>
         </w:rPr>
       </w:pPr>
-      <w:proofErr w:type="spellStart"/>
-      <w:r>
-        <w:t>A</w:t>
-      </w:r>
-      <w:r>
-        <w:t>df</w:t>
-      </w:r>
-      <w:r>
-        <w:t>AS</w:t>
-      </w:r>
-      <w:r>
-        <w:t>s</w:t>
-      </w:r>
-      <w:proofErr w:type="spellEnd"/>
+      <w:r>
+        <w:t>Para el desarrollo de este proyecto se ha seguido una metodología ágil</w:t>
+      </w:r>
+      <w:bookmarkStart w:id="31" w:name="_GoBack"/>
+      <w:bookmarkEnd w:id="31"/>
     </w:p>
     <w:p>
       <w:pPr>
@@ -15122,18 +15122,18 @@
           <w:rFonts w:hint="eastAsia"/>
         </w:rPr>
       </w:pPr>
-      <w:bookmarkStart w:id="31" w:name="_Toc35889455"/>
+      <w:bookmarkStart w:id="32" w:name="_Toc36636992"/>
       <w:r>
         <w:lastRenderedPageBreak/>
         <w:t>Simulador</w:t>
       </w:r>
-      <w:bookmarkEnd w:id="31"/>
+      <w:bookmarkEnd w:id="32"/>
     </w:p>
     <w:p>
       <w:pPr>
         <w:pStyle w:val="Standard"/>
       </w:pPr>
-      <w:bookmarkStart w:id="32" w:name="__RefNumPara__703_1262559257"/>
+      <w:bookmarkStart w:id="33" w:name="__RefNumPara__703_1262559257"/>
       <w:r>
         <w:t>Que es un conflicto</w:t>
       </w:r>
@@ -15244,13 +15244,13 @@
           <w:rFonts w:hint="eastAsia"/>
         </w:rPr>
       </w:pPr>
-      <w:bookmarkStart w:id="33" w:name="_Toc35889456"/>
+      <w:bookmarkStart w:id="34" w:name="_Toc36636993"/>
       <w:r>
         <w:lastRenderedPageBreak/>
         <w:t>Experimentos y resultados</w:t>
       </w:r>
-      <w:bookmarkEnd w:id="32"/>
       <w:bookmarkEnd w:id="33"/>
+      <w:bookmarkEnd w:id="34"/>
     </w:p>
     <w:p>
       <w:pPr>
@@ -16723,16 +16723,16 @@
           <w:rFonts w:hint="eastAsia"/>
         </w:rPr>
       </w:pPr>
-      <w:bookmarkStart w:id="34" w:name="__RefNumPara__705_1262559257"/>
-      <w:r>
-        <w:t xml:space="preserve"> </w:t>
-      </w:r>
-      <w:bookmarkStart w:id="35" w:name="_Toc35889457"/>
+      <w:bookmarkStart w:id="35" w:name="__RefNumPara__705_1262559257"/>
+      <w:r>
+        <w:t xml:space="preserve"> </w:t>
+      </w:r>
+      <w:bookmarkStart w:id="36" w:name="_Toc36636994"/>
       <w:r>
         <w:t>Una sección</w:t>
       </w:r>
-      <w:bookmarkEnd w:id="34"/>
       <w:bookmarkEnd w:id="35"/>
+      <w:bookmarkEnd w:id="36"/>
     </w:p>
     <w:p>
       <w:pPr>
@@ -17910,11 +17910,11 @@
       <w:r>
         <w:t xml:space="preserve"> </w:t>
       </w:r>
-      <w:bookmarkStart w:id="36" w:name="_Toc35889458"/>
+      <w:bookmarkStart w:id="37" w:name="_Toc36636995"/>
       <w:r>
         <w:t>Otra sección</w:t>
       </w:r>
-      <w:bookmarkEnd w:id="36"/>
+      <w:bookmarkEnd w:id="37"/>
     </w:p>
     <w:p>
       <w:pPr>
@@ -21293,12 +21293,12 @@
           <w:rFonts w:hint="eastAsia"/>
         </w:rPr>
       </w:pPr>
-      <w:bookmarkStart w:id="37" w:name="_Toc35889459"/>
+      <w:bookmarkStart w:id="38" w:name="_Toc36636996"/>
       <w:r>
         <w:lastRenderedPageBreak/>
         <w:t>Conclusiones y propuestas</w:t>
       </w:r>
-      <w:bookmarkEnd w:id="37"/>
+      <w:bookmarkEnd w:id="38"/>
     </w:p>
     <w:p>
       <w:pPr>
@@ -21491,11 +21491,11 @@
       <w:r>
         <w:t xml:space="preserve"> </w:t>
       </w:r>
-      <w:bookmarkStart w:id="38" w:name="_Toc35889460"/>
+      <w:bookmarkStart w:id="39" w:name="_Toc36636997"/>
       <w:r>
         <w:t>Conclusiones</w:t>
       </w:r>
-      <w:bookmarkEnd w:id="38"/>
+      <w:bookmarkEnd w:id="39"/>
     </w:p>
     <w:p>
       <w:pPr>
@@ -21603,11 +21603,11 @@
       <w:r>
         <w:t xml:space="preserve"> </w:t>
       </w:r>
-      <w:bookmarkStart w:id="39" w:name="_Toc35889461"/>
+      <w:bookmarkStart w:id="40" w:name="_Toc36636998"/>
       <w:r>
         <w:t>Trabajo futuro</w:t>
       </w:r>
-      <w:bookmarkEnd w:id="39"/>
+      <w:bookmarkEnd w:id="40"/>
     </w:p>
     <w:p>
       <w:pPr>
@@ -21735,12 +21735,12 @@
           <w:rFonts w:hint="eastAsia"/>
         </w:rPr>
       </w:pPr>
-      <w:bookmarkStart w:id="40" w:name="_Toc35889462"/>
+      <w:bookmarkStart w:id="41" w:name="_Toc36636999"/>
       <w:r>
         <w:lastRenderedPageBreak/>
         <w:t>Bibliografía</w:t>
       </w:r>
-      <w:bookmarkEnd w:id="40"/>
+      <w:bookmarkEnd w:id="41"/>
     </w:p>
     <w:p>
       <w:pPr>
@@ -21968,12 +21968,12 @@
           <w:rFonts w:hint="eastAsia"/>
         </w:rPr>
       </w:pPr>
-      <w:bookmarkStart w:id="41" w:name="_Toc35889463"/>
+      <w:bookmarkStart w:id="42" w:name="_Toc36637000"/>
       <w:r>
         <w:lastRenderedPageBreak/>
         <w:t>Anexos</w:t>
       </w:r>
-      <w:bookmarkEnd w:id="41"/>
+      <w:bookmarkEnd w:id="42"/>
     </w:p>
     <w:p>
       <w:pPr>
@@ -21985,7 +21985,7 @@
       <w:r>
         <w:t xml:space="preserve"> </w:t>
       </w:r>
-      <w:bookmarkStart w:id="42" w:name="_Toc35889464"/>
+      <w:bookmarkStart w:id="43" w:name="_Toc36637001"/>
       <w:r>
         <w:t xml:space="preserve">Ejemplo de uso de </w:t>
       </w:r>
@@ -21995,7 +21995,7 @@
       <w:r>
         <w:t xml:space="preserve"> herramienta</w:t>
       </w:r>
-      <w:bookmarkEnd w:id="42"/>
+      <w:bookmarkEnd w:id="43"/>
     </w:p>
     <w:p>
       <w:pPr>
@@ -22209,11 +22209,11 @@
       <w:r>
         <w:t xml:space="preserve"> </w:t>
       </w:r>
-      <w:bookmarkStart w:id="43" w:name="_Toc35889465"/>
+      <w:bookmarkStart w:id="44" w:name="_Toc36637002"/>
       <w:r>
         <w:t>Manual de usuario</w:t>
       </w:r>
-      <w:bookmarkEnd w:id="43"/>
+      <w:bookmarkEnd w:id="44"/>
     </w:p>
     <w:p>
       <w:pPr>
@@ -22355,11 +22355,11 @@
           <w:rFonts w:hint="eastAsia"/>
         </w:rPr>
       </w:pPr>
-      <w:bookmarkStart w:id="44" w:name="_Toc480805014"/>
+      <w:bookmarkStart w:id="45" w:name="_Toc480805014"/>
       <w:r>
         <w:t>Un ejemplo de tabla</w:t>
       </w:r>
-      <w:bookmarkEnd w:id="44"/>
+      <w:bookmarkEnd w:id="45"/>
     </w:p>
     <w:tbl>
       <w:tblPr>
@@ -22862,7 +22862,7 @@
           <w:rFonts w:hint="eastAsia"/>
           <w:noProof/>
         </w:rPr>
-        <w:t>CAPÍTULO 6</w:t>
+        <w:t>CAPÍTULO 2</w:t>
       </w:r>
     </w:fldSimple>
     <w:r>
@@ -22874,7 +22874,7 @@
           <w:rFonts w:hint="eastAsia"/>
           <w:noProof/>
         </w:rPr>
-        <w:t>Experimentos y resultados</w:t>
+        <w:t>Estado del arte</w:t>
       </w:r>
     </w:fldSimple>
   </w:p>
@@ -22897,7 +22897,7 @@
           <w:rFonts w:hint="eastAsia"/>
           <w:noProof/>
         </w:rPr>
-        <w:t>6.1.2</w:t>
+        <w:t>2.3</w:t>
       </w:r>
     </w:fldSimple>
     <w:r>
@@ -22909,7 +22909,7 @@
           <w:rFonts w:hint="eastAsia"/>
           <w:noProof/>
         </w:rPr>
-        <w:t>Otra secci</w:t>
+        <w:t>Algoritmos para la deteci</w:t>
       </w:r>
       <w:r>
         <w:rPr>
@@ -22923,7 +22923,35 @@
           <w:rFonts w:hint="eastAsia"/>
           <w:noProof/>
         </w:rPr>
-        <w:t>n</w:t>
+        <w:t>n y evitaci</w:t>
+      </w:r>
+      <w:r>
+        <w:rPr>
+          <w:rFonts w:hint="eastAsia"/>
+          <w:noProof/>
+        </w:rPr>
+        <w:t>ó</w:t>
+      </w:r>
+      <w:r>
+        <w:rPr>
+          <w:rFonts w:hint="eastAsia"/>
+          <w:noProof/>
+        </w:rPr>
+        <w:t>n de colisiones entre m</w:t>
+      </w:r>
+      <w:r>
+        <w:rPr>
+          <w:rFonts w:hint="eastAsia"/>
+          <w:noProof/>
+        </w:rPr>
+        <w:t>ú</w:t>
+      </w:r>
+      <w:r>
+        <w:rPr>
+          <w:rFonts w:hint="eastAsia"/>
+          <w:noProof/>
+        </w:rPr>
+        <w:t>ltiples UAVs</w:t>
       </w:r>
     </w:fldSimple>
   </w:p>
@@ -26052,7 +26080,7 @@
 </file>
 
 <file path=customXml/itemProps1.xml><?xml version="1.0" encoding="utf-8"?>
-<ds:datastoreItem xmlns:ds="http://schemas.openxmlformats.org/officeDocument/2006/customXml" ds:itemID="{071FA309-96D2-4456-AD5D-503A3B16AF23}">
+<ds:datastoreItem xmlns:ds="http://schemas.openxmlformats.org/officeDocument/2006/customXml" ds:itemID="{F1278A2D-28DB-4E5E-9FA5-869054B359F7}">
   <ds:schemaRefs>
     <ds:schemaRef ds:uri="http://schemas.openxmlformats.org/officeDocument/2006/bibliography"/>
   </ds:schemaRefs>

</xml_diff>

<commit_message>
add conflict intersection, output log and script analitics_l
</commit_message>
<xml_diff>
--- a/wiki/Plantilla_tgf_paloma.docx
+++ b/wiki/Plantilla_tgf_paloma.docx
@@ -1230,6 +1230,9 @@
     <w:p>
       <w:pPr>
         <w:pStyle w:val="Dedicatoria"/>
+        <w:rPr>
+          <w:rFonts w:hint="eastAsia"/>
+        </w:rPr>
       </w:pPr>
       <w:r>
         <w:lastRenderedPageBreak/>
@@ -1283,7 +1286,7 @@
           <w:rFonts w:hint="eastAsia"/>
         </w:rPr>
       </w:pPr>
-      <w:bookmarkStart w:id="0" w:name="_Toc38215360"/>
+      <w:bookmarkStart w:id="0" w:name="_Toc38299547"/>
       <w:r>
         <w:lastRenderedPageBreak/>
         <w:t>Declaración de Autoría</w:t>
@@ -1438,7 +1441,7 @@
           <w:rFonts w:hint="eastAsia"/>
         </w:rPr>
       </w:pPr>
-      <w:bookmarkStart w:id="1" w:name="_Toc38215361"/>
+      <w:bookmarkStart w:id="1" w:name="_Toc38299548"/>
       <w:r>
         <w:lastRenderedPageBreak/>
         <w:t>Resumen</w:t>
@@ -5076,7 +5079,7 @@
           <w:rFonts w:hint="eastAsia"/>
         </w:rPr>
       </w:pPr>
-      <w:bookmarkStart w:id="2" w:name="_Toc38215362"/>
+      <w:bookmarkStart w:id="2" w:name="_Toc38299549"/>
       <w:r>
         <w:lastRenderedPageBreak/>
         <w:t>Agradecimientos</w:t>
@@ -8752,7 +8755,7 @@
         <w:rPr>
           <w:noProof/>
         </w:rPr>
-        <w:instrText xml:space="preserve"> PAGEREF _Toc38215360 \h </w:instrText>
+        <w:instrText xml:space="preserve"> PAGEREF _Toc38299547 \h </w:instrText>
       </w:r>
       <w:r>
         <w:rPr>
@@ -8814,7 +8817,7 @@
         <w:rPr>
           <w:noProof/>
         </w:rPr>
-        <w:instrText xml:space="preserve"> PAGEREF _Toc38215361 \h </w:instrText>
+        <w:instrText xml:space="preserve"> PAGEREF _Toc38299548 \h </w:instrText>
       </w:r>
       <w:r>
         <w:rPr>
@@ -8876,7 +8879,7 @@
         <w:rPr>
           <w:noProof/>
         </w:rPr>
-        <w:instrText xml:space="preserve"> PAGEREF _Toc38215362 \h </w:instrText>
+        <w:instrText xml:space="preserve"> PAGEREF _Toc38299549 \h </w:instrText>
       </w:r>
       <w:r>
         <w:rPr>
@@ -8942,7 +8945,7 @@
         <w:rPr>
           <w:noProof/>
         </w:rPr>
-        <w:instrText xml:space="preserve"> PAGEREF _Toc38215363 \h </w:instrText>
+        <w:instrText xml:space="preserve"> PAGEREF _Toc38299550 \h </w:instrText>
       </w:r>
       <w:r>
         <w:rPr>
@@ -9004,7 +9007,7 @@
         <w:rPr>
           <w:noProof/>
         </w:rPr>
-        <w:instrText xml:space="preserve"> PAGEREF _Toc38215364 \h </w:instrText>
+        <w:instrText xml:space="preserve"> PAGEREF _Toc38299551 \h </w:instrText>
       </w:r>
       <w:r>
         <w:rPr>
@@ -9066,7 +9069,7 @@
         <w:rPr>
           <w:noProof/>
         </w:rPr>
-        <w:instrText xml:space="preserve"> PAGEREF _Toc38215365 \h </w:instrText>
+        <w:instrText xml:space="preserve"> PAGEREF _Toc38299552 \h </w:instrText>
       </w:r>
       <w:r>
         <w:rPr>
@@ -9128,7 +9131,7 @@
         <w:rPr>
           <w:noProof/>
         </w:rPr>
-        <w:instrText xml:space="preserve"> PAGEREF _Toc38215366 \h </w:instrText>
+        <w:instrText xml:space="preserve"> PAGEREF _Toc38299553 \h </w:instrText>
       </w:r>
       <w:r>
         <w:rPr>
@@ -9194,7 +9197,7 @@
         <w:rPr>
           <w:noProof/>
         </w:rPr>
-        <w:instrText xml:space="preserve"> PAGEREF _Toc38215367 \h </w:instrText>
+        <w:instrText xml:space="preserve"> PAGEREF _Toc38299554 \h </w:instrText>
       </w:r>
       <w:r>
         <w:rPr>
@@ -9238,7 +9241,7 @@
         <w:rPr>
           <w:noProof/>
         </w:rPr>
-        <w:t>2.1. Regulación UAVs</w:t>
+        <w:t>2.1.1. Regulación UAVs</w:t>
       </w:r>
       <w:r>
         <w:rPr>
@@ -9256,7 +9259,7 @@
         <w:rPr>
           <w:noProof/>
         </w:rPr>
-        <w:instrText xml:space="preserve"> PAGEREF _Toc38215368 \h </w:instrText>
+        <w:instrText xml:space="preserve"> PAGEREF _Toc38299555 \h </w:instrText>
       </w:r>
       <w:r>
         <w:rPr>
@@ -9300,7 +9303,7 @@
         <w:rPr>
           <w:noProof/>
         </w:rPr>
-        <w:t>2.2. Evitación de obstáculos</w:t>
+        <w:t>2.1.2. Evitación de obstáculos</w:t>
       </w:r>
       <w:r>
         <w:rPr>
@@ -9318,7 +9321,7 @@
         <w:rPr>
           <w:noProof/>
         </w:rPr>
-        <w:instrText xml:space="preserve"> PAGEREF _Toc38215369 \h </w:instrText>
+        <w:instrText xml:space="preserve"> PAGEREF _Toc38299556 \h </w:instrText>
       </w:r>
       <w:r>
         <w:rPr>
@@ -9362,7 +9365,7 @@
         <w:rPr>
           <w:noProof/>
         </w:rPr>
-        <w:t>2.3. Algoritmos para la deteción y evitación de colisiones entre múltiples UAVs</w:t>
+        <w:t>2.1.3. Algoritmos para la deteción y evitación de colisiones entre múltiples UAVs</w:t>
       </w:r>
       <w:r>
         <w:rPr>
@@ -9380,7 +9383,7 @@
         <w:rPr>
           <w:noProof/>
         </w:rPr>
-        <w:instrText xml:space="preserve"> PAGEREF _Toc38215370 \h </w:instrText>
+        <w:instrText xml:space="preserve"> PAGEREF _Toc38299557 \h </w:instrText>
       </w:r>
       <w:r>
         <w:rPr>
@@ -9425,7 +9428,7 @@
           <w:noProof/>
           <w:lang w:val="en-US"/>
         </w:rPr>
-        <w:t>2.3.1. Sense and avoid</w:t>
+        <w:t>2.1.4. Sense and avoid</w:t>
       </w:r>
       <w:r>
         <w:rPr>
@@ -9445,7 +9448,7 @@
           <w:noProof/>
           <w:lang w:val="en-US"/>
         </w:rPr>
-        <w:instrText xml:space="preserve"> PAGEREF _Toc38215371 \h </w:instrText>
+        <w:instrText xml:space="preserve"> PAGEREF _Toc38299558 \h </w:instrText>
       </w:r>
       <w:r>
         <w:rPr>
@@ -9491,7 +9494,7 @@
           <w:noProof/>
           <w:lang w:val="en-US"/>
         </w:rPr>
-        <w:t>2.3.2. Optimal Reciprocal Collision Avoidance (ORCA)</w:t>
+        <w:t>2.1.5. Optimal Reciprocal Collision Avoidance (ORCA)</w:t>
       </w:r>
       <w:r>
         <w:rPr>
@@ -9511,7 +9514,7 @@
           <w:noProof/>
           <w:lang w:val="en-US"/>
         </w:rPr>
-        <w:instrText xml:space="preserve"> PAGEREF _Toc38215372 \h </w:instrText>
+        <w:instrText xml:space="preserve"> PAGEREF _Toc38299559 \h </w:instrText>
       </w:r>
       <w:r>
         <w:rPr>
@@ -9578,7 +9581,7 @@
         <w:rPr>
           <w:noProof/>
         </w:rPr>
-        <w:instrText xml:space="preserve"> PAGEREF _Toc38215373 \h </w:instrText>
+        <w:instrText xml:space="preserve"> PAGEREF _Toc38299560 \h </w:instrText>
       </w:r>
       <w:r>
         <w:rPr>
@@ -9640,7 +9643,7 @@
         <w:rPr>
           <w:noProof/>
         </w:rPr>
-        <w:instrText xml:space="preserve"> PAGEREF _Toc38215374 \h </w:instrText>
+        <w:instrText xml:space="preserve"> PAGEREF _Toc38299561 \h </w:instrText>
       </w:r>
       <w:r>
         <w:rPr>
@@ -9702,7 +9705,7 @@
         <w:rPr>
           <w:noProof/>
         </w:rPr>
-        <w:instrText xml:space="preserve"> PAGEREF _Toc38215375 \h </w:instrText>
+        <w:instrText xml:space="preserve"> PAGEREF _Toc38299562 \h </w:instrText>
       </w:r>
       <w:r>
         <w:rPr>
@@ -9767,7 +9770,7 @@
           <w:noProof/>
           <w:lang w:val="en-US"/>
         </w:rPr>
-        <w:instrText xml:space="preserve"> PAGEREF _Toc38215376 \h </w:instrText>
+        <w:instrText xml:space="preserve"> PAGEREF _Toc38299563 \h </w:instrText>
       </w:r>
       <w:r>
         <w:rPr>
@@ -9833,7 +9836,7 @@
           <w:noProof/>
           <w:lang w:val="en-US"/>
         </w:rPr>
-        <w:instrText xml:space="preserve"> PAGEREF _Toc38215377 \h </w:instrText>
+        <w:instrText xml:space="preserve"> PAGEREF _Toc38299564 \h </w:instrText>
       </w:r>
       <w:r>
         <w:rPr>
@@ -9899,7 +9902,7 @@
           <w:noProof/>
           <w:lang w:val="en-US"/>
         </w:rPr>
-        <w:instrText xml:space="preserve"> PAGEREF _Toc38215378 \h </w:instrText>
+        <w:instrText xml:space="preserve"> PAGEREF _Toc38299565 \h </w:instrText>
       </w:r>
       <w:r>
         <w:rPr>
@@ -9962,7 +9965,7 @@
         <w:rPr>
           <w:noProof/>
         </w:rPr>
-        <w:instrText xml:space="preserve"> PAGEREF _Toc38215379 \h </w:instrText>
+        <w:instrText xml:space="preserve"> PAGEREF _Toc38299566 \h </w:instrText>
       </w:r>
       <w:r>
         <w:rPr>
@@ -10028,7 +10031,7 @@
         <w:rPr>
           <w:noProof/>
         </w:rPr>
-        <w:instrText xml:space="preserve"> PAGEREF _Toc38215380 \h </w:instrText>
+        <w:instrText xml:space="preserve"> PAGEREF _Toc38299567 \h </w:instrText>
       </w:r>
       <w:r>
         <w:rPr>
@@ -10094,7 +10097,7 @@
         <w:rPr>
           <w:noProof/>
         </w:rPr>
-        <w:instrText xml:space="preserve"> PAGEREF _Toc38215381 \h </w:instrText>
+        <w:instrText xml:space="preserve"> PAGEREF _Toc38299568 \h </w:instrText>
       </w:r>
       <w:r>
         <w:rPr>
@@ -10156,7 +10159,7 @@
         <w:rPr>
           <w:noProof/>
         </w:rPr>
-        <w:instrText xml:space="preserve"> PAGEREF _Toc38215382 \h </w:instrText>
+        <w:instrText xml:space="preserve"> PAGEREF _Toc38299569 \h </w:instrText>
       </w:r>
       <w:r>
         <w:rPr>
@@ -10218,7 +10221,7 @@
         <w:rPr>
           <w:noProof/>
         </w:rPr>
-        <w:instrText xml:space="preserve"> PAGEREF _Toc38215383 \h </w:instrText>
+        <w:instrText xml:space="preserve"> PAGEREF _Toc38299570 \h </w:instrText>
       </w:r>
       <w:r>
         <w:rPr>
@@ -10280,7 +10283,7 @@
         <w:rPr>
           <w:noProof/>
         </w:rPr>
-        <w:instrText xml:space="preserve"> PAGEREF _Toc38215384 \h </w:instrText>
+        <w:instrText xml:space="preserve"> PAGEREF _Toc38299571 \h </w:instrText>
       </w:r>
       <w:r>
         <w:rPr>
@@ -10324,7 +10327,7 @@
         <w:rPr>
           <w:noProof/>
         </w:rPr>
-        <w:t>5.1.4. Subsistema ATC</w:t>
+        <w:t>5.1.3.1 Dynamics</w:t>
       </w:r>
       <w:r>
         <w:rPr>
@@ -10342,7 +10345,7 @@
         <w:rPr>
           <w:noProof/>
         </w:rPr>
-        <w:instrText xml:space="preserve"> PAGEREF _Toc38215385 \h </w:instrText>
+        <w:instrText xml:space="preserve"> PAGEREF _Toc38299572 \h </w:instrText>
       </w:r>
       <w:r>
         <w:rPr>
@@ -10386,6 +10389,192 @@
         <w:rPr>
           <w:noProof/>
         </w:rPr>
+        <w:t>5.1.3.2 Pilot</w:t>
+      </w:r>
+      <w:r>
+        <w:rPr>
+          <w:noProof/>
+        </w:rPr>
+        <w:tab/>
+      </w:r>
+      <w:r>
+        <w:rPr>
+          <w:noProof/>
+        </w:rPr>
+        <w:fldChar w:fldCharType="begin"/>
+      </w:r>
+      <w:r>
+        <w:rPr>
+          <w:noProof/>
+        </w:rPr>
+        <w:instrText xml:space="preserve"> PAGEREF _Toc38299573 \h </w:instrText>
+      </w:r>
+      <w:r>
+        <w:rPr>
+          <w:noProof/>
+        </w:rPr>
+      </w:r>
+      <w:r>
+        <w:rPr>
+          <w:rFonts w:hint="eastAsia"/>
+          <w:noProof/>
+        </w:rPr>
+        <w:fldChar w:fldCharType="separate"/>
+      </w:r>
+      <w:r>
+        <w:rPr>
+          <w:rFonts w:hint="eastAsia"/>
+          <w:noProof/>
+        </w:rPr>
+        <w:t>18</w:t>
+      </w:r>
+      <w:r>
+        <w:rPr>
+          <w:noProof/>
+        </w:rPr>
+        <w:fldChar w:fldCharType="end"/>
+      </w:r>
+    </w:p>
+    <w:p>
+      <w:pPr>
+        <w:pStyle w:val="TDC2"/>
+        <w:rPr>
+          <w:rFonts w:asciiTheme="minorHAnsi" w:eastAsiaTheme="minorEastAsia" w:hAnsiTheme="minorHAnsi" w:cstheme="minorBidi"/>
+          <w:noProof/>
+          <w:kern w:val="0"/>
+          <w:sz w:val="22"/>
+          <w:szCs w:val="22"/>
+          <w:lang w:eastAsia="es-ES" w:bidi="ar-SA"/>
+        </w:rPr>
+      </w:pPr>
+      <w:r>
+        <w:rPr>
+          <w:noProof/>
+        </w:rPr>
+        <w:t>5.1.3.3 Radar</w:t>
+      </w:r>
+      <w:r>
+        <w:rPr>
+          <w:noProof/>
+        </w:rPr>
+        <w:tab/>
+      </w:r>
+      <w:r>
+        <w:rPr>
+          <w:noProof/>
+        </w:rPr>
+        <w:fldChar w:fldCharType="begin"/>
+      </w:r>
+      <w:r>
+        <w:rPr>
+          <w:noProof/>
+        </w:rPr>
+        <w:instrText xml:space="preserve"> PAGEREF _Toc38299574 \h </w:instrText>
+      </w:r>
+      <w:r>
+        <w:rPr>
+          <w:noProof/>
+        </w:rPr>
+      </w:r>
+      <w:r>
+        <w:rPr>
+          <w:rFonts w:hint="eastAsia"/>
+          <w:noProof/>
+        </w:rPr>
+        <w:fldChar w:fldCharType="separate"/>
+      </w:r>
+      <w:r>
+        <w:rPr>
+          <w:rFonts w:hint="eastAsia"/>
+          <w:noProof/>
+        </w:rPr>
+        <w:t>21</w:t>
+      </w:r>
+      <w:r>
+        <w:rPr>
+          <w:noProof/>
+        </w:rPr>
+        <w:fldChar w:fldCharType="end"/>
+      </w:r>
+    </w:p>
+    <w:p>
+      <w:pPr>
+        <w:pStyle w:val="TDC2"/>
+        <w:rPr>
+          <w:rFonts w:asciiTheme="minorHAnsi" w:eastAsiaTheme="minorEastAsia" w:hAnsiTheme="minorHAnsi" w:cstheme="minorBidi"/>
+          <w:noProof/>
+          <w:kern w:val="0"/>
+          <w:sz w:val="22"/>
+          <w:szCs w:val="22"/>
+          <w:lang w:eastAsia="es-ES" w:bidi="ar-SA"/>
+        </w:rPr>
+      </w:pPr>
+      <w:r>
+        <w:rPr>
+          <w:noProof/>
+        </w:rPr>
+        <w:t>5.1.4. Subsistema ATC</w:t>
+      </w:r>
+      <w:r>
+        <w:rPr>
+          <w:noProof/>
+        </w:rPr>
+        <w:tab/>
+      </w:r>
+      <w:r>
+        <w:rPr>
+          <w:noProof/>
+        </w:rPr>
+        <w:fldChar w:fldCharType="begin"/>
+      </w:r>
+      <w:r>
+        <w:rPr>
+          <w:noProof/>
+        </w:rPr>
+        <w:instrText xml:space="preserve"> PAGEREF _Toc38299575 \h </w:instrText>
+      </w:r>
+      <w:r>
+        <w:rPr>
+          <w:noProof/>
+        </w:rPr>
+      </w:r>
+      <w:r>
+        <w:rPr>
+          <w:rFonts w:hint="eastAsia"/>
+          <w:noProof/>
+        </w:rPr>
+        <w:fldChar w:fldCharType="separate"/>
+      </w:r>
+      <w:r>
+        <w:rPr>
+          <w:rFonts w:hint="eastAsia"/>
+          <w:noProof/>
+        </w:rPr>
+        <w:t>21</w:t>
+      </w:r>
+      <w:r>
+        <w:rPr>
+          <w:noProof/>
+        </w:rPr>
+        <w:fldChar w:fldCharType="end"/>
+      </w:r>
+    </w:p>
+    <w:p>
+      <w:pPr>
+        <w:pStyle w:val="TDC2"/>
+        <w:rPr>
+          <w:rFonts w:asciiTheme="minorHAnsi" w:eastAsiaTheme="minorEastAsia" w:hAnsiTheme="minorHAnsi" w:cstheme="minorBidi"/>
+          <w:noProof/>
+          <w:kern w:val="0"/>
+          <w:sz w:val="22"/>
+          <w:szCs w:val="22"/>
+          <w:lang w:eastAsia="es-ES" w:bidi="ar-SA"/>
+        </w:rPr>
+      </w:pPr>
+      <w:r>
+        <w:rPr>
+          <w:noProof/>
+        </w:rPr>
         <w:t>5.1.5. Interfaz de usuario</w:t>
       </w:r>
       <w:r>
@@ -10404,7 +10593,7 @@
         <w:rPr>
           <w:noProof/>
         </w:rPr>
-        <w:instrText xml:space="preserve"> PAGEREF _Toc38215386 \h </w:instrText>
+        <w:instrText xml:space="preserve"> PAGEREF _Toc38299576 \h </w:instrText>
       </w:r>
       <w:r>
         <w:rPr>
@@ -10423,7 +10612,131 @@
           <w:rFonts w:hint="eastAsia"/>
           <w:noProof/>
         </w:rPr>
-        <w:t>17</w:t>
+        <w:t>22</w:t>
+      </w:r>
+      <w:r>
+        <w:rPr>
+          <w:noProof/>
+        </w:rPr>
+        <w:fldChar w:fldCharType="end"/>
+      </w:r>
+    </w:p>
+    <w:p>
+      <w:pPr>
+        <w:pStyle w:val="TDC2"/>
+        <w:rPr>
+          <w:rFonts w:asciiTheme="minorHAnsi" w:eastAsiaTheme="minorEastAsia" w:hAnsiTheme="minorHAnsi" w:cstheme="minorBidi"/>
+          <w:noProof/>
+          <w:kern w:val="0"/>
+          <w:sz w:val="22"/>
+          <w:szCs w:val="22"/>
+          <w:lang w:eastAsia="es-ES" w:bidi="ar-SA"/>
+        </w:rPr>
+      </w:pPr>
+      <w:r>
+        <w:rPr>
+          <w:noProof/>
+        </w:rPr>
+        <w:t>5.1.6. Detección de colisiones</w:t>
+      </w:r>
+      <w:r>
+        <w:rPr>
+          <w:noProof/>
+        </w:rPr>
+        <w:tab/>
+      </w:r>
+      <w:r>
+        <w:rPr>
+          <w:noProof/>
+        </w:rPr>
+        <w:fldChar w:fldCharType="begin"/>
+      </w:r>
+      <w:r>
+        <w:rPr>
+          <w:noProof/>
+        </w:rPr>
+        <w:instrText xml:space="preserve"> PAGEREF _Toc38299577 \h </w:instrText>
+      </w:r>
+      <w:r>
+        <w:rPr>
+          <w:noProof/>
+        </w:rPr>
+      </w:r>
+      <w:r>
+        <w:rPr>
+          <w:rFonts w:hint="eastAsia"/>
+          <w:noProof/>
+        </w:rPr>
+        <w:fldChar w:fldCharType="separate"/>
+      </w:r>
+      <w:r>
+        <w:rPr>
+          <w:rFonts w:hint="eastAsia"/>
+          <w:noProof/>
+        </w:rPr>
+        <w:t>23</w:t>
+      </w:r>
+      <w:r>
+        <w:rPr>
+          <w:noProof/>
+        </w:rPr>
+        <w:fldChar w:fldCharType="end"/>
+      </w:r>
+    </w:p>
+    <w:p>
+      <w:pPr>
+        <w:pStyle w:val="TDC2"/>
+        <w:rPr>
+          <w:rFonts w:asciiTheme="minorHAnsi" w:eastAsiaTheme="minorEastAsia" w:hAnsiTheme="minorHAnsi" w:cstheme="minorBidi"/>
+          <w:noProof/>
+          <w:kern w:val="0"/>
+          <w:sz w:val="22"/>
+          <w:szCs w:val="22"/>
+          <w:lang w:eastAsia="es-ES" w:bidi="ar-SA"/>
+        </w:rPr>
+      </w:pPr>
+      <w:r>
+        <w:rPr>
+          <w:noProof/>
+        </w:rPr>
+        <w:t>5.1.7. Mecanismo para evitar colisiones</w:t>
+      </w:r>
+      <w:r>
+        <w:rPr>
+          <w:noProof/>
+        </w:rPr>
+        <w:tab/>
+      </w:r>
+      <w:r>
+        <w:rPr>
+          <w:noProof/>
+        </w:rPr>
+        <w:fldChar w:fldCharType="begin"/>
+      </w:r>
+      <w:r>
+        <w:rPr>
+          <w:noProof/>
+        </w:rPr>
+        <w:instrText xml:space="preserve"> PAGEREF _Toc38299578 \h </w:instrText>
+      </w:r>
+      <w:r>
+        <w:rPr>
+          <w:noProof/>
+        </w:rPr>
+      </w:r>
+      <w:r>
+        <w:rPr>
+          <w:rFonts w:hint="eastAsia"/>
+          <w:noProof/>
+        </w:rPr>
+        <w:fldChar w:fldCharType="separate"/>
+      </w:r>
+      <w:r>
+        <w:rPr>
+          <w:rFonts w:hint="eastAsia"/>
+          <w:noProof/>
+        </w:rPr>
+        <w:t>23</w:t>
       </w:r>
       <w:r>
         <w:rPr>
@@ -10452,6 +10765,7 @@
         <w:rPr>
           <w:noProof/>
         </w:rPr>
+        <w:lastRenderedPageBreak/>
         <w:t>CAPÍTULO 6. Experimentos y resultados</w:t>
       </w:r>
       <w:r>
@@ -10470,7 +10784,7 @@
         <w:rPr>
           <w:noProof/>
         </w:rPr>
-        <w:instrText xml:space="preserve"> PAGEREF _Toc38215387 \h </w:instrText>
+        <w:instrText xml:space="preserve"> PAGEREF _Toc38299579 \h </w:instrText>
       </w:r>
       <w:r>
         <w:rPr>
@@ -10489,7 +10803,7 @@
           <w:rFonts w:hint="eastAsia"/>
           <w:noProof/>
         </w:rPr>
-        <w:t>19</w:t>
+        <w:t>25</w:t>
       </w:r>
       <w:r>
         <w:rPr>
@@ -10532,7 +10846,7 @@
         <w:rPr>
           <w:noProof/>
         </w:rPr>
-        <w:instrText xml:space="preserve"> PAGEREF _Toc38215388 \h </w:instrText>
+        <w:instrText xml:space="preserve"> PAGEREF _Toc38299580 \h </w:instrText>
       </w:r>
       <w:r>
         <w:rPr>
@@ -10551,7 +10865,7 @@
           <w:rFonts w:hint="eastAsia"/>
           <w:noProof/>
         </w:rPr>
-        <w:t>19</w:t>
+        <w:t>25</w:t>
       </w:r>
       <w:r>
         <w:rPr>
@@ -10594,7 +10908,7 @@
         <w:rPr>
           <w:noProof/>
         </w:rPr>
-        <w:instrText xml:space="preserve"> PAGEREF _Toc38215389 \h </w:instrText>
+        <w:instrText xml:space="preserve"> PAGEREF _Toc38299581 \h </w:instrText>
       </w:r>
       <w:r>
         <w:rPr>
@@ -10613,7 +10927,7 @@
           <w:rFonts w:hint="eastAsia"/>
           <w:noProof/>
         </w:rPr>
-        <w:t>20</w:t>
+        <w:t>26</w:t>
       </w:r>
       <w:r>
         <w:rPr>
@@ -10660,7 +10974,7 @@
         <w:rPr>
           <w:noProof/>
         </w:rPr>
-        <w:instrText xml:space="preserve"> PAGEREF _Toc38215390 \h </w:instrText>
+        <w:instrText xml:space="preserve"> PAGEREF _Toc38299582 \h </w:instrText>
       </w:r>
       <w:r>
         <w:rPr>
@@ -10679,7 +10993,7 @@
           <w:rFonts w:hint="eastAsia"/>
           <w:noProof/>
         </w:rPr>
-        <w:t>23</w:t>
+        <w:t>29</w:t>
       </w:r>
       <w:r>
         <w:rPr>
@@ -10704,7 +11018,6 @@
         <w:rPr>
           <w:noProof/>
         </w:rPr>
-        <w:lastRenderedPageBreak/>
         <w:t>7.1.1. Conclusiones</w:t>
       </w:r>
       <w:r>
@@ -10723,7 +11036,7 @@
         <w:rPr>
           <w:noProof/>
         </w:rPr>
-        <w:instrText xml:space="preserve"> PAGEREF _Toc38215391 \h </w:instrText>
+        <w:instrText xml:space="preserve"> PAGEREF _Toc38299583 \h </w:instrText>
       </w:r>
       <w:r>
         <w:rPr>
@@ -10742,7 +11055,7 @@
           <w:rFonts w:hint="eastAsia"/>
           <w:noProof/>
         </w:rPr>
-        <w:t>23</w:t>
+        <w:t>29</w:t>
       </w:r>
       <w:r>
         <w:rPr>
@@ -10785,7 +11098,7 @@
         <w:rPr>
           <w:noProof/>
         </w:rPr>
-        <w:instrText xml:space="preserve"> PAGEREF _Toc38215392 \h </w:instrText>
+        <w:instrText xml:space="preserve"> PAGEREF _Toc38299584 \h </w:instrText>
       </w:r>
       <w:r>
         <w:rPr>
@@ -10804,7 +11117,7 @@
           <w:rFonts w:hint="eastAsia"/>
           <w:noProof/>
         </w:rPr>
-        <w:t>23</w:t>
+        <w:t>29</w:t>
       </w:r>
       <w:r>
         <w:rPr>
@@ -10851,7 +11164,7 @@
         <w:rPr>
           <w:noProof/>
         </w:rPr>
-        <w:instrText xml:space="preserve"> PAGEREF _Toc38215393 \h </w:instrText>
+        <w:instrText xml:space="preserve"> PAGEREF _Toc38299585 \h </w:instrText>
       </w:r>
       <w:r>
         <w:rPr>
@@ -10870,7 +11183,7 @@
           <w:rFonts w:hint="eastAsia"/>
           <w:noProof/>
         </w:rPr>
-        <w:t>25</w:t>
+        <w:t>31</w:t>
       </w:r>
       <w:r>
         <w:rPr>
@@ -10917,7 +11230,7 @@
         <w:rPr>
           <w:noProof/>
         </w:rPr>
-        <w:instrText xml:space="preserve"> PAGEREF _Toc38215394 \h </w:instrText>
+        <w:instrText xml:space="preserve"> PAGEREF _Toc38299586 \h </w:instrText>
       </w:r>
       <w:r>
         <w:rPr>
@@ -10936,7 +11249,7 @@
           <w:rFonts w:hint="eastAsia"/>
           <w:noProof/>
         </w:rPr>
-        <w:t>27</w:t>
+        <w:t>33</w:t>
       </w:r>
       <w:r>
         <w:rPr>
@@ -10979,7 +11292,7 @@
         <w:rPr>
           <w:noProof/>
         </w:rPr>
-        <w:instrText xml:space="preserve"> PAGEREF _Toc38215395 \h </w:instrText>
+        <w:instrText xml:space="preserve"> PAGEREF _Toc38299587 \h </w:instrText>
       </w:r>
       <w:r>
         <w:rPr>
@@ -10998,7 +11311,7 @@
           <w:rFonts w:hint="eastAsia"/>
           <w:noProof/>
         </w:rPr>
-        <w:t>27</w:t>
+        <w:t>33</w:t>
       </w:r>
       <w:r>
         <w:rPr>
@@ -11041,7 +11354,7 @@
         <w:rPr>
           <w:noProof/>
         </w:rPr>
-        <w:instrText xml:space="preserve"> PAGEREF _Toc38215396 \h </w:instrText>
+        <w:instrText xml:space="preserve"> PAGEREF _Toc38299588 \h </w:instrText>
       </w:r>
       <w:r>
         <w:rPr>
@@ -11060,7 +11373,7 @@
           <w:rFonts w:hint="eastAsia"/>
           <w:noProof/>
         </w:rPr>
-        <w:t>27</w:t>
+        <w:t>33</w:t>
       </w:r>
       <w:r>
         <w:rPr>
@@ -11091,6 +11404,8 @@
         <w:t>Índice de Figuras</w:t>
       </w:r>
     </w:p>
+    <w:bookmarkStart w:id="3" w:name="_GoBack"/>
+    <w:bookmarkEnd w:id="3"/>
     <w:p>
       <w:pPr>
         <w:pStyle w:val="Tabladeilustraciones"/>
@@ -11115,65 +11430,110 @@
       <w:r>
         <w:fldChar w:fldCharType="separate"/>
       </w:r>
-      <w:hyperlink w:anchor="_Toc38215532" w:history="1">
-        <w:r>
-          <w:rPr>
-            <w:rStyle w:val="Hipervnculo"/>
-            <w:noProof/>
-          </w:rPr>
-          <w:t>Figura 1. UAV</w:t>
-        </w:r>
-        <w:r>
-          <w:rPr>
-            <w:noProof/>
-            <w:webHidden/>
-          </w:rPr>
-          <w:tab/>
-        </w:r>
-        <w:r>
-          <w:rPr>
-            <w:noProof/>
-            <w:webHidden/>
-          </w:rPr>
-          <w:fldChar w:fldCharType="begin"/>
-        </w:r>
-        <w:r>
-          <w:rPr>
-            <w:noProof/>
-            <w:webHidden/>
-          </w:rPr>
-          <w:instrText xml:space="preserve"> PAGEREF _Toc38215532 \h </w:instrText>
-        </w:r>
-        <w:r>
-          <w:rPr>
-            <w:noProof/>
-            <w:webHidden/>
-          </w:rPr>
-        </w:r>
-        <w:r>
-          <w:rPr>
-            <w:rFonts w:hint="eastAsia"/>
-            <w:noProof/>
-            <w:webHidden/>
-          </w:rPr>
-          <w:fldChar w:fldCharType="separate"/>
-        </w:r>
-        <w:r>
-          <w:rPr>
-            <w:rFonts w:hint="eastAsia"/>
-            <w:noProof/>
-            <w:webHidden/>
-          </w:rPr>
-          <w:t>1</w:t>
-        </w:r>
-        <w:r>
-          <w:rPr>
-            <w:noProof/>
-            <w:webHidden/>
-          </w:rPr>
-          <w:fldChar w:fldCharType="end"/>
-        </w:r>
-      </w:hyperlink>
+      <w:r>
+        <w:rPr>
+          <w:rStyle w:val="Hipervnculo"/>
+          <w:noProof/>
+        </w:rPr>
+        <w:fldChar w:fldCharType="begin"/>
+      </w:r>
+      <w:r>
+        <w:rPr>
+          <w:rStyle w:val="Hipervnculo"/>
+          <w:noProof/>
+        </w:rPr>
+        <w:instrText xml:space="preserve"> </w:instrText>
+      </w:r>
+      <w:r>
+        <w:rPr>
+          <w:noProof/>
+        </w:rPr>
+        <w:instrText>HYPERLINK \l "_Toc38299589"</w:instrText>
+      </w:r>
+      <w:r>
+        <w:rPr>
+          <w:rStyle w:val="Hipervnculo"/>
+          <w:noProof/>
+        </w:rPr>
+        <w:instrText xml:space="preserve"> </w:instrText>
+      </w:r>
+      <w:r>
+        <w:rPr>
+          <w:rStyle w:val="Hipervnculo"/>
+          <w:noProof/>
+        </w:rPr>
+      </w:r>
+      <w:r>
+        <w:rPr>
+          <w:rStyle w:val="Hipervnculo"/>
+          <w:noProof/>
+        </w:rPr>
+        <w:fldChar w:fldCharType="separate"/>
+      </w:r>
+      <w:r>
+        <w:rPr>
+          <w:rStyle w:val="Hipervnculo"/>
+          <w:noProof/>
+        </w:rPr>
+        <w:t>Figura 1. UAV</w:t>
+      </w:r>
+      <w:r>
+        <w:rPr>
+          <w:noProof/>
+          <w:webHidden/>
+        </w:rPr>
+        <w:tab/>
+      </w:r>
+      <w:r>
+        <w:rPr>
+          <w:noProof/>
+          <w:webHidden/>
+        </w:rPr>
+        <w:fldChar w:fldCharType="begin"/>
+      </w:r>
+      <w:r>
+        <w:rPr>
+          <w:noProof/>
+          <w:webHidden/>
+        </w:rPr>
+        <w:instrText xml:space="preserve"> PAGEREF _Toc38299589 \h </w:instrText>
+      </w:r>
+      <w:r>
+        <w:rPr>
+          <w:noProof/>
+          <w:webHidden/>
+        </w:rPr>
+      </w:r>
+      <w:r>
+        <w:rPr>
+          <w:rFonts w:hint="eastAsia"/>
+          <w:noProof/>
+          <w:webHidden/>
+        </w:rPr>
+        <w:fldChar w:fldCharType="separate"/>
+      </w:r>
+      <w:r>
+        <w:rPr>
+          <w:rFonts w:hint="eastAsia"/>
+          <w:noProof/>
+          <w:webHidden/>
+        </w:rPr>
+        <w:t>1</w:t>
+      </w:r>
+      <w:r>
+        <w:rPr>
+          <w:noProof/>
+          <w:webHidden/>
+        </w:rPr>
+        <w:fldChar w:fldCharType="end"/>
+      </w:r>
+      <w:r>
+        <w:rPr>
+          <w:rStyle w:val="Hipervnculo"/>
+          <w:noProof/>
+        </w:rPr>
+        <w:fldChar w:fldCharType="end"/>
+      </w:r>
     </w:p>
     <w:p>
       <w:pPr>
@@ -11190,7 +11550,7 @@
           <w:lang w:eastAsia="es-ES" w:bidi="ar-SA"/>
         </w:rPr>
       </w:pPr>
-      <w:hyperlink w:anchor="_Toc38215533" w:history="1">
+      <w:hyperlink w:anchor="_Toc38299590" w:history="1">
         <w:r>
           <w:rPr>
             <w:rStyle w:val="Hipervnculo"/>
@@ -11217,7 +11577,7 @@
             <w:noProof/>
             <w:webHidden/>
           </w:rPr>
-          <w:instrText xml:space="preserve"> PAGEREF _Toc38215533 \h </w:instrText>
+          <w:instrText xml:space="preserve"> PAGEREF _Toc38299590 \h </w:instrText>
         </w:r>
         <w:r>
           <w:rPr>
@@ -11265,7 +11625,7 @@
           <w:lang w:eastAsia="es-ES" w:bidi="ar-SA"/>
         </w:rPr>
       </w:pPr>
-      <w:hyperlink w:anchor="_Toc38215534" w:history="1">
+      <w:hyperlink w:anchor="_Toc38299591" w:history="1">
         <w:r>
           <w:rPr>
             <w:rStyle w:val="Hipervnculo"/>
@@ -11292,7 +11652,7 @@
             <w:noProof/>
             <w:webHidden/>
           </w:rPr>
-          <w:instrText xml:space="preserve"> PAGEREF _Toc38215534 \h </w:instrText>
+          <w:instrText xml:space="preserve"> PAGEREF _Toc38299591 \h </w:instrText>
         </w:r>
         <w:r>
           <w:rPr>
@@ -11340,7 +11700,7 @@
           <w:lang w:eastAsia="es-ES" w:bidi="ar-SA"/>
         </w:rPr>
       </w:pPr>
-      <w:hyperlink w:anchor="_Toc38215535" w:history="1">
+      <w:hyperlink w:anchor="_Toc38299592" w:history="1">
         <w:r>
           <w:rPr>
             <w:rStyle w:val="Hipervnculo"/>
@@ -11367,7 +11727,7 @@
             <w:noProof/>
             <w:webHidden/>
           </w:rPr>
-          <w:instrText xml:space="preserve"> PAGEREF _Toc38215535 \h </w:instrText>
+          <w:instrText xml:space="preserve"> PAGEREF _Toc38299592 \h </w:instrText>
         </w:r>
         <w:r>
           <w:rPr>
@@ -11415,7 +11775,7 @@
           <w:lang w:eastAsia="es-ES" w:bidi="ar-SA"/>
         </w:rPr>
       </w:pPr>
-      <w:hyperlink w:anchor="_Toc38215536" w:history="1">
+      <w:hyperlink w:anchor="_Toc38299593" w:history="1">
         <w:r>
           <w:rPr>
             <w:rStyle w:val="Hipervnculo"/>
@@ -11442,7 +11802,7 @@
             <w:noProof/>
             <w:webHidden/>
           </w:rPr>
-          <w:instrText xml:space="preserve"> PAGEREF _Toc38215536 \h </w:instrText>
+          <w:instrText xml:space="preserve"> PAGEREF _Toc38299593 \h </w:instrText>
         </w:r>
         <w:r>
           <w:rPr>
@@ -11490,7 +11850,7 @@
           <w:lang w:eastAsia="es-ES" w:bidi="ar-SA"/>
         </w:rPr>
       </w:pPr>
-      <w:hyperlink w:anchor="_Toc38215537" w:history="1">
+      <w:hyperlink w:anchor="_Toc38299594" w:history="1">
         <w:r>
           <w:rPr>
             <w:rStyle w:val="Hipervnculo"/>
@@ -11517,7 +11877,7 @@
             <w:noProof/>
             <w:webHidden/>
           </w:rPr>
-          <w:instrText xml:space="preserve"> PAGEREF _Toc38215537 \h </w:instrText>
+          <w:instrText xml:space="preserve"> PAGEREF _Toc38299594 \h </w:instrText>
         </w:r>
         <w:r>
           <w:rPr>
@@ -11565,7 +11925,7 @@
           <w:lang w:eastAsia="es-ES" w:bidi="ar-SA"/>
         </w:rPr>
       </w:pPr>
-      <w:hyperlink w:anchor="_Toc38215538" w:history="1">
+      <w:hyperlink w:anchor="_Toc38299595" w:history="1">
         <w:r>
           <w:rPr>
             <w:rStyle w:val="Hipervnculo"/>
@@ -11592,7 +11952,7 @@
             <w:noProof/>
             <w:webHidden/>
           </w:rPr>
-          <w:instrText xml:space="preserve"> PAGEREF _Toc38215538 \h </w:instrText>
+          <w:instrText xml:space="preserve"> PAGEREF _Toc38299595 \h </w:instrText>
         </w:r>
         <w:r>
           <w:rPr>
@@ -11640,7 +12000,7 @@
           <w:lang w:eastAsia="es-ES" w:bidi="ar-SA"/>
         </w:rPr>
       </w:pPr>
-      <w:hyperlink w:anchor="_Toc38215539" w:history="1">
+      <w:hyperlink w:anchor="_Toc38299596" w:history="1">
         <w:r>
           <w:rPr>
             <w:rStyle w:val="Hipervnculo"/>
@@ -11667,7 +12027,7 @@
             <w:noProof/>
             <w:webHidden/>
           </w:rPr>
-          <w:instrText xml:space="preserve"> PAGEREF _Toc38215539 \h </w:instrText>
+          <w:instrText xml:space="preserve"> PAGEREF _Toc38299596 \h </w:instrText>
         </w:r>
         <w:r>
           <w:rPr>
@@ -11715,7 +12075,7 @@
           <w:lang w:eastAsia="es-ES" w:bidi="ar-SA"/>
         </w:rPr>
       </w:pPr>
-      <w:hyperlink w:anchor="_Toc38215540" w:history="1">
+      <w:hyperlink w:anchor="_Toc38299597" w:history="1">
         <w:r>
           <w:rPr>
             <w:rStyle w:val="Hipervnculo"/>
@@ -11742,7 +12102,7 @@
             <w:noProof/>
             <w:webHidden/>
           </w:rPr>
-          <w:instrText xml:space="preserve"> PAGEREF _Toc38215540 \h </w:instrText>
+          <w:instrText xml:space="preserve"> PAGEREF _Toc38299597 \h </w:instrText>
         </w:r>
         <w:r>
           <w:rPr>
@@ -11790,7 +12150,7 @@
           <w:lang w:eastAsia="es-ES" w:bidi="ar-SA"/>
         </w:rPr>
       </w:pPr>
-      <w:hyperlink w:anchor="_Toc38215541" w:history="1">
+      <w:hyperlink w:anchor="_Toc38299598" w:history="1">
         <w:r>
           <w:rPr>
             <w:rStyle w:val="Hipervnculo"/>
@@ -11817,7 +12177,7 @@
             <w:noProof/>
             <w:webHidden/>
           </w:rPr>
-          <w:instrText xml:space="preserve"> PAGEREF _Toc38215541 \h </w:instrText>
+          <w:instrText xml:space="preserve"> PAGEREF _Toc38299598 \h </w:instrText>
         </w:r>
         <w:r>
           <w:rPr>
@@ -11865,7 +12225,7 @@
           <w:lang w:eastAsia="es-ES" w:bidi="ar-SA"/>
         </w:rPr>
       </w:pPr>
-      <w:hyperlink w:anchor="_Toc38215542" w:history="1">
+      <w:hyperlink w:anchor="_Toc38299599" w:history="1">
         <w:r>
           <w:rPr>
             <w:rStyle w:val="Hipervnculo"/>
@@ -11892,7 +12252,7 @@
             <w:noProof/>
             <w:webHidden/>
           </w:rPr>
-          <w:instrText xml:space="preserve"> PAGEREF _Toc38215542 \h </w:instrText>
+          <w:instrText xml:space="preserve"> PAGEREF _Toc38299599 \h </w:instrText>
         </w:r>
         <w:r>
           <w:rPr>
@@ -11915,6 +12275,606 @@
             <w:webHidden/>
           </w:rPr>
           <w:t>17</w:t>
+        </w:r>
+        <w:r>
+          <w:rPr>
+            <w:noProof/>
+            <w:webHidden/>
+          </w:rPr>
+          <w:fldChar w:fldCharType="end"/>
+        </w:r>
+      </w:hyperlink>
+    </w:p>
+    <w:p>
+      <w:pPr>
+        <w:pStyle w:val="Tabladeilustraciones"/>
+        <w:tabs>
+          <w:tab w:val="right" w:leader="dot" w:pos="8777"/>
+        </w:tabs>
+        <w:rPr>
+          <w:rFonts w:asciiTheme="minorHAnsi" w:eastAsiaTheme="minorEastAsia" w:hAnsiTheme="minorHAnsi" w:cstheme="minorBidi"/>
+          <w:noProof/>
+          <w:kern w:val="0"/>
+          <w:sz w:val="22"/>
+          <w:szCs w:val="22"/>
+          <w:lang w:eastAsia="es-ES" w:bidi="ar-SA"/>
+        </w:rPr>
+      </w:pPr>
+      <w:hyperlink w:anchor="_Toc38299600" w:history="1">
+        <w:r>
+          <w:rPr>
+            <w:rStyle w:val="Hipervnculo"/>
+            <w:noProof/>
+          </w:rPr>
+          <w:t>Figura 12. Dynamics en subsistema UAV</w:t>
+        </w:r>
+        <w:r>
+          <w:rPr>
+            <w:noProof/>
+            <w:webHidden/>
+          </w:rPr>
+          <w:tab/>
+        </w:r>
+        <w:r>
+          <w:rPr>
+            <w:noProof/>
+            <w:webHidden/>
+          </w:rPr>
+          <w:fldChar w:fldCharType="begin"/>
+        </w:r>
+        <w:r>
+          <w:rPr>
+            <w:noProof/>
+            <w:webHidden/>
+          </w:rPr>
+          <w:instrText xml:space="preserve"> PAGEREF _Toc38299600 \h </w:instrText>
+        </w:r>
+        <w:r>
+          <w:rPr>
+            <w:noProof/>
+            <w:webHidden/>
+          </w:rPr>
+        </w:r>
+        <w:r>
+          <w:rPr>
+            <w:rFonts w:hint="eastAsia"/>
+            <w:noProof/>
+            <w:webHidden/>
+          </w:rPr>
+          <w:fldChar w:fldCharType="separate"/>
+        </w:r>
+        <w:r>
+          <w:rPr>
+            <w:rFonts w:hint="eastAsia"/>
+            <w:noProof/>
+            <w:webHidden/>
+          </w:rPr>
+          <w:t>18</w:t>
+        </w:r>
+        <w:r>
+          <w:rPr>
+            <w:noProof/>
+            <w:webHidden/>
+          </w:rPr>
+          <w:fldChar w:fldCharType="end"/>
+        </w:r>
+      </w:hyperlink>
+    </w:p>
+    <w:p>
+      <w:pPr>
+        <w:pStyle w:val="Tabladeilustraciones"/>
+        <w:tabs>
+          <w:tab w:val="right" w:leader="dot" w:pos="8777"/>
+        </w:tabs>
+        <w:rPr>
+          <w:rFonts w:asciiTheme="minorHAnsi" w:eastAsiaTheme="minorEastAsia" w:hAnsiTheme="minorHAnsi" w:cstheme="minorBidi"/>
+          <w:noProof/>
+          <w:kern w:val="0"/>
+          <w:sz w:val="22"/>
+          <w:szCs w:val="22"/>
+          <w:lang w:eastAsia="es-ES" w:bidi="ar-SA"/>
+        </w:rPr>
+      </w:pPr>
+      <w:hyperlink w:anchor="_Toc38299601" w:history="1">
+        <w:r>
+          <w:rPr>
+            <w:rStyle w:val="Hipervnculo"/>
+            <w:noProof/>
+          </w:rPr>
+          <w:t>Figura 13. Máquina de estado de UAV</w:t>
+        </w:r>
+        <w:r>
+          <w:rPr>
+            <w:noProof/>
+            <w:webHidden/>
+          </w:rPr>
+          <w:tab/>
+        </w:r>
+        <w:r>
+          <w:rPr>
+            <w:noProof/>
+            <w:webHidden/>
+          </w:rPr>
+          <w:fldChar w:fldCharType="begin"/>
+        </w:r>
+        <w:r>
+          <w:rPr>
+            <w:noProof/>
+            <w:webHidden/>
+          </w:rPr>
+          <w:instrText xml:space="preserve"> PAGEREF _Toc38299601 \h </w:instrText>
+        </w:r>
+        <w:r>
+          <w:rPr>
+            <w:noProof/>
+            <w:webHidden/>
+          </w:rPr>
+        </w:r>
+        <w:r>
+          <w:rPr>
+            <w:rFonts w:hint="eastAsia"/>
+            <w:noProof/>
+            <w:webHidden/>
+          </w:rPr>
+          <w:fldChar w:fldCharType="separate"/>
+        </w:r>
+        <w:r>
+          <w:rPr>
+            <w:rFonts w:hint="eastAsia"/>
+            <w:noProof/>
+            <w:webHidden/>
+          </w:rPr>
+          <w:t>19</w:t>
+        </w:r>
+        <w:r>
+          <w:rPr>
+            <w:noProof/>
+            <w:webHidden/>
+          </w:rPr>
+          <w:fldChar w:fldCharType="end"/>
+        </w:r>
+      </w:hyperlink>
+    </w:p>
+    <w:p>
+      <w:pPr>
+        <w:pStyle w:val="Tabladeilustraciones"/>
+        <w:tabs>
+          <w:tab w:val="right" w:leader="dot" w:pos="8777"/>
+        </w:tabs>
+        <w:rPr>
+          <w:rFonts w:asciiTheme="minorHAnsi" w:eastAsiaTheme="minorEastAsia" w:hAnsiTheme="minorHAnsi" w:cstheme="minorBidi"/>
+          <w:noProof/>
+          <w:kern w:val="0"/>
+          <w:sz w:val="22"/>
+          <w:szCs w:val="22"/>
+          <w:lang w:eastAsia="es-ES" w:bidi="ar-SA"/>
+        </w:rPr>
+      </w:pPr>
+      <w:hyperlink w:anchor="_Toc38299602" w:history="1">
+        <w:r>
+          <w:rPr>
+            <w:rStyle w:val="Hipervnculo"/>
+            <w:noProof/>
+          </w:rPr>
+          <w:t>Figura 14. Bloque comunicación de UAV</w:t>
+        </w:r>
+        <w:r>
+          <w:rPr>
+            <w:noProof/>
+            <w:webHidden/>
+          </w:rPr>
+          <w:tab/>
+        </w:r>
+        <w:r>
+          <w:rPr>
+            <w:noProof/>
+            <w:webHidden/>
+          </w:rPr>
+          <w:fldChar w:fldCharType="begin"/>
+        </w:r>
+        <w:r>
+          <w:rPr>
+            <w:noProof/>
+            <w:webHidden/>
+          </w:rPr>
+          <w:instrText xml:space="preserve"> PAGEREF _Toc38299602 \h </w:instrText>
+        </w:r>
+        <w:r>
+          <w:rPr>
+            <w:noProof/>
+            <w:webHidden/>
+          </w:rPr>
+        </w:r>
+        <w:r>
+          <w:rPr>
+            <w:rFonts w:hint="eastAsia"/>
+            <w:noProof/>
+            <w:webHidden/>
+          </w:rPr>
+          <w:fldChar w:fldCharType="separate"/>
+        </w:r>
+        <w:r>
+          <w:rPr>
+            <w:rFonts w:hint="eastAsia"/>
+            <w:noProof/>
+            <w:webHidden/>
+          </w:rPr>
+          <w:t>20</w:t>
+        </w:r>
+        <w:r>
+          <w:rPr>
+            <w:noProof/>
+            <w:webHidden/>
+          </w:rPr>
+          <w:fldChar w:fldCharType="end"/>
+        </w:r>
+      </w:hyperlink>
+    </w:p>
+    <w:p>
+      <w:pPr>
+        <w:pStyle w:val="Tabladeilustraciones"/>
+        <w:tabs>
+          <w:tab w:val="right" w:leader="dot" w:pos="8777"/>
+        </w:tabs>
+        <w:rPr>
+          <w:rFonts w:asciiTheme="minorHAnsi" w:eastAsiaTheme="minorEastAsia" w:hAnsiTheme="minorHAnsi" w:cstheme="minorBidi"/>
+          <w:noProof/>
+          <w:kern w:val="0"/>
+          <w:sz w:val="22"/>
+          <w:szCs w:val="22"/>
+          <w:lang w:eastAsia="es-ES" w:bidi="ar-SA"/>
+        </w:rPr>
+      </w:pPr>
+      <w:hyperlink w:anchor="_Toc38299603" w:history="1">
+        <w:r>
+          <w:rPr>
+            <w:rStyle w:val="Hipervnculo"/>
+            <w:noProof/>
+          </w:rPr>
+          <w:t>Figura 15. Esquema tratamiento de mensajes en UAV</w:t>
+        </w:r>
+        <w:r>
+          <w:rPr>
+            <w:noProof/>
+            <w:webHidden/>
+          </w:rPr>
+          <w:tab/>
+        </w:r>
+        <w:r>
+          <w:rPr>
+            <w:noProof/>
+            <w:webHidden/>
+          </w:rPr>
+          <w:fldChar w:fldCharType="begin"/>
+        </w:r>
+        <w:r>
+          <w:rPr>
+            <w:noProof/>
+            <w:webHidden/>
+          </w:rPr>
+          <w:instrText xml:space="preserve"> PAGEREF _Toc38299603 \h </w:instrText>
+        </w:r>
+        <w:r>
+          <w:rPr>
+            <w:noProof/>
+            <w:webHidden/>
+          </w:rPr>
+        </w:r>
+        <w:r>
+          <w:rPr>
+            <w:rFonts w:hint="eastAsia"/>
+            <w:noProof/>
+            <w:webHidden/>
+          </w:rPr>
+          <w:fldChar w:fldCharType="separate"/>
+        </w:r>
+        <w:r>
+          <w:rPr>
+            <w:rFonts w:hint="eastAsia"/>
+            <w:noProof/>
+            <w:webHidden/>
+          </w:rPr>
+          <w:t>20</w:t>
+        </w:r>
+        <w:r>
+          <w:rPr>
+            <w:noProof/>
+            <w:webHidden/>
+          </w:rPr>
+          <w:fldChar w:fldCharType="end"/>
+        </w:r>
+      </w:hyperlink>
+    </w:p>
+    <w:p>
+      <w:pPr>
+        <w:pStyle w:val="Tabladeilustraciones"/>
+        <w:tabs>
+          <w:tab w:val="right" w:leader="dot" w:pos="8777"/>
+        </w:tabs>
+        <w:rPr>
+          <w:rFonts w:asciiTheme="minorHAnsi" w:eastAsiaTheme="minorEastAsia" w:hAnsiTheme="minorHAnsi" w:cstheme="minorBidi"/>
+          <w:noProof/>
+          <w:kern w:val="0"/>
+          <w:sz w:val="22"/>
+          <w:szCs w:val="22"/>
+          <w:lang w:eastAsia="es-ES" w:bidi="ar-SA"/>
+        </w:rPr>
+      </w:pPr>
+      <w:hyperlink w:anchor="_Toc38299604" w:history="1">
+        <w:r>
+          <w:rPr>
+            <w:rStyle w:val="Hipervnculo"/>
+            <w:noProof/>
+          </w:rPr>
+          <w:t>Figura 16. Radar en subsistema UAV</w:t>
+        </w:r>
+        <w:r>
+          <w:rPr>
+            <w:noProof/>
+            <w:webHidden/>
+          </w:rPr>
+          <w:tab/>
+        </w:r>
+        <w:r>
+          <w:rPr>
+            <w:noProof/>
+            <w:webHidden/>
+          </w:rPr>
+          <w:fldChar w:fldCharType="begin"/>
+        </w:r>
+        <w:r>
+          <w:rPr>
+            <w:noProof/>
+            <w:webHidden/>
+          </w:rPr>
+          <w:instrText xml:space="preserve"> PAGEREF _Toc38299604 \h </w:instrText>
+        </w:r>
+        <w:r>
+          <w:rPr>
+            <w:noProof/>
+            <w:webHidden/>
+          </w:rPr>
+        </w:r>
+        <w:r>
+          <w:rPr>
+            <w:rFonts w:hint="eastAsia"/>
+            <w:noProof/>
+            <w:webHidden/>
+          </w:rPr>
+          <w:fldChar w:fldCharType="separate"/>
+        </w:r>
+        <w:r>
+          <w:rPr>
+            <w:rFonts w:hint="eastAsia"/>
+            <w:noProof/>
+            <w:webHidden/>
+          </w:rPr>
+          <w:t>21</w:t>
+        </w:r>
+        <w:r>
+          <w:rPr>
+            <w:noProof/>
+            <w:webHidden/>
+          </w:rPr>
+          <w:fldChar w:fldCharType="end"/>
+        </w:r>
+      </w:hyperlink>
+    </w:p>
+    <w:p>
+      <w:pPr>
+        <w:pStyle w:val="Tabladeilustraciones"/>
+        <w:tabs>
+          <w:tab w:val="right" w:leader="dot" w:pos="8777"/>
+        </w:tabs>
+        <w:rPr>
+          <w:rFonts w:asciiTheme="minorHAnsi" w:eastAsiaTheme="minorEastAsia" w:hAnsiTheme="minorHAnsi" w:cstheme="minorBidi"/>
+          <w:noProof/>
+          <w:kern w:val="0"/>
+          <w:sz w:val="22"/>
+          <w:szCs w:val="22"/>
+          <w:lang w:eastAsia="es-ES" w:bidi="ar-SA"/>
+        </w:rPr>
+      </w:pPr>
+      <w:hyperlink w:anchor="_Toc38299605" w:history="1">
+        <w:r>
+          <w:rPr>
+            <w:rStyle w:val="Hipervnculo"/>
+            <w:noProof/>
+          </w:rPr>
+          <w:t>Figura 17. Bloque control de ATC</w:t>
+        </w:r>
+        <w:r>
+          <w:rPr>
+            <w:noProof/>
+            <w:webHidden/>
+          </w:rPr>
+          <w:tab/>
+        </w:r>
+        <w:r>
+          <w:rPr>
+            <w:noProof/>
+            <w:webHidden/>
+          </w:rPr>
+          <w:fldChar w:fldCharType="begin"/>
+        </w:r>
+        <w:r>
+          <w:rPr>
+            <w:noProof/>
+            <w:webHidden/>
+          </w:rPr>
+          <w:instrText xml:space="preserve"> PAGEREF _Toc38299605 \h </w:instrText>
+        </w:r>
+        <w:r>
+          <w:rPr>
+            <w:noProof/>
+            <w:webHidden/>
+          </w:rPr>
+        </w:r>
+        <w:r>
+          <w:rPr>
+            <w:rFonts w:hint="eastAsia"/>
+            <w:noProof/>
+            <w:webHidden/>
+          </w:rPr>
+          <w:fldChar w:fldCharType="separate"/>
+        </w:r>
+        <w:r>
+          <w:rPr>
+            <w:rFonts w:hint="eastAsia"/>
+            <w:noProof/>
+            <w:webHidden/>
+          </w:rPr>
+          <w:t>21</w:t>
+        </w:r>
+        <w:r>
+          <w:rPr>
+            <w:noProof/>
+            <w:webHidden/>
+          </w:rPr>
+          <w:fldChar w:fldCharType="end"/>
+        </w:r>
+      </w:hyperlink>
+    </w:p>
+    <w:p>
+      <w:pPr>
+        <w:pStyle w:val="Tabladeilustraciones"/>
+        <w:tabs>
+          <w:tab w:val="right" w:leader="dot" w:pos="8777"/>
+        </w:tabs>
+        <w:rPr>
+          <w:rFonts w:asciiTheme="minorHAnsi" w:eastAsiaTheme="minorEastAsia" w:hAnsiTheme="minorHAnsi" w:cstheme="minorBidi"/>
+          <w:noProof/>
+          <w:kern w:val="0"/>
+          <w:sz w:val="22"/>
+          <w:szCs w:val="22"/>
+          <w:lang w:eastAsia="es-ES" w:bidi="ar-SA"/>
+        </w:rPr>
+      </w:pPr>
+      <w:hyperlink w:anchor="_Toc38299606" w:history="1">
+        <w:r>
+          <w:rPr>
+            <w:rStyle w:val="Hipervnculo"/>
+            <w:noProof/>
+          </w:rPr>
+          <w:t>Figura 18. Esquema tratamiento de mensajes ATC</w:t>
+        </w:r>
+        <w:r>
+          <w:rPr>
+            <w:noProof/>
+            <w:webHidden/>
+          </w:rPr>
+          <w:tab/>
+        </w:r>
+        <w:r>
+          <w:rPr>
+            <w:noProof/>
+            <w:webHidden/>
+          </w:rPr>
+          <w:fldChar w:fldCharType="begin"/>
+        </w:r>
+        <w:r>
+          <w:rPr>
+            <w:noProof/>
+            <w:webHidden/>
+          </w:rPr>
+          <w:instrText xml:space="preserve"> PAGEREF _Toc38299606 \h </w:instrText>
+        </w:r>
+        <w:r>
+          <w:rPr>
+            <w:noProof/>
+            <w:webHidden/>
+          </w:rPr>
+        </w:r>
+        <w:r>
+          <w:rPr>
+            <w:rFonts w:hint="eastAsia"/>
+            <w:noProof/>
+            <w:webHidden/>
+          </w:rPr>
+          <w:fldChar w:fldCharType="separate"/>
+        </w:r>
+        <w:r>
+          <w:rPr>
+            <w:rFonts w:hint="eastAsia"/>
+            <w:noProof/>
+            <w:webHidden/>
+          </w:rPr>
+          <w:t>22</w:t>
+        </w:r>
+        <w:r>
+          <w:rPr>
+            <w:noProof/>
+            <w:webHidden/>
+          </w:rPr>
+          <w:fldChar w:fldCharType="end"/>
+        </w:r>
+      </w:hyperlink>
+    </w:p>
+    <w:p>
+      <w:pPr>
+        <w:pStyle w:val="Tabladeilustraciones"/>
+        <w:tabs>
+          <w:tab w:val="right" w:leader="dot" w:pos="8777"/>
+        </w:tabs>
+        <w:rPr>
+          <w:rFonts w:asciiTheme="minorHAnsi" w:eastAsiaTheme="minorEastAsia" w:hAnsiTheme="minorHAnsi" w:cstheme="minorBidi"/>
+          <w:noProof/>
+          <w:kern w:val="0"/>
+          <w:sz w:val="22"/>
+          <w:szCs w:val="22"/>
+          <w:lang w:eastAsia="es-ES" w:bidi="ar-SA"/>
+        </w:rPr>
+      </w:pPr>
+      <w:hyperlink w:anchor="_Toc38299607" w:history="1">
+        <w:r>
+          <w:rPr>
+            <w:rStyle w:val="Hipervnculo"/>
+            <w:noProof/>
+          </w:rPr>
+          <w:t>Figura 19. Interfaz de usuario del simulador</w:t>
+        </w:r>
+        <w:r>
+          <w:rPr>
+            <w:noProof/>
+            <w:webHidden/>
+          </w:rPr>
+          <w:tab/>
+        </w:r>
+        <w:r>
+          <w:rPr>
+            <w:noProof/>
+            <w:webHidden/>
+          </w:rPr>
+          <w:fldChar w:fldCharType="begin"/>
+        </w:r>
+        <w:r>
+          <w:rPr>
+            <w:noProof/>
+            <w:webHidden/>
+          </w:rPr>
+          <w:instrText xml:space="preserve"> PAGEREF _Toc38299607 \h </w:instrText>
+        </w:r>
+        <w:r>
+          <w:rPr>
+            <w:noProof/>
+            <w:webHidden/>
+          </w:rPr>
+        </w:r>
+        <w:r>
+          <w:rPr>
+            <w:rFonts w:hint="eastAsia"/>
+            <w:noProof/>
+            <w:webHidden/>
+          </w:rPr>
+          <w:fldChar w:fldCharType="separate"/>
+        </w:r>
+        <w:r>
+          <w:rPr>
+            <w:rFonts w:hint="eastAsia"/>
+            <w:noProof/>
+            <w:webHidden/>
+          </w:rPr>
+          <w:t>23</w:t>
         </w:r>
         <w:r>
           <w:rPr>
@@ -12076,7 +13036,7 @@
           <w:docGrid w:linePitch="326"/>
         </w:sectPr>
       </w:pPr>
-      <w:bookmarkStart w:id="3" w:name="__RefNumPara__698_1262559257"/>
+      <w:bookmarkStart w:id="4" w:name="__RefNumPara__698_1262559257"/>
     </w:p>
     <w:p>
       <w:pPr>
@@ -12090,13 +13050,13 @@
           <w:rFonts w:hint="eastAsia"/>
         </w:rPr>
       </w:pPr>
-      <w:bookmarkStart w:id="4" w:name="_Toc38215363"/>
+      <w:bookmarkStart w:id="5" w:name="_Toc38299550"/>
       <w:r>
         <w:lastRenderedPageBreak/>
         <w:t>Introducción</w:t>
       </w:r>
-      <w:bookmarkEnd w:id="3"/>
       <w:bookmarkEnd w:id="4"/>
+      <w:bookmarkEnd w:id="5"/>
     </w:p>
     <w:p>
       <w:pPr>
@@ -12126,11 +13086,11 @@
           <w:rFonts w:hint="eastAsia"/>
         </w:rPr>
       </w:pPr>
-      <w:bookmarkStart w:id="5" w:name="_Toc38215364"/>
+      <w:bookmarkStart w:id="6" w:name="_Toc38299551"/>
       <w:r>
         <w:t>Motivación</w:t>
       </w:r>
-      <w:bookmarkEnd w:id="5"/>
+      <w:bookmarkEnd w:id="6"/>
     </w:p>
     <w:p>
       <w:pPr>
@@ -12290,11 +13250,11 @@
           <w:rFonts w:hint="eastAsia"/>
         </w:rPr>
       </w:pPr>
-      <w:bookmarkStart w:id="6" w:name="_Toc38215532"/>
+      <w:bookmarkStart w:id="7" w:name="_Toc38299589"/>
       <w:r>
         <w:t>UAV</w:t>
       </w:r>
-      <w:bookmarkEnd w:id="6"/>
+      <w:bookmarkEnd w:id="7"/>
     </w:p>
     <w:p>
       <w:pPr>
@@ -12384,11 +13344,11 @@
           <w:rFonts w:hint="eastAsia"/>
         </w:rPr>
       </w:pPr>
-      <w:bookmarkStart w:id="7" w:name="_Toc38215533"/>
+      <w:bookmarkStart w:id="8" w:name="_Toc38299590"/>
       <w:r>
         <w:t>UAV de mensajería en DHL</w:t>
       </w:r>
-      <w:bookmarkEnd w:id="7"/>
+      <w:bookmarkEnd w:id="8"/>
     </w:p>
     <w:p>
       <w:pPr>
@@ -12468,12 +13428,12 @@
           <w:rFonts w:hint="eastAsia"/>
         </w:rPr>
       </w:pPr>
-      <w:bookmarkStart w:id="8" w:name="_Toc38215365"/>
+      <w:bookmarkStart w:id="9" w:name="_Toc38299552"/>
       <w:r>
         <w:lastRenderedPageBreak/>
         <w:t>Objetivos</w:t>
       </w:r>
-      <w:bookmarkEnd w:id="8"/>
+      <w:bookmarkEnd w:id="9"/>
     </w:p>
     <w:p>
       <w:pPr>
@@ -12761,16 +13721,16 @@
       <w:r>
         <w:t xml:space="preserve">  </w:t>
       </w:r>
-      <w:bookmarkStart w:id="9" w:name="_Toc38215366"/>
+      <w:bookmarkStart w:id="10" w:name="_Toc38299553"/>
       <w:r>
         <w:t>Estructura de l</w:t>
       </w:r>
-      <w:bookmarkStart w:id="10" w:name="_Hlk35711099"/>
+      <w:bookmarkStart w:id="11" w:name="_Hlk35711099"/>
       <w:r>
         <w:t>a memoria</w:t>
       </w:r>
-      <w:bookmarkEnd w:id="9"/>
       <w:bookmarkEnd w:id="10"/>
+      <w:bookmarkEnd w:id="11"/>
     </w:p>
     <w:p>
       <w:pPr>
@@ -13057,7 +14017,7 @@
           <w:rFonts w:hint="eastAsia"/>
         </w:rPr>
       </w:pPr>
-      <w:bookmarkStart w:id="11" w:name="_Toc38215367"/>
+      <w:bookmarkStart w:id="12" w:name="_Toc38299554"/>
       <w:r>
         <w:lastRenderedPageBreak/>
         <w:t>E</w:t>
@@ -13065,11 +14025,14 @@
       <w:r>
         <w:t>stado del arte</w:t>
       </w:r>
-      <w:bookmarkEnd w:id="11"/>
+      <w:bookmarkEnd w:id="12"/>
     </w:p>
     <w:p>
       <w:pPr>
         <w:pStyle w:val="Standard"/>
+        <w:rPr>
+          <w:rFonts w:hint="eastAsia"/>
+        </w:rPr>
       </w:pPr>
       <w:r>
         <w:t>La idea de</w:t>
@@ -13135,6 +14098,9 @@
       <w:pPr>
         <w:pStyle w:val="Standard"/>
         <w:jc w:val="center"/>
+        <w:rPr>
+          <w:rFonts w:hint="eastAsia"/>
+        </w:rPr>
       </w:pPr>
       <w:r>
         <w:rPr>
@@ -13197,11 +14163,11 @@
           <w:rFonts w:hint="eastAsia"/>
         </w:rPr>
       </w:pPr>
-      <w:bookmarkStart w:id="12" w:name="_Toc38215534"/>
+      <w:bookmarkStart w:id="13" w:name="_Toc38299591"/>
       <w:r>
         <w:t>Globo aerostático de 1849</w:t>
       </w:r>
-      <w:bookmarkEnd w:id="12"/>
+      <w:bookmarkEnd w:id="13"/>
     </w:p>
     <w:p>
       <w:pPr>
@@ -13277,12 +14243,12 @@
           <w:rFonts w:hint="eastAsia"/>
         </w:rPr>
       </w:pPr>
-      <w:bookmarkStart w:id="13" w:name="_Toc38215368"/>
+      <w:bookmarkStart w:id="14" w:name="_Toc38299555"/>
       <w:r>
         <w:lastRenderedPageBreak/>
         <w:t>Regulación UAVs</w:t>
       </w:r>
-      <w:bookmarkEnd w:id="13"/>
+      <w:bookmarkEnd w:id="14"/>
     </w:p>
     <w:p>
       <w:pPr>
@@ -13519,11 +14485,11 @@
           <w:rFonts w:hint="eastAsia"/>
         </w:rPr>
       </w:pPr>
-      <w:bookmarkStart w:id="14" w:name="_Toc38215369"/>
+      <w:bookmarkStart w:id="15" w:name="_Toc38299556"/>
       <w:r>
         <w:t>Evitación de obstáculos</w:t>
       </w:r>
-      <w:bookmarkEnd w:id="14"/>
+      <w:bookmarkEnd w:id="15"/>
     </w:p>
     <w:p>
       <w:pPr>
@@ -13579,6 +14545,9 @@
     <w:p>
       <w:pPr>
         <w:pStyle w:val="Standard"/>
+        <w:rPr>
+          <w:rFonts w:hint="eastAsia"/>
+        </w:rPr>
       </w:pPr>
       <w:r>
         <w:t>Tras un estudio de los diferentes algoritmos propuestos, se concluye que todos se apoyan en los diferentes sensores de los que dispone el hardware con el que se trabaja, además de trabajar en entornos de dos dimensiones. Entre los diferentes algoritmos se encuentran:   método de campo potencial apoyado en localización GPS, basados en</w:t>
@@ -13596,11 +14565,17 @@
     <w:p>
       <w:pPr>
         <w:pStyle w:val="Standard"/>
+        <w:rPr>
+          <w:rFonts w:hint="eastAsia"/>
+        </w:rPr>
       </w:pPr>
     </w:p>
     <w:p>
       <w:pPr>
         <w:pStyle w:val="Standard"/>
+        <w:rPr>
+          <w:rFonts w:hint="eastAsia"/>
+        </w:rPr>
       </w:pPr>
       <w:r>
         <w:t xml:space="preserve">El algoritmo empleado para la detección y evitación de colisiones entre múltiples </w:t>
@@ -13617,8 +14592,11 @@
     <w:p>
       <w:pPr>
         <w:pStyle w:val="Captulo-Nivel2"/>
-      </w:pPr>
-      <w:bookmarkStart w:id="15" w:name="_Toc38215370"/>
+        <w:rPr>
+          <w:rFonts w:hint="eastAsia"/>
+        </w:rPr>
+      </w:pPr>
+      <w:bookmarkStart w:id="16" w:name="_Toc38299557"/>
       <w:r>
         <w:lastRenderedPageBreak/>
         <w:t xml:space="preserve">Algoritmos para la deteción y evitación de colisiones </w:t>
@@ -13626,16 +14604,22 @@
       <w:r>
         <w:t>entre múltiples UAVs</w:t>
       </w:r>
-      <w:bookmarkEnd w:id="15"/>
+      <w:bookmarkEnd w:id="16"/>
     </w:p>
     <w:p>
       <w:pPr>
         <w:pStyle w:val="Standard"/>
+        <w:rPr>
+          <w:rFonts w:hint="eastAsia"/>
+        </w:rPr>
       </w:pPr>
     </w:p>
     <w:p>
       <w:pPr>
         <w:pStyle w:val="Standard"/>
+        <w:rPr>
+          <w:rFonts w:hint="eastAsia"/>
+        </w:rPr>
       </w:pPr>
       <w:r>
         <w:t>El proyecto se centra en el algoritmo que permita detectar y evitar la colisión entre múltiples drones</w:t>
@@ -13651,6 +14635,9 @@
           <w:ilvl w:val="0"/>
           <w:numId w:val="21"/>
         </w:numPr>
+        <w:rPr>
+          <w:rFonts w:hint="eastAsia"/>
+        </w:rPr>
       </w:pPr>
       <w:r>
         <w:t>Los obstáculos se encuentran en movimiento.</w:t>
@@ -13663,6 +14650,9 @@
           <w:ilvl w:val="0"/>
           <w:numId w:val="21"/>
         </w:numPr>
+        <w:rPr>
+          <w:rFonts w:hint="eastAsia"/>
+        </w:rPr>
       </w:pPr>
       <w:r>
         <w:t>Alta velocidad de movimiento.</w:t>
@@ -13675,6 +14665,9 @@
           <w:ilvl w:val="0"/>
           <w:numId w:val="21"/>
         </w:numPr>
+        <w:rPr>
+          <w:rFonts w:hint="eastAsia"/>
+        </w:rPr>
       </w:pPr>
       <w:r>
         <w:t>Entidades con toma de decisiones.</w:t>
@@ -13687,6 +14680,9 @@
           <w:ilvl w:val="0"/>
           <w:numId w:val="21"/>
         </w:numPr>
+        <w:rPr>
+          <w:rFonts w:hint="eastAsia"/>
+        </w:rPr>
       </w:pPr>
       <w:r>
         <w:t>Información en tiempo real, donde pueden producirse retrasos.</w:t>
@@ -13695,6 +14691,9 @@
     <w:p>
       <w:pPr>
         <w:pStyle w:val="Standard"/>
+        <w:rPr>
+          <w:rFonts w:hint="eastAsia"/>
+        </w:rPr>
       </w:pPr>
       <w:r>
         <w:t>Existen multitud de algoritmos ya diseñados para este fin</w:t>
@@ -13717,24 +14716,33 @@
     <w:p>
       <w:pPr>
         <w:pStyle w:val="Captulo-Nivel2"/>
-      </w:pPr>
-      <w:bookmarkStart w:id="16" w:name="_Toc38215371"/>
+        <w:rPr>
+          <w:rFonts w:hint="eastAsia"/>
+        </w:rPr>
+      </w:pPr>
+      <w:bookmarkStart w:id="17" w:name="_Toc38299558"/>
       <w:r>
         <w:t xml:space="preserve">Sense </w:t>
       </w:r>
       <w:r>
         <w:t>and avoid</w:t>
       </w:r>
-      <w:bookmarkEnd w:id="16"/>
+      <w:bookmarkEnd w:id="17"/>
     </w:p>
     <w:p>
       <w:pPr>
         <w:pStyle w:val="Standard"/>
+        <w:rPr>
+          <w:rFonts w:hint="eastAsia"/>
+        </w:rPr>
       </w:pPr>
     </w:p>
     <w:p>
       <w:pPr>
         <w:pStyle w:val="Standard"/>
+        <w:rPr>
+          <w:rFonts w:hint="eastAsia"/>
+        </w:rPr>
       </w:pPr>
       <w:r>
         <w:t>El término “</w:t>
@@ -13773,11 +14781,17 @@
     <w:p>
       <w:pPr>
         <w:pStyle w:val="Standard"/>
+        <w:rPr>
+          <w:rFonts w:hint="eastAsia"/>
+        </w:rPr>
       </w:pPr>
     </w:p>
     <w:p>
       <w:pPr>
         <w:pStyle w:val="Standard"/>
+        <w:rPr>
+          <w:rFonts w:hint="eastAsia"/>
+        </w:rPr>
       </w:pPr>
       <w:r>
         <w:t xml:space="preserve">La automatización de evitar colisiones ha sido muy estudiada a lo largo de los años y podemos encontrar en la </w:t>
@@ -13835,6 +14849,9 @@
       <w:pPr>
         <w:pStyle w:val="Standard"/>
         <w:jc w:val="center"/>
+        <w:rPr>
+          <w:rFonts w:hint="eastAsia"/>
+        </w:rPr>
       </w:pPr>
       <w:r>
         <w:rPr>
@@ -13894,8 +14911,11 @@
     <w:p>
       <w:pPr>
         <w:pStyle w:val="Figura-epgrafe"/>
-      </w:pPr>
-      <w:bookmarkStart w:id="17" w:name="_Toc38215535"/>
+        <w:rPr>
+          <w:rFonts w:hint="eastAsia"/>
+        </w:rPr>
+      </w:pPr>
+      <w:bookmarkStart w:id="18" w:name="_Toc38299592"/>
       <w:proofErr w:type="spellStart"/>
       <w:r>
         <w:t>Sense</w:t>
@@ -13908,17 +14928,18 @@
       <w:r>
         <w:t>Avoid</w:t>
       </w:r>
-      <w:bookmarkEnd w:id="17"/>
+      <w:bookmarkEnd w:id="18"/>
       <w:proofErr w:type="spellEnd"/>
     </w:p>
     <w:p>
       <w:pPr>
         <w:pStyle w:val="Captulo-Nivel2"/>
         <w:rPr>
+          <w:rFonts w:hint="eastAsia"/>
           <w:lang w:val="en-US"/>
         </w:rPr>
       </w:pPr>
-      <w:bookmarkStart w:id="18" w:name="_Toc38215372"/>
+      <w:bookmarkStart w:id="19" w:name="_Toc38299559"/>
       <w:r>
         <w:rPr>
           <w:lang w:val="en-US"/>
@@ -13937,12 +14958,13 @@
         </w:rPr>
         <w:t xml:space="preserve"> (ORCA)</w:t>
       </w:r>
-      <w:bookmarkEnd w:id="18"/>
+      <w:bookmarkEnd w:id="19"/>
     </w:p>
     <w:p>
       <w:pPr>
         <w:pStyle w:val="Standard"/>
         <w:rPr>
+          <w:rFonts w:hint="eastAsia"/>
           <w:lang w:val="en-US"/>
         </w:rPr>
       </w:pPr>
@@ -13950,6 +14972,9 @@
     <w:p>
       <w:pPr>
         <w:pStyle w:val="Standard"/>
+        <w:rPr>
+          <w:rFonts w:hint="eastAsia"/>
+        </w:rPr>
       </w:pPr>
       <w:r>
         <w:t xml:space="preserve">Evitación óptima y recíproca de colisión (ORCA, de sus siglas en inglés, </w:t>
@@ -13990,11 +15015,17 @@
     <w:p>
       <w:pPr>
         <w:pStyle w:val="Standard"/>
+        <w:rPr>
+          <w:rFonts w:hint="eastAsia"/>
+        </w:rPr>
       </w:pPr>
     </w:p>
     <w:p>
       <w:pPr>
         <w:pStyle w:val="Standard"/>
+        <w:rPr>
+          <w:rFonts w:hint="eastAsia"/>
+        </w:rPr>
       </w:pPr>
       <w:r>
         <w:t>Este algoritmo parte de l</w:t>
@@ -14036,11 +15067,17 @@
     <w:p>
       <w:pPr>
         <w:pStyle w:val="Standard"/>
+        <w:rPr>
+          <w:rFonts w:hint="eastAsia"/>
+        </w:rPr>
       </w:pPr>
     </w:p>
     <w:p>
       <w:pPr>
         <w:pStyle w:val="Standard"/>
+        <w:rPr>
+          <w:rFonts w:hint="eastAsia"/>
+        </w:rPr>
       </w:pPr>
       <w:r>
         <w:t xml:space="preserve">ORCA garantiza la navegación libre de colisiones </w:t>
@@ -14110,16 +15147,16 @@
           <w:rFonts w:hint="eastAsia"/>
         </w:rPr>
       </w:pPr>
-      <w:bookmarkStart w:id="19" w:name="_Ref38194658"/>
-      <w:bookmarkStart w:id="20" w:name="_Ref38194679"/>
-      <w:bookmarkStart w:id="21" w:name="_Toc38215373"/>
+      <w:bookmarkStart w:id="20" w:name="_Ref38194658"/>
+      <w:bookmarkStart w:id="21" w:name="_Ref38194679"/>
+      <w:bookmarkStart w:id="22" w:name="_Toc38299560"/>
       <w:r>
         <w:lastRenderedPageBreak/>
         <w:t>Herramientas empleadas</w:t>
       </w:r>
-      <w:bookmarkEnd w:id="19"/>
       <w:bookmarkEnd w:id="20"/>
       <w:bookmarkEnd w:id="21"/>
+      <w:bookmarkEnd w:id="22"/>
     </w:p>
     <w:p>
       <w:pPr>
@@ -14184,11 +15221,11 @@
           <w:rFonts w:hint="eastAsia"/>
         </w:rPr>
       </w:pPr>
-      <w:bookmarkStart w:id="22" w:name="_Toc38215374"/>
+      <w:bookmarkStart w:id="23" w:name="_Toc38299561"/>
       <w:r>
         <w:t>Matlab</w:t>
       </w:r>
-      <w:bookmarkEnd w:id="22"/>
+      <w:bookmarkEnd w:id="23"/>
     </w:p>
     <w:p>
       <w:pPr>
@@ -14365,11 +15402,11 @@
           <w:rFonts w:hint="eastAsia"/>
         </w:rPr>
       </w:pPr>
-      <w:bookmarkStart w:id="23" w:name="_Toc38215536"/>
+      <w:bookmarkStart w:id="24" w:name="_Toc38299593"/>
       <w:r>
         <w:t>MATLAB logo</w:t>
       </w:r>
-      <w:bookmarkEnd w:id="23"/>
+      <w:bookmarkEnd w:id="24"/>
     </w:p>
     <w:p>
       <w:pPr>
@@ -14591,11 +15628,11 @@
           <w:rFonts w:hint="eastAsia"/>
         </w:rPr>
       </w:pPr>
-      <w:bookmarkStart w:id="24" w:name="_Toc38215375"/>
+      <w:bookmarkStart w:id="25" w:name="_Toc38299562"/>
       <w:r>
         <w:t>Simulink</w:t>
       </w:r>
-      <w:bookmarkEnd w:id="24"/>
+      <w:bookmarkEnd w:id="25"/>
     </w:p>
     <w:p>
       <w:pPr>
@@ -14736,7 +15773,7 @@
           <w:rFonts w:hint="eastAsia"/>
         </w:rPr>
       </w:pPr>
-      <w:bookmarkStart w:id="25" w:name="_Toc38215537"/>
+      <w:bookmarkStart w:id="26" w:name="_Toc38299594"/>
       <w:proofErr w:type="spellStart"/>
       <w:r>
         <w:t>Simulink</w:t>
@@ -14745,7 +15782,7 @@
       <w:r>
         <w:t xml:space="preserve"> &amp; MATLAB logo</w:t>
       </w:r>
-      <w:bookmarkEnd w:id="25"/>
+      <w:bookmarkEnd w:id="26"/>
     </w:p>
     <w:p>
       <w:pPr>
@@ -14949,11 +15986,11 @@
           <w:rFonts w:hint="eastAsia"/>
         </w:rPr>
       </w:pPr>
-      <w:bookmarkStart w:id="26" w:name="_Toc38215376"/>
+      <w:bookmarkStart w:id="27" w:name="_Toc38299563"/>
       <w:r>
         <w:t>App Designer</w:t>
       </w:r>
-      <w:bookmarkEnd w:id="26"/>
+      <w:bookmarkEnd w:id="27"/>
     </w:p>
     <w:p>
       <w:pPr>
@@ -15043,11 +16080,11 @@
           <w:rFonts w:hint="eastAsia"/>
         </w:rPr>
       </w:pPr>
-      <w:bookmarkStart w:id="27" w:name="_Toc38215377"/>
+      <w:bookmarkStart w:id="28" w:name="_Toc38299564"/>
       <w:r>
         <w:t>Github</w:t>
       </w:r>
-      <w:bookmarkEnd w:id="27"/>
+      <w:bookmarkEnd w:id="28"/>
     </w:p>
     <w:p>
       <w:pPr>
@@ -15143,11 +16180,11 @@
           <w:rFonts w:hint="eastAsia"/>
         </w:rPr>
       </w:pPr>
-      <w:bookmarkStart w:id="28" w:name="_Toc38215538"/>
+      <w:bookmarkStart w:id="29" w:name="_Toc38299595"/>
       <w:r>
         <w:t>GitHub logo</w:t>
       </w:r>
-      <w:bookmarkEnd w:id="28"/>
+      <w:bookmarkEnd w:id="29"/>
     </w:p>
     <w:p>
       <w:pPr>
@@ -15206,11 +16243,11 @@
           <w:rFonts w:hint="eastAsia"/>
         </w:rPr>
       </w:pPr>
-      <w:bookmarkStart w:id="29" w:name="_Toc38215378"/>
+      <w:bookmarkStart w:id="30" w:name="_Toc38299565"/>
       <w:r>
         <w:t>Git Bash</w:t>
       </w:r>
-      <w:bookmarkEnd w:id="29"/>
+      <w:bookmarkEnd w:id="30"/>
     </w:p>
     <w:p>
       <w:pPr>
@@ -15284,11 +16321,11 @@
           <w:rFonts w:hint="eastAsia"/>
         </w:rPr>
       </w:pPr>
-      <w:bookmarkStart w:id="30" w:name="_Toc38215379"/>
+      <w:bookmarkStart w:id="31" w:name="_Toc38299566"/>
       <w:r>
         <w:t>Mendeley</w:t>
       </w:r>
-      <w:bookmarkEnd w:id="30"/>
+      <w:bookmarkEnd w:id="31"/>
     </w:p>
     <w:p>
       <w:pPr>
@@ -15399,11 +16436,11 @@
           <w:rFonts w:hint="eastAsia"/>
         </w:rPr>
       </w:pPr>
-      <w:bookmarkStart w:id="31" w:name="_Toc38215539"/>
+      <w:bookmarkStart w:id="32" w:name="_Toc38299596"/>
       <w:r>
         <w:t>Mendeley logo</w:t>
       </w:r>
-      <w:bookmarkEnd w:id="31"/>
+      <w:bookmarkEnd w:id="32"/>
     </w:p>
     <w:p>
       <w:pPr>
@@ -15430,12 +16467,12 @@
           <w:rFonts w:hint="eastAsia"/>
         </w:rPr>
       </w:pPr>
-      <w:bookmarkStart w:id="32" w:name="_Toc38215380"/>
+      <w:bookmarkStart w:id="33" w:name="_Toc38299567"/>
       <w:r>
         <w:lastRenderedPageBreak/>
         <w:t>Metodología y desarrollo</w:t>
       </w:r>
-      <w:bookmarkEnd w:id="32"/>
+      <w:bookmarkEnd w:id="33"/>
     </w:p>
     <w:p>
       <w:pPr>
@@ -15446,6 +16483,9 @@
       </w:pPr>
       <w:r>
         <w:t>Para el desarrollo de este proyecto se ha seguido una metodología ágil</w:t>
+      </w:r>
+      <w:r>
+        <w:t>…</w:t>
       </w:r>
     </w:p>
     <w:p>
@@ -15660,18 +16700,24 @@
         <w:pStyle w:val="Captulo-Nivel1"/>
         <w:ind w:left="1418" w:hanging="1418"/>
         <w:jc w:val="right"/>
-      </w:pPr>
-      <w:bookmarkStart w:id="33" w:name="_Toc38215381"/>
+        <w:rPr>
+          <w:rFonts w:hint="eastAsia"/>
+        </w:rPr>
+      </w:pPr>
+      <w:bookmarkStart w:id="34" w:name="_Toc38299568"/>
       <w:r>
         <w:lastRenderedPageBreak/>
         <w:t>Simulador</w:t>
       </w:r>
-      <w:bookmarkStart w:id="34" w:name="__RefNumPara__703_1262559257"/>
-      <w:bookmarkEnd w:id="33"/>
+      <w:bookmarkStart w:id="35" w:name="__RefNumPara__703_1262559257"/>
+      <w:bookmarkEnd w:id="34"/>
     </w:p>
     <w:p>
       <w:pPr>
         <w:pStyle w:val="Standard"/>
+        <w:rPr>
+          <w:rFonts w:hint="eastAsia"/>
+        </w:rPr>
       </w:pPr>
       <w:r>
         <w:t xml:space="preserve">A lo largo de este capítulo se describe el objetivo principal de este proyecto, el desarrollo de un simulador que permita testear los servicios o aplicaciones que ofrecerían los </w:t>
@@ -15688,11 +16734,17 @@
     <w:p>
       <w:pPr>
         <w:pStyle w:val="Standard"/>
+        <w:rPr>
+          <w:rFonts w:hint="eastAsia"/>
+        </w:rPr>
       </w:pPr>
     </w:p>
     <w:p>
       <w:pPr>
         <w:pStyle w:val="Standard"/>
+        <w:rPr>
+          <w:rFonts w:hint="eastAsia"/>
+        </w:rPr>
       </w:pPr>
       <w:r>
         <w:t xml:space="preserve">En definitiva, se dispondrá de un simulador que permita ejecutar un escenario en el que múltiples </w:t>
@@ -15709,11 +16761,17 @@
     <w:p>
       <w:pPr>
         <w:pStyle w:val="Standard"/>
+        <w:rPr>
+          <w:rFonts w:hint="eastAsia"/>
+        </w:rPr>
       </w:pPr>
     </w:p>
     <w:p>
       <w:pPr>
         <w:pStyle w:val="Standard"/>
+        <w:rPr>
+          <w:rFonts w:hint="eastAsia"/>
+        </w:rPr>
       </w:pPr>
       <w:r>
         <w:t xml:space="preserve">El sistema se ha desarrollado empleando diferentes herramientas como se comentó en el </w:t>
@@ -15748,50 +16806,44 @@
         <w:rPr>
           <w:rFonts w:hint="eastAsia"/>
         </w:rPr>
+        <w:fldChar w:fldCharType="end"/>
+      </w:r>
+      <w:r>
+        <w:rPr>
+          <w:rFonts w:hint="eastAsia"/>
+        </w:rPr>
+        <w:fldChar w:fldCharType="begin"/>
+      </w:r>
+      <w:r>
+        <w:rPr>
+          <w:rFonts w:hint="eastAsia"/>
+        </w:rPr>
+        <w:instrText xml:space="preserve"> REF _Ref38194679 \r \h </w:instrText>
+      </w:r>
+      <w:r>
+        <w:rPr>
+          <w:rFonts w:hint="eastAsia"/>
+        </w:rPr>
+      </w:r>
+      <w:r>
+        <w:rPr>
+          <w:rFonts w:hint="eastAsia"/>
+        </w:rPr>
         <w:fldChar w:fldCharType="separate"/>
       </w:r>
       <w:r>
         <w:rPr>
           <w:rFonts w:hint="eastAsia"/>
         </w:rPr>
+        <w:t>CAPÍTULO 3</w:t>
+      </w:r>
+      <w:r>
+        <w:rPr>
+          <w:rFonts w:hint="eastAsia"/>
+        </w:rPr>
         <w:fldChar w:fldCharType="end"/>
       </w:r>
       <w:r>
-        <w:rPr>
-          <w:rFonts w:hint="eastAsia"/>
-        </w:rPr>
-        <w:fldChar w:fldCharType="begin"/>
-      </w:r>
-      <w:r>
-        <w:rPr>
-          <w:rFonts w:hint="eastAsia"/>
-        </w:rPr>
-        <w:instrText xml:space="preserve"> REF _Ref38194679 \r \h </w:instrText>
-      </w:r>
-      <w:r>
-        <w:rPr>
-          <w:rFonts w:hint="eastAsia"/>
-        </w:rPr>
-      </w:r>
-      <w:r>
-        <w:rPr>
-          <w:rFonts w:hint="eastAsia"/>
-        </w:rPr>
-        <w:fldChar w:fldCharType="separate"/>
-      </w:r>
-      <w:r>
-        <w:rPr>
-          <w:rFonts w:hint="eastAsia"/>
-        </w:rPr>
-        <w:t>CAPÍTULO 3</w:t>
-      </w:r>
-      <w:r>
-        <w:rPr>
-          <w:rFonts w:hint="eastAsia"/>
-        </w:rPr>
-        <w:fldChar w:fldCharType="end"/>
-      </w:r>
-      <w:r>
         <w:t xml:space="preserve">. Se ha empleado App </w:t>
       </w:r>
       <w:proofErr w:type="spellStart"/>
@@ -15814,11 +16866,17 @@
     <w:p>
       <w:pPr>
         <w:pStyle w:val="Standard"/>
+        <w:rPr>
+          <w:rFonts w:hint="eastAsia"/>
+        </w:rPr>
       </w:pPr>
     </w:p>
     <w:p>
       <w:pPr>
         <w:pStyle w:val="Standard"/>
+        <w:rPr>
+          <w:rFonts w:hint="eastAsia"/>
+        </w:rPr>
       </w:pPr>
       <w:r>
         <w:t>A continuación, se describe el proceso para la construcción del simulador, donde se encuentra un primer acercamiento al problema que permite tener las pautas principales, los objetos</w:t>
@@ -15833,21 +16891,30 @@
     <w:p>
       <w:pPr>
         <w:pStyle w:val="Captulo-Nivel2"/>
-      </w:pPr>
-      <w:bookmarkStart w:id="35" w:name="_Toc38215382"/>
+        <w:rPr>
+          <w:rFonts w:hint="eastAsia"/>
+        </w:rPr>
+      </w:pPr>
+      <w:bookmarkStart w:id="36" w:name="_Toc38299569"/>
       <w:r>
         <w:t>Aproximación al problema</w:t>
       </w:r>
-      <w:bookmarkEnd w:id="35"/>
+      <w:bookmarkEnd w:id="36"/>
     </w:p>
     <w:p>
       <w:pPr>
         <w:pStyle w:val="Standard"/>
+        <w:rPr>
+          <w:rFonts w:hint="eastAsia"/>
+        </w:rPr>
       </w:pPr>
     </w:p>
     <w:p>
       <w:pPr>
         <w:pStyle w:val="Standard"/>
+        <w:rPr>
+          <w:rFonts w:hint="eastAsia"/>
+        </w:rPr>
       </w:pPr>
       <w:r>
         <w:t>Como partida inicial se han definido una serie de criterios que son indispensables para abordar el problema:</w:t>
@@ -15856,11 +16923,17 @@
     <w:p>
       <w:pPr>
         <w:pStyle w:val="Standard"/>
+        <w:rPr>
+          <w:rFonts w:hint="eastAsia"/>
+        </w:rPr>
       </w:pPr>
     </w:p>
     <w:p>
       <w:pPr>
         <w:pStyle w:val="Standard"/>
+        <w:rPr>
+          <w:rFonts w:hint="eastAsia"/>
+        </w:rPr>
       </w:pPr>
       <w:r>
         <w:lastRenderedPageBreak/>
@@ -15912,6 +16985,9 @@
           <w:ilvl w:val="0"/>
           <w:numId w:val="24"/>
         </w:numPr>
+        <w:rPr>
+          <w:rFonts w:hint="eastAsia"/>
+        </w:rPr>
       </w:pPr>
       <w:r>
         <w:t>Información de estado actual: como por ejemplo las posiciones y velocidades</w:t>
@@ -15927,6 +17003,9 @@
           <w:ilvl w:val="0"/>
           <w:numId w:val="23"/>
         </w:numPr>
+        <w:rPr>
+          <w:rFonts w:hint="eastAsia"/>
+        </w:rPr>
       </w:pPr>
       <w:r>
         <w:t>Un modelo de trayectorias dinámicas</w:t>
@@ -15941,11 +17020,17 @@
     <w:p>
       <w:pPr>
         <w:pStyle w:val="Standard"/>
+        <w:rPr>
+          <w:rFonts w:hint="eastAsia"/>
+        </w:rPr>
       </w:pPr>
     </w:p>
     <w:p>
       <w:pPr>
         <w:pStyle w:val="Standard"/>
+        <w:rPr>
+          <w:rFonts w:hint="eastAsia"/>
+        </w:rPr>
       </w:pPr>
       <w:r>
         <w:t xml:space="preserve">Mecanismo para evitación de </w:t>
@@ -15977,11 +17062,17 @@
     <w:p>
       <w:pPr>
         <w:pStyle w:val="Standard"/>
+        <w:rPr>
+          <w:rFonts w:hint="eastAsia"/>
+        </w:rPr>
       </w:pPr>
     </w:p>
     <w:p>
       <w:pPr>
         <w:pStyle w:val="Standard"/>
+        <w:rPr>
+          <w:rFonts w:hint="eastAsia"/>
+        </w:rPr>
       </w:pPr>
       <w:r>
         <w:rPr>
@@ -16000,6 +17091,9 @@
           <w:ilvl w:val="0"/>
           <w:numId w:val="23"/>
         </w:numPr>
+        <w:rPr>
+          <w:rFonts w:hint="eastAsia"/>
+        </w:rPr>
       </w:pPr>
       <w:r>
         <w:t>Inicio</w:t>
@@ -16012,6 +17106,9 @@
           <w:ilvl w:val="0"/>
           <w:numId w:val="23"/>
         </w:numPr>
+        <w:rPr>
+          <w:rFonts w:hint="eastAsia"/>
+        </w:rPr>
       </w:pPr>
       <w:r>
         <w:t>Libre</w:t>
@@ -16024,6 +17121,9 @@
           <w:ilvl w:val="0"/>
           <w:numId w:val="23"/>
         </w:numPr>
+        <w:rPr>
+          <w:rFonts w:hint="eastAsia"/>
+        </w:rPr>
       </w:pPr>
       <w:r>
         <w:t>Despegue</w:t>
@@ -16036,6 +17136,9 @@
           <w:ilvl w:val="0"/>
           <w:numId w:val="23"/>
         </w:numPr>
+        <w:rPr>
+          <w:rFonts w:hint="eastAsia"/>
+        </w:rPr>
       </w:pPr>
       <w:r>
         <w:t>Vuelo</w:t>
@@ -16048,6 +17151,9 @@
           <w:ilvl w:val="0"/>
           <w:numId w:val="23"/>
         </w:numPr>
+        <w:rPr>
+          <w:rFonts w:hint="eastAsia"/>
+        </w:rPr>
       </w:pPr>
       <w:r>
         <w:t>Aterrizaje</w:t>
@@ -16056,24 +17162,33 @@
     <w:p>
       <w:pPr>
         <w:pStyle w:val="Captulo-Nivel2"/>
-      </w:pPr>
-      <w:bookmarkStart w:id="36" w:name="_Toc38215383"/>
+        <w:rPr>
+          <w:rFonts w:hint="eastAsia"/>
+        </w:rPr>
+      </w:pPr>
+      <w:bookmarkStart w:id="37" w:name="_Toc38299570"/>
       <w:r>
         <w:t>Entidades</w:t>
       </w:r>
       <w:r>
         <w:t xml:space="preserve"> involucradas</w:t>
       </w:r>
-      <w:bookmarkEnd w:id="36"/>
+      <w:bookmarkEnd w:id="37"/>
     </w:p>
     <w:p>
       <w:pPr>
         <w:pStyle w:val="Standard"/>
+        <w:rPr>
+          <w:rFonts w:hint="eastAsia"/>
+        </w:rPr>
       </w:pPr>
     </w:p>
     <w:p>
       <w:pPr>
         <w:pStyle w:val="Standard"/>
+        <w:rPr>
+          <w:rFonts w:hint="eastAsia"/>
+        </w:rPr>
       </w:pPr>
       <w:r>
         <w:t xml:space="preserve">Entendemos por entidad a aquellos elementos materiales o humanos que se encuentran involucrados en el proceso de la simulación. Como es de esperar, el principal elemento es el UAV, además se encuentra involucrado el controlador de tráfico aéreo (ATC, por sus siglas en inglés, Air </w:t>
@@ -16090,6 +17205,9 @@
     <w:p>
       <w:pPr>
         <w:pStyle w:val="Standard"/>
+        <w:rPr>
+          <w:rFonts w:hint="eastAsia"/>
+        </w:rPr>
       </w:pPr>
       <w:r>
         <w:t xml:space="preserve">Ambos elementos emiten y reciben mensajes de forma </w:t>
@@ -16170,11 +17288,17 @@
     <w:p>
       <w:pPr>
         <w:pStyle w:val="Standard"/>
+        <w:rPr>
+          <w:rFonts w:hint="eastAsia"/>
+        </w:rPr>
       </w:pPr>
     </w:p>
     <w:p>
       <w:pPr>
         <w:pStyle w:val="Standard"/>
+        <w:rPr>
+          <w:rFonts w:hint="eastAsia"/>
+        </w:rPr>
       </w:pPr>
       <w:r>
         <w:t xml:space="preserve">Los </w:t>
@@ -16219,6 +17343,9 @@
       <w:pPr>
         <w:pStyle w:val="Standard"/>
         <w:jc w:val="center"/>
+        <w:rPr>
+          <w:rFonts w:hint="eastAsia"/>
+        </w:rPr>
       </w:pPr>
       <w:r>
         <w:rPr>
@@ -16310,16 +17437,22 @@
     <w:p>
       <w:pPr>
         <w:pStyle w:val="Figura-epgrafe"/>
-      </w:pPr>
-      <w:bookmarkStart w:id="37" w:name="_Toc38215540"/>
+        <w:rPr>
+          <w:rFonts w:hint="eastAsia"/>
+        </w:rPr>
+      </w:pPr>
+      <w:bookmarkStart w:id="38" w:name="_Toc38299597"/>
       <w:r>
         <w:t>Elemento UAV en el simulador</w:t>
       </w:r>
-      <w:bookmarkEnd w:id="37"/>
+      <w:bookmarkEnd w:id="38"/>
     </w:p>
     <w:p>
       <w:pPr>
         <w:pStyle w:val="Standard"/>
+        <w:rPr>
+          <w:rFonts w:hint="eastAsia"/>
+        </w:rPr>
       </w:pPr>
       <w:r>
         <w:t>El ATC tiene como labor principal la emisión de cada uno de los destinos o posiciones a los que deberá acudir un UAV cuando este se encuentre disponible para ello.</w:t>
@@ -16332,6 +17465,9 @@
       <w:pPr>
         <w:pStyle w:val="Standard"/>
         <w:jc w:val="center"/>
+        <w:rPr>
+          <w:rFonts w:hint="eastAsia"/>
+        </w:rPr>
       </w:pPr>
       <w:r>
         <w:rPr>
@@ -16423,16 +17559,22 @@
     <w:p>
       <w:pPr>
         <w:pStyle w:val="Figura-epgrafe"/>
-      </w:pPr>
-      <w:bookmarkStart w:id="38" w:name="_Toc38215541"/>
+        <w:rPr>
+          <w:rFonts w:hint="eastAsia"/>
+        </w:rPr>
+      </w:pPr>
+      <w:bookmarkStart w:id="39" w:name="_Toc38299598"/>
       <w:r>
         <w:t>Elemento ATC en el simulador</w:t>
       </w:r>
-      <w:bookmarkEnd w:id="38"/>
+      <w:bookmarkEnd w:id="39"/>
     </w:p>
     <w:p>
       <w:pPr>
         <w:pStyle w:val="Standard"/>
+        <w:rPr>
+          <w:rFonts w:hint="eastAsia"/>
+        </w:rPr>
       </w:pPr>
       <w:r>
         <w:t xml:space="preserve">A continuación, se detalla tanto la composición como el funcionamiento de ambos subsistemas para el desarrollo del simulador. Estos subsistemas han sido implementados mediante el entorno gráfico de </w:t>
@@ -16449,19 +17591,25 @@
     <w:p>
       <w:pPr>
         <w:pStyle w:val="Captulo-Nivel2"/>
-      </w:pPr>
-      <w:bookmarkStart w:id="39" w:name="_Toc38215384"/>
+        <w:rPr>
+          <w:rFonts w:hint="eastAsia"/>
+        </w:rPr>
+      </w:pPr>
+      <w:bookmarkStart w:id="40" w:name="_Toc38299571"/>
       <w:r>
         <w:t>Subsistema</w:t>
       </w:r>
       <w:r>
         <w:t xml:space="preserve"> UAV</w:t>
       </w:r>
-      <w:bookmarkEnd w:id="39"/>
+      <w:bookmarkEnd w:id="40"/>
     </w:p>
     <w:p>
       <w:pPr>
         <w:pStyle w:val="Standard"/>
+        <w:rPr>
+          <w:rFonts w:hint="eastAsia"/>
+        </w:rPr>
       </w:pPr>
       <w:r>
         <w:t xml:space="preserve">Como ya </w:t>
@@ -16502,11 +17650,17 @@
     <w:p>
       <w:pPr>
         <w:pStyle w:val="Standard"/>
+        <w:rPr>
+          <w:rFonts w:hint="eastAsia"/>
+        </w:rPr>
       </w:pPr>
     </w:p>
     <w:p>
       <w:pPr>
         <w:pStyle w:val="Standard"/>
+        <w:rPr>
+          <w:rFonts w:hint="eastAsia"/>
+        </w:rPr>
       </w:pPr>
       <w:r>
         <w:t xml:space="preserve">Los elementos principales que componen este subsistema se pueden observar a través de la </w:t>
@@ -16566,6 +17720,9 @@
           <w:ilvl w:val="0"/>
           <w:numId w:val="23"/>
         </w:numPr>
+        <w:rPr>
+          <w:rFonts w:hint="eastAsia"/>
+        </w:rPr>
       </w:pPr>
       <w:r>
         <w:t xml:space="preserve">Dynamics: </w:t>
@@ -16581,6 +17738,9 @@
           <w:ilvl w:val="0"/>
           <w:numId w:val="23"/>
         </w:numPr>
+        <w:rPr>
+          <w:rFonts w:hint="eastAsia"/>
+        </w:rPr>
       </w:pPr>
       <w:proofErr w:type="spellStart"/>
       <w:r>
@@ -16601,6 +17761,9 @@
           <w:ilvl w:val="0"/>
           <w:numId w:val="23"/>
         </w:numPr>
+        <w:rPr>
+          <w:rFonts w:hint="eastAsia"/>
+        </w:rPr>
       </w:pPr>
       <w:r>
         <w:t>Radar:</w:t>
@@ -16612,12 +17775,18 @@
     <w:p>
       <w:pPr>
         <w:pStyle w:val="Standard"/>
+        <w:rPr>
+          <w:rFonts w:hint="eastAsia"/>
+        </w:rPr>
       </w:pPr>
     </w:p>
     <w:p>
       <w:pPr>
         <w:pStyle w:val="Standard"/>
         <w:jc w:val="center"/>
+        <w:rPr>
+          <w:rFonts w:hint="eastAsia"/>
+        </w:rPr>
       </w:pPr>
       <w:r>
         <w:rPr>
@@ -16663,10 +17832,13 @@
     <w:p>
       <w:pPr>
         <w:pStyle w:val="Figura-epgrafe"/>
-      </w:pPr>
-      <w:bookmarkStart w:id="40" w:name="_Toc38215542"/>
+        <w:rPr>
+          <w:rFonts w:hint="eastAsia"/>
+        </w:rPr>
+      </w:pPr>
       <w:bookmarkStart w:id="41" w:name="_Ref38215907"/>
       <w:bookmarkStart w:id="42" w:name="_Ref38219091"/>
+      <w:bookmarkStart w:id="43" w:name="_Toc38299599"/>
       <w:r>
         <w:t>Subsistema</w:t>
       </w:r>
@@ -16677,9 +17849,9 @@
       <w:r>
         <w:t>Simulink</w:t>
       </w:r>
-      <w:bookmarkEnd w:id="40"/>
       <w:bookmarkEnd w:id="41"/>
       <w:bookmarkEnd w:id="42"/>
+      <w:bookmarkEnd w:id="43"/>
       <w:proofErr w:type="spellEnd"/>
     </w:p>
     <w:p>
@@ -16689,14 +17861,22 @@
           <w:ilvl w:val="3"/>
           <w:numId w:val="13"/>
         </w:numPr>
-      </w:pPr>
+        <w:rPr>
+          <w:rFonts w:hint="eastAsia"/>
+        </w:rPr>
+      </w:pPr>
+      <w:bookmarkStart w:id="44" w:name="_Toc38299572"/>
       <w:r>
         <w:t>Dynamics</w:t>
       </w:r>
+      <w:bookmarkEnd w:id="44"/>
     </w:p>
     <w:p>
       <w:pPr>
         <w:pStyle w:val="Standard"/>
+        <w:rPr>
+          <w:rFonts w:hint="eastAsia"/>
+        </w:rPr>
       </w:pPr>
       <w:r>
         <w:t xml:space="preserve">Como se puede observar en la </w:t>
@@ -16835,11 +18015,17 @@
     <w:p>
       <w:pPr>
         <w:pStyle w:val="Standard"/>
+        <w:rPr>
+          <w:rFonts w:hint="eastAsia"/>
+        </w:rPr>
       </w:pPr>
     </w:p>
     <w:p>
       <w:pPr>
         <w:pStyle w:val="Standard"/>
+        <w:rPr>
+          <w:rFonts w:hint="eastAsia"/>
+        </w:rPr>
       </w:pPr>
       <w:r>
         <w:lastRenderedPageBreak/>
@@ -16904,11 +18090,17 @@
     <w:p>
       <w:pPr>
         <w:pStyle w:val="Standard"/>
+        <w:rPr>
+          <w:rFonts w:hint="eastAsia"/>
+        </w:rPr>
       </w:pPr>
     </w:p>
     <w:p>
       <w:pPr>
         <w:pStyle w:val="Standard"/>
+        <w:rPr>
+          <w:rFonts w:hint="eastAsia"/>
+        </w:rPr>
       </w:pPr>
       <w:r>
         <w:t xml:space="preserve">Como se puede observar en la </w:t>
@@ -17043,6 +18235,9 @@
       <w:pPr>
         <w:pStyle w:val="Standard"/>
         <w:jc w:val="center"/>
+        <w:rPr>
+          <w:rFonts w:hint="eastAsia"/>
+        </w:rPr>
       </w:pPr>
       <w:r>
         <w:rPr>
@@ -17088,12 +18283,17 @@
     <w:p>
       <w:pPr>
         <w:pStyle w:val="Figura-epgrafe"/>
-      </w:pPr>
-      <w:bookmarkStart w:id="43" w:name="_Ref38217801"/>
+        <w:rPr>
+          <w:rFonts w:hint="eastAsia"/>
+        </w:rPr>
+      </w:pPr>
+      <w:bookmarkStart w:id="45" w:name="_Ref38217801"/>
+      <w:bookmarkStart w:id="46" w:name="_Toc38299600"/>
       <w:r>
         <w:t>Dynamics en subsistema UAV</w:t>
       </w:r>
-      <w:bookmarkEnd w:id="43"/>
+      <w:bookmarkEnd w:id="45"/>
+      <w:bookmarkEnd w:id="46"/>
     </w:p>
     <w:p>
       <w:pPr>
@@ -17102,14 +18302,22 @@
           <w:ilvl w:val="3"/>
           <w:numId w:val="13"/>
         </w:numPr>
-      </w:pPr>
+        <w:rPr>
+          <w:rFonts w:hint="eastAsia"/>
+        </w:rPr>
+      </w:pPr>
+      <w:bookmarkStart w:id="47" w:name="_Toc38299573"/>
       <w:r>
         <w:t>Pilot</w:t>
       </w:r>
+      <w:bookmarkEnd w:id="47"/>
     </w:p>
     <w:p>
       <w:pPr>
         <w:pStyle w:val="Standard"/>
+        <w:rPr>
+          <w:rFonts w:hint="eastAsia"/>
+        </w:rPr>
       </w:pPr>
       <w:r>
         <w:t xml:space="preserve">La implementación </w:t>
@@ -17165,17 +18373,23 @@
     <w:p>
       <w:pPr>
         <w:pStyle w:val="Standard"/>
+        <w:rPr>
+          <w:rFonts w:hint="eastAsia"/>
+        </w:rPr>
       </w:pPr>
     </w:p>
     <w:p>
       <w:pPr>
         <w:pStyle w:val="Standard"/>
-      </w:pPr>
-      <w:bookmarkStart w:id="44" w:name="_Hlk38221006"/>
+        <w:rPr>
+          <w:rFonts w:hint="eastAsia"/>
+        </w:rPr>
+      </w:pPr>
+      <w:bookmarkStart w:id="48" w:name="_Hlk38221006"/>
       <w:r>
         <w:t xml:space="preserve">Se diferencian </w:t>
       </w:r>
-      <w:bookmarkEnd w:id="44"/>
+      <w:bookmarkEnd w:id="48"/>
       <w:r>
         <w:t xml:space="preserve">dos </w:t>
       </w:r>
@@ -17289,12 +18503,18 @@
     <w:p>
       <w:pPr>
         <w:pStyle w:val="Standard"/>
+        <w:rPr>
+          <w:rFonts w:hint="eastAsia"/>
+        </w:rPr>
       </w:pPr>
     </w:p>
     <w:p>
       <w:pPr>
         <w:pStyle w:val="Standard"/>
         <w:jc w:val="center"/>
+        <w:rPr>
+          <w:rFonts w:hint="eastAsia"/>
+        </w:rPr>
       </w:pPr>
       <w:r>
         <w:rPr>
@@ -17341,16 +18561,24 @@
     <w:p>
       <w:pPr>
         <w:pStyle w:val="Figura-epgrafe"/>
-      </w:pPr>
-      <w:bookmarkStart w:id="45" w:name="_Ref38220940"/>
+        <w:rPr>
+          <w:rFonts w:hint="eastAsia"/>
+        </w:rPr>
+      </w:pPr>
+      <w:bookmarkStart w:id="49" w:name="_Ref38220940"/>
+      <w:bookmarkStart w:id="50" w:name="_Toc38299601"/>
       <w:r>
         <w:t>Máquina de estado de UAV</w:t>
       </w:r>
-      <w:bookmarkEnd w:id="45"/>
+      <w:bookmarkEnd w:id="49"/>
+      <w:bookmarkEnd w:id="50"/>
     </w:p>
     <w:p>
       <w:pPr>
         <w:pStyle w:val="Standard"/>
+        <w:rPr>
+          <w:rFonts w:hint="eastAsia"/>
+        </w:rPr>
       </w:pPr>
       <w:r>
         <w:t>La máquina de estado en la navegación de un UAV representa los estados que tomará en el tiempo dependiendo de una serie de transiciones. Los estados en los que se encontrará un UAV son:</w:t>
@@ -17363,6 +18591,9 @@
           <w:ilvl w:val="0"/>
           <w:numId w:val="33"/>
         </w:numPr>
+        <w:rPr>
+          <w:rFonts w:hint="eastAsia"/>
+        </w:rPr>
       </w:pPr>
       <w:proofErr w:type="spellStart"/>
       <w:r>
@@ -17408,6 +18639,9 @@
           <w:ilvl w:val="0"/>
           <w:numId w:val="33"/>
         </w:numPr>
+        <w:rPr>
+          <w:rFonts w:hint="eastAsia"/>
+        </w:rPr>
       </w:pPr>
       <w:r>
         <w:t>Idle:</w:t>
@@ -17429,6 +18663,9 @@
           <w:ilvl w:val="0"/>
           <w:numId w:val="33"/>
         </w:numPr>
+        <w:rPr>
+          <w:rFonts w:hint="eastAsia"/>
+        </w:rPr>
       </w:pPr>
       <w:proofErr w:type="spellStart"/>
       <w:r>
@@ -17492,6 +18729,9 @@
           <w:ilvl w:val="0"/>
           <w:numId w:val="33"/>
         </w:numPr>
+        <w:rPr>
+          <w:rFonts w:hint="eastAsia"/>
+        </w:rPr>
       </w:pPr>
       <w:proofErr w:type="spellStart"/>
       <w:r>
@@ -17530,6 +18770,9 @@
           <w:ilvl w:val="0"/>
           <w:numId w:val="33"/>
         </w:numPr>
+        <w:rPr>
+          <w:rFonts w:hint="eastAsia"/>
+        </w:rPr>
       </w:pPr>
       <w:proofErr w:type="spellStart"/>
       <w:r>
@@ -17581,11 +18824,17 @@
       <w:pPr>
         <w:pStyle w:val="Standard"/>
         <w:ind w:left="421"/>
+        <w:rPr>
+          <w:rFonts w:hint="eastAsia"/>
+        </w:rPr>
       </w:pPr>
     </w:p>
     <w:p>
       <w:pPr>
         <w:pStyle w:val="Standard"/>
+        <w:rPr>
+          <w:rFonts w:hint="eastAsia"/>
+        </w:rPr>
       </w:pPr>
       <w:r>
         <w:t xml:space="preserve">Por otro lado, el bloque de comunicación que es ejecutado en </w:t>
@@ -17606,6 +18855,9 @@
       <w:pPr>
         <w:pStyle w:val="Standard"/>
         <w:jc w:val="center"/>
+        <w:rPr>
+          <w:rFonts w:hint="eastAsia"/>
+        </w:rPr>
       </w:pPr>
       <w:r>
         <w:rPr>
@@ -17651,16 +18903,24 @@
     <w:p>
       <w:pPr>
         <w:pStyle w:val="Figura-epgrafe"/>
-      </w:pPr>
-      <w:bookmarkStart w:id="46" w:name="_Ref38220961"/>
+        <w:rPr>
+          <w:rFonts w:hint="eastAsia"/>
+        </w:rPr>
+      </w:pPr>
+      <w:bookmarkStart w:id="51" w:name="_Ref38220961"/>
+      <w:bookmarkStart w:id="52" w:name="_Toc38299602"/>
       <w:r>
         <w:t>Bloque comunicación de UAV</w:t>
       </w:r>
-      <w:bookmarkEnd w:id="46"/>
+      <w:bookmarkEnd w:id="51"/>
+      <w:bookmarkEnd w:id="52"/>
     </w:p>
     <w:p>
       <w:pPr>
         <w:pStyle w:val="Standard"/>
+        <w:rPr>
+          <w:rFonts w:hint="eastAsia"/>
+        </w:rPr>
       </w:pPr>
       <w:r>
         <w:t>Gracias a dicho tratamiento es posible la actualización del escenario de simulación</w:t>
@@ -17677,14 +18937,10 @@
     </w:p>
     <w:p>
       <w:pPr>
-        <w:pStyle w:val="Figura-epgrafe"/>
-        <w:numPr>
-          <w:ilvl w:val="0"/>
-          <w:numId w:val="0"/>
-        </w:numPr>
-        <w:rPr>
-          <w:i w:val="0"/>
-          <w:iCs w:val="0"/>
+        <w:pStyle w:val="Standard"/>
+        <w:jc w:val="center"/>
+        <w:rPr>
+          <w:rFonts w:hint="eastAsia"/>
         </w:rPr>
       </w:pPr>
       <w:r>
@@ -17692,7 +18948,7 @@
           <w:noProof/>
         </w:rPr>
         <w:drawing>
-          <wp:inline distT="0" distB="0" distL="0" distR="0" wp14:anchorId="4F1543FB" wp14:editId="4D3EFA81">
+          <wp:inline distT="0" distB="0" distL="0" distR="0" wp14:anchorId="28491BAF" wp14:editId="17B7DBAC">
             <wp:extent cx="4124325" cy="3004887"/>
             <wp:effectExtent l="0" t="0" r="0" b="5080"/>
             <wp:docPr id="27" name="Imagen 27"/>
@@ -17713,7 +18969,7 @@
                           <a14:imgProps xmlns:a14="http://schemas.microsoft.com/office/drawing/2010/main">
                             <a14:imgLayer r:embed="rId48">
                               <a14:imgEffect>
-                                <a14:artisticPhotocopy/>
+                                <a14:artisticPhotocopy detail="1"/>
                               </a14:imgEffect>
                             </a14:imgLayer>
                           </a14:imgProps>
@@ -17739,19 +18995,22 @@
           </wp:inline>
         </w:drawing>
       </w:r>
-      <w:bookmarkStart w:id="47" w:name="_GoBack"/>
-      <w:bookmarkEnd w:id="47"/>
     </w:p>
     <w:p>
       <w:pPr>
         <w:pStyle w:val="Figura-epgrafe"/>
-      </w:pPr>
+        <w:rPr>
+          <w:rFonts w:hint="eastAsia"/>
+        </w:rPr>
+      </w:pPr>
+      <w:bookmarkStart w:id="53" w:name="_Toc38299603"/>
       <w:r>
         <w:t xml:space="preserve">Esquema </w:t>
       </w:r>
       <w:r>
         <w:t>tratamiento de mensajes en UAV</w:t>
       </w:r>
+      <w:bookmarkEnd w:id="53"/>
     </w:p>
     <w:p>
       <w:pPr>
@@ -17760,32 +19019,95 @@
           <w:ilvl w:val="3"/>
           <w:numId w:val="13"/>
         </w:numPr>
-      </w:pPr>
+        <w:rPr>
+          <w:rFonts w:hint="eastAsia"/>
+        </w:rPr>
+      </w:pPr>
+      <w:bookmarkStart w:id="54" w:name="_Toc38299574"/>
       <w:r>
         <w:lastRenderedPageBreak/>
         <w:t>Radar</w:t>
       </w:r>
+      <w:bookmarkEnd w:id="54"/>
     </w:p>
     <w:p>
       <w:pPr>
         <w:pStyle w:val="Standard"/>
-      </w:pPr>
-      <w:proofErr w:type="spellStart"/>
-      <w:r>
-        <w:rPr>
-          <w:rFonts w:hint="eastAsia"/>
-        </w:rPr>
-        <w:t>J</w:t>
-      </w:r>
-      <w:r>
-        <w:t>asdjkds</w:t>
-      </w:r>
-      <w:proofErr w:type="spellEnd"/>
+        <w:rPr>
+          <w:rFonts w:hint="eastAsia"/>
+        </w:rPr>
+      </w:pPr>
+      <w:r>
+        <w:t xml:space="preserve">Como puede observarse en la </w:t>
+      </w:r>
+      <w:r>
+        <w:rPr>
+          <w:rFonts w:hint="eastAsia"/>
+        </w:rPr>
+        <w:fldChar w:fldCharType="begin"/>
+      </w:r>
+      <w:r>
+        <w:rPr>
+          <w:rFonts w:hint="eastAsia"/>
+        </w:rPr>
+        <w:instrText xml:space="preserve"> </w:instrText>
+      </w:r>
+      <w:r>
+        <w:instrText>REF _Ref38269596 \n \h</w:instrText>
+      </w:r>
+      <w:r>
+        <w:rPr>
+          <w:rFonts w:hint="eastAsia"/>
+        </w:rPr>
+        <w:instrText xml:space="preserve"> </w:instrText>
+      </w:r>
+      <w:r>
+        <w:rPr>
+          <w:rFonts w:hint="eastAsia"/>
+        </w:rPr>
+      </w:r>
+      <w:r>
+        <w:rPr>
+          <w:rFonts w:hint="eastAsia"/>
+        </w:rPr>
+        <w:fldChar w:fldCharType="separate"/>
+      </w:r>
+      <w:r>
+        <w:rPr>
+          <w:rFonts w:hint="eastAsia"/>
+        </w:rPr>
+        <w:t>Figura 16</w:t>
+      </w:r>
+      <w:r>
+        <w:rPr>
+          <w:rFonts w:hint="eastAsia"/>
+        </w:rPr>
+        <w:fldChar w:fldCharType="end"/>
+      </w:r>
+      <w:r>
+        <w:t>, el gráfico 3D que permitirá ver el transcurso de la simulación, es alimentado a través del puerto ‘</w:t>
+      </w:r>
+      <w:r>
+        <w:rPr>
+          <w:i/>
+          <w:iCs/>
+        </w:rPr>
+        <w:t>radar</w:t>
+      </w:r>
+      <w:r>
+        <w:t>’.</w:t>
+      </w:r>
+      <w:r>
+        <w:t xml:space="preserve"> A través de este puerto se actualiza la información necesaria tal como la posición o el id de cada UAV.</w:t>
+      </w:r>
     </w:p>
     <w:p>
       <w:pPr>
         <w:pStyle w:val="Standard"/>
         <w:jc w:val="center"/>
+        <w:rPr>
+          <w:rFonts w:hint="eastAsia"/>
+        </w:rPr>
       </w:pPr>
       <w:r>
         <w:rPr>
@@ -17830,21 +19152,410 @@
     </w:p>
     <w:p>
       <w:pPr>
+        <w:pStyle w:val="Figura-epgrafe"/>
+        <w:rPr>
+          <w:rFonts w:hint="eastAsia"/>
+        </w:rPr>
+      </w:pPr>
+      <w:bookmarkStart w:id="55" w:name="_Ref38269596"/>
+      <w:bookmarkStart w:id="56" w:name="_Toc38299604"/>
+      <w:r>
+        <w:t>Radar en subsistema UAV</w:t>
+      </w:r>
+      <w:bookmarkEnd w:id="55"/>
+      <w:bookmarkEnd w:id="56"/>
+    </w:p>
+    <w:p>
+      <w:pPr>
+        <w:pStyle w:val="Captulo-Nivel2"/>
+        <w:rPr>
+          <w:rFonts w:hint="eastAsia"/>
+        </w:rPr>
+      </w:pPr>
+      <w:bookmarkStart w:id="57" w:name="_Toc38299575"/>
+      <w:r>
+        <w:t>Subsistema</w:t>
+      </w:r>
+      <w:r>
+        <w:t xml:space="preserve"> ATC</w:t>
+      </w:r>
+      <w:bookmarkEnd w:id="57"/>
+    </w:p>
+    <w:p>
+      <w:pPr>
         <w:pStyle w:val="Standard"/>
-      </w:pPr>
+        <w:rPr>
+          <w:rFonts w:hint="eastAsia"/>
+        </w:rPr>
+      </w:pPr>
+      <w:r>
+        <w:t>Al igual que ocurre en el subsistema UAV, el ATC también recibe y emite mensajes, principalmente para poder ejecutar órdenes de entrega a cada uno de los UAV.</w:t>
+      </w:r>
+    </w:p>
+    <w:p>
+      <w:pPr>
+        <w:pStyle w:val="Standard"/>
+        <w:rPr>
+          <w:rFonts w:hint="eastAsia"/>
+        </w:rPr>
+      </w:pPr>
+    </w:p>
+    <w:p>
+      <w:pPr>
+        <w:pStyle w:val="Standard"/>
+        <w:rPr>
+          <w:rFonts w:hint="eastAsia"/>
+        </w:rPr>
+      </w:pPr>
+      <w:r>
+        <w:t xml:space="preserve">El subsistema ATC se compone de un único bloque </w:t>
+      </w:r>
+      <w:r>
+        <w:t>de control</w:t>
+      </w:r>
+      <w:r>
+        <w:t xml:space="preserve"> (ver </w:t>
+      </w:r>
+      <w:r>
+        <w:rPr>
+          <w:rFonts w:hint="eastAsia"/>
+        </w:rPr>
+        <w:fldChar w:fldCharType="begin"/>
+      </w:r>
+      <w:r>
+        <w:rPr>
+          <w:rFonts w:hint="eastAsia"/>
+        </w:rPr>
+        <w:instrText xml:space="preserve"> </w:instrText>
+      </w:r>
+      <w:r>
+        <w:instrText>REF _Ref38270279 \n \h</w:instrText>
+      </w:r>
+      <w:r>
+        <w:rPr>
+          <w:rFonts w:hint="eastAsia"/>
+        </w:rPr>
+        <w:instrText xml:space="preserve"> </w:instrText>
+      </w:r>
+      <w:r>
+        <w:rPr>
+          <w:rFonts w:hint="eastAsia"/>
+        </w:rPr>
+      </w:r>
+      <w:r>
+        <w:rPr>
+          <w:rFonts w:hint="eastAsia"/>
+        </w:rPr>
+        <w:fldChar w:fldCharType="separate"/>
+      </w:r>
+      <w:r>
+        <w:rPr>
+          <w:rFonts w:hint="eastAsia"/>
+        </w:rPr>
+        <w:t>Figura 17</w:t>
+      </w:r>
+      <w:r>
+        <w:rPr>
+          <w:rFonts w:hint="eastAsia"/>
+        </w:rPr>
+        <w:fldChar w:fldCharType="end"/>
+      </w:r>
+      <w:r>
+        <w:t>)</w:t>
+      </w:r>
+      <w:r>
+        <w:t xml:space="preserve"> </w:t>
+      </w:r>
+      <w:r>
+        <w:t>que se encarga</w:t>
+      </w:r>
+      <w:r>
+        <w:t xml:space="preserve"> del procesamiento de dichos mensajes</w:t>
+      </w:r>
+      <w:r>
+        <w:t xml:space="preserve">, además </w:t>
+      </w:r>
+      <w:proofErr w:type="spellStart"/>
+      <w:r>
+        <w:t>incializa</w:t>
+      </w:r>
+      <w:proofErr w:type="spellEnd"/>
+      <w:r>
+        <w:t xml:space="preserve"> la estructura de datos que maneja el ATC para el control sobre las entregas. </w:t>
+      </w:r>
+    </w:p>
+    <w:p>
+      <w:pPr>
+        <w:pStyle w:val="Standard"/>
+        <w:jc w:val="center"/>
+        <w:rPr>
+          <w:rFonts w:hint="eastAsia"/>
+        </w:rPr>
+      </w:pPr>
+      <w:r>
+        <w:rPr>
+          <w:noProof/>
+        </w:rPr>
+        <w:drawing>
+          <wp:inline distT="0" distB="0" distL="0" distR="0" wp14:anchorId="1E14FACF" wp14:editId="0E6E4053">
+            <wp:extent cx="3028370" cy="2820670"/>
+            <wp:effectExtent l="0" t="0" r="635" b="0"/>
+            <wp:docPr id="28" name="Imagen 28"/>
+            <wp:cNvGraphicFramePr>
+              <a:graphicFrameLocks xmlns:a="http://schemas.openxmlformats.org/drawingml/2006/main" noChangeAspect="1"/>
+            </wp:cNvGraphicFramePr>
+            <a:graphic xmlns:a="http://schemas.openxmlformats.org/drawingml/2006/main">
+              <a:graphicData uri="http://schemas.openxmlformats.org/drawingml/2006/picture">
+                <pic:pic xmlns:pic="http://schemas.openxmlformats.org/drawingml/2006/picture">
+                  <pic:nvPicPr>
+                    <pic:cNvPr id="1" name=""/>
+                    <pic:cNvPicPr/>
+                  </pic:nvPicPr>
+                  <pic:blipFill rotWithShape="1">
+                    <a:blip r:embed="rId50"/>
+                    <a:srcRect t="1986"/>
+                    <a:stretch/>
+                  </pic:blipFill>
+                  <pic:spPr bwMode="auto">
+                    <a:xfrm>
+                      <a:off x="0" y="0"/>
+                      <a:ext cx="3034068" cy="2825977"/>
+                    </a:xfrm>
+                    <a:prstGeom prst="rect">
+                      <a:avLst/>
+                    </a:prstGeom>
+                    <a:ln>
+                      <a:noFill/>
+                    </a:ln>
+                    <a:extLst>
+                      <a:ext uri="{53640926-AAD7-44D8-BBD7-CCE9431645EC}">
+                        <a14:shadowObscured xmlns:a14="http://schemas.microsoft.com/office/drawing/2010/main"/>
+                      </a:ext>
+                    </a:extLst>
+                  </pic:spPr>
+                </pic:pic>
+              </a:graphicData>
+            </a:graphic>
+          </wp:inline>
+        </w:drawing>
+      </w:r>
+    </w:p>
+    <w:p>
+      <w:pPr>
+        <w:pStyle w:val="Figura-epgrafe"/>
+        <w:rPr>
+          <w:rFonts w:hint="eastAsia"/>
+        </w:rPr>
+      </w:pPr>
+      <w:bookmarkStart w:id="58" w:name="_Ref38270279"/>
+      <w:bookmarkStart w:id="59" w:name="_Toc38299605"/>
+      <w:r>
+        <w:t>Bloque control de ATC</w:t>
+      </w:r>
+      <w:bookmarkEnd w:id="58"/>
+      <w:bookmarkEnd w:id="59"/>
+    </w:p>
+    <w:p>
+      <w:pPr>
+        <w:pStyle w:val="Standard"/>
+        <w:jc w:val="left"/>
+        <w:rPr>
+          <w:rFonts w:hint="eastAsia"/>
+          <w:noProof/>
+        </w:rPr>
+      </w:pPr>
+      <w:r>
+        <w:rPr>
+          <w:noProof/>
+        </w:rPr>
+        <w:lastRenderedPageBreak/>
+        <w:t xml:space="preserve">El procesamiento de los mensajes por parte del ATC puede observarse en la </w:t>
+      </w:r>
+      <w:r>
+        <w:rPr>
+          <w:rFonts w:hint="eastAsia"/>
+          <w:noProof/>
+        </w:rPr>
+        <w:fldChar w:fldCharType="begin"/>
+      </w:r>
+      <w:r>
+        <w:rPr>
+          <w:rFonts w:hint="eastAsia"/>
+          <w:noProof/>
+        </w:rPr>
+        <w:instrText xml:space="preserve"> </w:instrText>
+      </w:r>
+      <w:r>
+        <w:rPr>
+          <w:noProof/>
+        </w:rPr>
+        <w:instrText>REF _Ref38273134 \n \h</w:instrText>
+      </w:r>
+      <w:r>
+        <w:rPr>
+          <w:rFonts w:hint="eastAsia"/>
+          <w:noProof/>
+        </w:rPr>
+        <w:instrText xml:space="preserve"> </w:instrText>
+      </w:r>
+      <w:r>
+        <w:rPr>
+          <w:rFonts w:hint="eastAsia"/>
+          <w:noProof/>
+        </w:rPr>
+      </w:r>
+      <w:r>
+        <w:rPr>
+          <w:rFonts w:hint="eastAsia"/>
+          <w:noProof/>
+        </w:rPr>
+        <w:fldChar w:fldCharType="separate"/>
+      </w:r>
+      <w:r>
+        <w:rPr>
+          <w:rFonts w:hint="eastAsia"/>
+          <w:noProof/>
+        </w:rPr>
+        <w:t>Figura 18</w:t>
+      </w:r>
+      <w:r>
+        <w:rPr>
+          <w:rFonts w:hint="eastAsia"/>
+          <w:noProof/>
+        </w:rPr>
+        <w:fldChar w:fldCharType="end"/>
+      </w:r>
+      <w:r>
+        <w:rPr>
+          <w:noProof/>
+        </w:rPr>
+        <w:t xml:space="preserve">. Cuando el ATC recibe un mensaje </w:t>
+      </w:r>
+      <w:r>
+        <w:rPr>
+          <w:noProof/>
+        </w:rPr>
+        <w:t>por parte de un UAV comprueba si existen entregas pendientes y de ser así establece una nueva entrega a dicho UAV disponible</w:t>
+      </w:r>
+      <w:r>
+        <w:rPr>
+          <w:noProof/>
+        </w:rPr>
+        <w:t xml:space="preserve"> para ello</w:t>
+      </w:r>
+      <w:r>
+        <w:rPr>
+          <w:noProof/>
+        </w:rPr>
+        <w:t>. De no existir entregas, este envía de regreso al UAV a su pu</w:t>
+      </w:r>
+      <w:r>
+        <w:rPr>
+          <w:noProof/>
+        </w:rPr>
+        <w:t>nto</w:t>
+      </w:r>
+      <w:r>
+        <w:rPr>
+          <w:noProof/>
+        </w:rPr>
+        <w:t xml:space="preserve"> de partida.</w:t>
+      </w:r>
+    </w:p>
+    <w:p>
+      <w:pPr>
+        <w:pStyle w:val="Standard"/>
+        <w:jc w:val="center"/>
+        <w:rPr>
+          <w:rFonts w:hint="eastAsia"/>
+        </w:rPr>
+      </w:pPr>
+      <w:r>
+        <w:rPr>
+          <w:noProof/>
+        </w:rPr>
+        <w:drawing>
+          <wp:inline distT="0" distB="0" distL="0" distR="0" wp14:anchorId="4A478A89" wp14:editId="359A8B1A">
+            <wp:extent cx="3676650" cy="3613396"/>
+            <wp:effectExtent l="0" t="0" r="0" b="6350"/>
+            <wp:docPr id="29" name="Imagen 29"/>
+            <wp:cNvGraphicFramePr>
+              <a:graphicFrameLocks xmlns:a="http://schemas.openxmlformats.org/drawingml/2006/main" noChangeAspect="1"/>
+            </wp:cNvGraphicFramePr>
+            <a:graphic xmlns:a="http://schemas.openxmlformats.org/drawingml/2006/main">
+              <a:graphicData uri="http://schemas.openxmlformats.org/drawingml/2006/picture">
+                <pic:pic xmlns:pic="http://schemas.openxmlformats.org/drawingml/2006/picture">
+                  <pic:nvPicPr>
+                    <pic:cNvPr id="1" name=""/>
+                    <pic:cNvPicPr/>
+                  </pic:nvPicPr>
+                  <pic:blipFill>
+                    <a:blip r:embed="rId51">
+                      <a:extLst>
+                        <a:ext uri="{BEBA8EAE-BF5A-486C-A8C5-ECC9F3942E4B}">
+                          <a14:imgProps xmlns:a14="http://schemas.microsoft.com/office/drawing/2010/main">
+                            <a14:imgLayer r:embed="rId52">
+                              <a14:imgEffect>
+                                <a14:artisticPhotocopy detail="1"/>
+                              </a14:imgEffect>
+                            </a14:imgLayer>
+                          </a14:imgProps>
+                        </a:ext>
+                      </a:extLst>
+                    </a:blip>
+                    <a:stretch>
+                      <a:fillRect/>
+                    </a:stretch>
+                  </pic:blipFill>
+                  <pic:spPr>
+                    <a:xfrm>
+                      <a:off x="0" y="0"/>
+                      <a:ext cx="3683209" cy="3619842"/>
+                    </a:xfrm>
+                    <a:prstGeom prst="rect">
+                      <a:avLst/>
+                    </a:prstGeom>
+                    <a:effectLst>
+                      <a:glow>
+                        <a:schemeClr val="accent1">
+                          <a:alpha val="62000"/>
+                        </a:schemeClr>
+                      </a:glow>
+                    </a:effectLst>
+                  </pic:spPr>
+                </pic:pic>
+              </a:graphicData>
+            </a:graphic>
+          </wp:inline>
+        </w:drawing>
+      </w:r>
+    </w:p>
+    <w:p>
+      <w:pPr>
+        <w:pStyle w:val="Figura-epgrafe"/>
+        <w:rPr>
+          <w:rFonts w:hint="eastAsia"/>
+        </w:rPr>
+      </w:pPr>
+      <w:bookmarkStart w:id="60" w:name="_Ref38273134"/>
+      <w:bookmarkStart w:id="61" w:name="_Toc38299606"/>
+      <w:r>
+        <w:t>Esquema tratamiento de mensajes ATC</w:t>
+      </w:r>
+      <w:bookmarkEnd w:id="60"/>
+      <w:bookmarkEnd w:id="61"/>
     </w:p>
     <w:p>
       <w:pPr>
         <w:pStyle w:val="Captulo-Nivel2"/>
       </w:pPr>
-      <w:bookmarkStart w:id="48" w:name="_Toc38215385"/>
-      <w:r>
-        <w:t>Subsistema</w:t>
-      </w:r>
-      <w:r>
-        <w:t xml:space="preserve"> ATC</w:t>
-      </w:r>
-      <w:bookmarkEnd w:id="48"/>
+      <w:bookmarkStart w:id="62" w:name="_Ref38299095"/>
+      <w:bookmarkStart w:id="63" w:name="_Toc38299576"/>
+      <w:r>
+        <w:t>Interfaz de usuario</w:t>
+      </w:r>
+      <w:bookmarkEnd w:id="62"/>
+      <w:bookmarkEnd w:id="63"/>
     </w:p>
     <w:p>
       <w:pPr>
@@ -17855,15 +19566,178 @@
       <w:pPr>
         <w:pStyle w:val="Standard"/>
       </w:pPr>
+      <w:bookmarkStart w:id="64" w:name="_Hlk38299350"/>
+      <w:r>
+        <w:t xml:space="preserve">El simulador consta de una serie de parámetros </w:t>
+      </w:r>
+      <w:r>
+        <w:t>que deben ser inicializados al comienzo de la ejecución</w:t>
+      </w:r>
+      <w:bookmarkEnd w:id="64"/>
+      <w:r>
+        <w:t>. Para el paso de dichos parámetros y así lograr una ejecución personalizada, se ha desarrollado una interfaz de usuario que permita facilitar dicha tarea</w:t>
+      </w:r>
+      <w:r>
+        <w:t xml:space="preserve"> (ver </w:t>
+      </w:r>
+      <w:r>
+        <w:rPr>
+          <w:rFonts w:hint="eastAsia"/>
+        </w:rPr>
+        <w:fldChar w:fldCharType="begin"/>
+      </w:r>
+      <w:r>
+        <w:rPr>
+          <w:rFonts w:hint="eastAsia"/>
+        </w:rPr>
+        <w:instrText xml:space="preserve"> REF _Ref38299101 \n \h </w:instrText>
+      </w:r>
+      <w:r>
+        <w:rPr>
+          <w:rFonts w:hint="eastAsia"/>
+        </w:rPr>
+      </w:r>
+      <w:r>
+        <w:rPr>
+          <w:rFonts w:hint="eastAsia"/>
+        </w:rPr>
+        <w:fldChar w:fldCharType="separate"/>
+      </w:r>
+      <w:r>
+        <w:rPr>
+          <w:rFonts w:hint="eastAsia"/>
+        </w:rPr>
+        <w:t>Figura 19</w:t>
+      </w:r>
+      <w:r>
+        <w:rPr>
+          <w:rFonts w:hint="eastAsia"/>
+        </w:rPr>
+        <w:fldChar w:fldCharType="end"/>
+      </w:r>
+      <w:r>
+        <w:t>)</w:t>
+      </w:r>
+      <w:r>
+        <w:t>.</w:t>
+      </w:r>
     </w:p>
     <w:p>
       <w:pPr>
         <w:pStyle w:val="Standard"/>
-      </w:pPr>
+        <w:jc w:val="center"/>
+      </w:pPr>
+      <w:r>
+        <w:rPr>
+          <w:noProof/>
+        </w:rPr>
+        <w:lastRenderedPageBreak/>
+        <w:drawing>
+          <wp:inline distT="0" distB="0" distL="0" distR="0" wp14:anchorId="4A6C31B6" wp14:editId="34427771">
+            <wp:extent cx="4552950" cy="5363749"/>
+            <wp:effectExtent l="0" t="0" r="0" b="8890"/>
+            <wp:docPr id="12" name="Imagen 12"/>
+            <wp:cNvGraphicFramePr>
+              <a:graphicFrameLocks xmlns:a="http://schemas.openxmlformats.org/drawingml/2006/main" noChangeAspect="1"/>
+            </wp:cNvGraphicFramePr>
+            <a:graphic xmlns:a="http://schemas.openxmlformats.org/drawingml/2006/main">
+              <a:graphicData uri="http://schemas.openxmlformats.org/drawingml/2006/picture">
+                <pic:pic xmlns:pic="http://schemas.openxmlformats.org/drawingml/2006/picture">
+                  <pic:nvPicPr>
+                    <pic:cNvPr id="1" name=""/>
+                    <pic:cNvPicPr/>
+                  </pic:nvPicPr>
+                  <pic:blipFill>
+                    <a:blip r:embed="rId53"/>
+                    <a:stretch>
+                      <a:fillRect/>
+                    </a:stretch>
+                  </pic:blipFill>
+                  <pic:spPr>
+                    <a:xfrm>
+                      <a:off x="0" y="0"/>
+                      <a:ext cx="4557951" cy="5369641"/>
+                    </a:xfrm>
+                    <a:prstGeom prst="rect">
+                      <a:avLst/>
+                    </a:prstGeom>
+                  </pic:spPr>
+                </pic:pic>
+              </a:graphicData>
+            </a:graphic>
+          </wp:inline>
+        </w:drawing>
+      </w:r>
+    </w:p>
+    <w:p>
+      <w:pPr>
+        <w:pStyle w:val="Standard"/>
+        <w:jc w:val="center"/>
+      </w:pPr>
+    </w:p>
+    <w:p>
+      <w:pPr>
+        <w:pStyle w:val="Figura-epgrafe"/>
+      </w:pPr>
+      <w:bookmarkStart w:id="65" w:name="_Ref38299101"/>
+      <w:bookmarkStart w:id="66" w:name="_Toc38299607"/>
+      <w:r>
+        <w:t>Interfaz de usuario del simulador</w:t>
+      </w:r>
+      <w:bookmarkEnd w:id="65"/>
+      <w:bookmarkEnd w:id="66"/>
+      <w:r>
+        <w:t xml:space="preserve"> </w:t>
+      </w:r>
     </w:p>
     <w:p>
       <w:pPr>
         <w:pStyle w:val="Captulo-Nivel2"/>
+      </w:pPr>
+      <w:bookmarkStart w:id="67" w:name="_Toc38299577"/>
+      <w:r>
+        <w:t>Detección de colisiones</w:t>
+      </w:r>
+      <w:bookmarkEnd w:id="67"/>
+    </w:p>
+    <w:p>
+      <w:pPr>
+        <w:pStyle w:val="Standard"/>
+      </w:pPr>
+    </w:p>
+    <w:p>
+      <w:pPr>
+        <w:pStyle w:val="Standard"/>
+      </w:pPr>
+      <w:proofErr w:type="spellStart"/>
+      <w:r>
+        <w:t>aklnd</w:t>
+      </w:r>
+      <w:proofErr w:type="spellEnd"/>
+    </w:p>
+    <w:p>
+      <w:pPr>
+        <w:pStyle w:val="Standard"/>
+      </w:pPr>
+    </w:p>
+    <w:p>
+      <w:pPr>
+        <w:pStyle w:val="Captulo-Nivel2"/>
+      </w:pPr>
+      <w:bookmarkStart w:id="68" w:name="_Toc38299578"/>
+      <w:r>
+        <w:t>Mecanismo para evitar colisiones</w:t>
+      </w:r>
+      <w:bookmarkEnd w:id="68"/>
+    </w:p>
+    <w:p>
+      <w:pPr>
+        <w:pStyle w:val="Standard"/>
+      </w:pPr>
+    </w:p>
+    <w:p>
+      <w:pPr>
+        <w:pStyle w:val="Standard"/>
         <w:rPr>
           <w:rFonts w:hint="eastAsia"/>
         </w:rPr>
@@ -17874,11 +19748,17 @@
           <w:titlePg/>
         </w:sectPr>
       </w:pPr>
-      <w:bookmarkStart w:id="49" w:name="_Toc38215386"/>
-      <w:r>
-        <w:t>Interfaz de usuario</w:t>
-      </w:r>
-      <w:bookmarkEnd w:id="49"/>
+      <w:proofErr w:type="spellStart"/>
+      <w:r>
+        <w:rPr>
+          <w:rFonts w:hint="eastAsia"/>
+        </w:rPr>
+        <w:t>J</w:t>
+      </w:r>
+      <w:r>
+        <w:t>asndjadnl</w:t>
+      </w:r>
+      <w:proofErr w:type="spellEnd"/>
     </w:p>
     <w:p>
       <w:pPr>
@@ -17888,13 +19768,13 @@
           <w:rFonts w:hint="eastAsia"/>
         </w:rPr>
       </w:pPr>
-      <w:bookmarkStart w:id="50" w:name="_Toc38215387"/>
+      <w:bookmarkStart w:id="69" w:name="_Toc38299579"/>
       <w:r>
         <w:lastRenderedPageBreak/>
         <w:t>Experimentos y resultados</w:t>
       </w:r>
-      <w:bookmarkEnd w:id="34"/>
-      <w:bookmarkEnd w:id="50"/>
+      <w:bookmarkEnd w:id="35"/>
+      <w:bookmarkEnd w:id="69"/>
     </w:p>
     <w:p>
       <w:pPr>
@@ -19367,16 +21247,16 @@
           <w:rFonts w:hint="eastAsia"/>
         </w:rPr>
       </w:pPr>
-      <w:bookmarkStart w:id="51" w:name="__RefNumPara__705_1262559257"/>
-      <w:r>
-        <w:t xml:space="preserve"> </w:t>
-      </w:r>
-      <w:bookmarkStart w:id="52" w:name="_Toc38215388"/>
+      <w:bookmarkStart w:id="70" w:name="__RefNumPara__705_1262559257"/>
+      <w:r>
+        <w:t xml:space="preserve"> </w:t>
+      </w:r>
+      <w:bookmarkStart w:id="71" w:name="_Toc38299580"/>
       <w:r>
         <w:t>Una sección</w:t>
       </w:r>
-      <w:bookmarkEnd w:id="51"/>
-      <w:bookmarkEnd w:id="52"/>
+      <w:bookmarkEnd w:id="70"/>
+      <w:bookmarkEnd w:id="71"/>
     </w:p>
     <w:p>
       <w:pPr>
@@ -20554,11 +22434,11 @@
       <w:r>
         <w:t xml:space="preserve"> </w:t>
       </w:r>
-      <w:bookmarkStart w:id="53" w:name="_Toc38215389"/>
+      <w:bookmarkStart w:id="72" w:name="_Toc38299581"/>
       <w:r>
         <w:t>Otra sección</w:t>
       </w:r>
-      <w:bookmarkEnd w:id="53"/>
+      <w:bookmarkEnd w:id="72"/>
     </w:p>
     <w:p>
       <w:pPr>
@@ -23937,12 +25817,12 @@
           <w:rFonts w:hint="eastAsia"/>
         </w:rPr>
       </w:pPr>
-      <w:bookmarkStart w:id="54" w:name="_Toc38215390"/>
+      <w:bookmarkStart w:id="73" w:name="_Toc38299582"/>
       <w:r>
         <w:lastRenderedPageBreak/>
         <w:t>Conclusiones y propuestas</w:t>
       </w:r>
-      <w:bookmarkEnd w:id="54"/>
+      <w:bookmarkEnd w:id="73"/>
     </w:p>
     <w:p>
       <w:pPr>
@@ -24135,11 +26015,11 @@
       <w:r>
         <w:t xml:space="preserve"> </w:t>
       </w:r>
-      <w:bookmarkStart w:id="55" w:name="_Toc38215391"/>
+      <w:bookmarkStart w:id="74" w:name="_Toc38299583"/>
       <w:r>
         <w:t>Conclusiones</w:t>
       </w:r>
-      <w:bookmarkEnd w:id="55"/>
+      <w:bookmarkEnd w:id="74"/>
     </w:p>
     <w:p>
       <w:pPr>
@@ -24247,11 +26127,11 @@
       <w:r>
         <w:t xml:space="preserve"> </w:t>
       </w:r>
-      <w:bookmarkStart w:id="56" w:name="_Toc38215392"/>
+      <w:bookmarkStart w:id="75" w:name="_Toc38299584"/>
       <w:r>
         <w:t>Trabajo futuro</w:t>
       </w:r>
-      <w:bookmarkEnd w:id="56"/>
+      <w:bookmarkEnd w:id="75"/>
     </w:p>
     <w:p>
       <w:pPr>
@@ -24379,12 +26259,12 @@
           <w:rFonts w:hint="eastAsia"/>
         </w:rPr>
       </w:pPr>
-      <w:bookmarkStart w:id="57" w:name="_Toc38215393"/>
+      <w:bookmarkStart w:id="76" w:name="_Toc38299585"/>
       <w:r>
         <w:lastRenderedPageBreak/>
         <w:t>Bibliografía</w:t>
       </w:r>
-      <w:bookmarkEnd w:id="57"/>
+      <w:bookmarkEnd w:id="76"/>
     </w:p>
     <w:p>
       <w:pPr>
@@ -24393,7 +26273,7 @@
         <w:spacing w:line="360" w:lineRule="auto"/>
         <w:ind w:left="640" w:hanging="640"/>
         <w:rPr>
-          <w:rFonts w:cs="Times New Roman"/>
+          <w:rFonts w:cs="Times New Roman" w:hint="eastAsia"/>
           <w:noProof/>
         </w:rPr>
       </w:pPr>
@@ -24441,7 +26321,7 @@
         <w:spacing w:line="360" w:lineRule="auto"/>
         <w:ind w:left="640" w:hanging="640"/>
         <w:rPr>
-          <w:rFonts w:cs="Times New Roman"/>
+          <w:rFonts w:cs="Times New Roman" w:hint="eastAsia"/>
           <w:noProof/>
         </w:rPr>
       </w:pPr>
@@ -24468,7 +26348,7 @@
         <w:spacing w:line="360" w:lineRule="auto"/>
         <w:ind w:left="640" w:hanging="640"/>
         <w:rPr>
-          <w:rFonts w:cs="Times New Roman"/>
+          <w:rFonts w:cs="Times New Roman" w:hint="eastAsia"/>
           <w:noProof/>
         </w:rPr>
       </w:pPr>
@@ -24495,7 +26375,7 @@
         <w:spacing w:line="360" w:lineRule="auto"/>
         <w:ind w:left="640" w:hanging="640"/>
         <w:rPr>
-          <w:rFonts w:cs="Times New Roman"/>
+          <w:rFonts w:cs="Times New Roman" w:hint="eastAsia"/>
           <w:noProof/>
         </w:rPr>
       </w:pPr>
@@ -24522,7 +26402,7 @@
         <w:spacing w:line="360" w:lineRule="auto"/>
         <w:ind w:left="640" w:hanging="640"/>
         <w:rPr>
-          <w:rFonts w:cs="Times New Roman"/>
+          <w:rFonts w:cs="Times New Roman" w:hint="eastAsia"/>
           <w:noProof/>
         </w:rPr>
       </w:pPr>
@@ -24549,7 +26429,9 @@
         <w:spacing w:line="360" w:lineRule="auto"/>
         <w:ind w:left="640" w:hanging="640"/>
         <w:rPr>
-          <w:noProof/>
+          <w:rFonts w:hint="eastAsia"/>
+          <w:noProof/>
+          <w:lang w:val="en-US"/>
         </w:rPr>
       </w:pPr>
       <w:r>
@@ -24565,7 +26447,15 @@
           <w:noProof/>
         </w:rPr>
         <w:tab/>
-        <w:t>“Crear un repositorio Git en Github y subir el código.” [Online]. Available: https://desarrolloweb.com/articulos/crear-repositorio-git-codigo.html. [Accessed: 21-Mar-2020].</w:t>
+        <w:t xml:space="preserve">“Crear un repositorio Git en Github y subir el código.” [Online]. </w:t>
+      </w:r>
+      <w:r>
+        <w:rPr>
+          <w:rFonts w:cs="Times New Roman"/>
+          <w:noProof/>
+          <w:lang w:val="en-US"/>
+        </w:rPr>
+        <w:t>Available: https://desarrolloweb.com/articulos/crear-repositorio-git-codigo.html. [Accessed: 21-Mar-2020].</w:t>
       </w:r>
     </w:p>
     <w:p>
@@ -24573,6 +26463,7 @@
         <w:pStyle w:val="Standard"/>
         <w:rPr>
           <w:rFonts w:hint="eastAsia"/>
+          <w:lang w:val="en-US"/>
         </w:rPr>
       </w:pPr>
       <w:r>
@@ -24587,6 +26478,7 @@
         <w:pStyle w:val="Standard"/>
         <w:rPr>
           <w:rFonts w:hint="eastAsia"/>
+          <w:lang w:val="en-US"/>
         </w:rPr>
       </w:pPr>
     </w:p>
@@ -24595,6 +26487,7 @@
         <w:pStyle w:val="TtuloAnexos"/>
         <w:rPr>
           <w:rFonts w:hint="eastAsia"/>
+          <w:lang w:val="en-US"/>
         </w:rPr>
         <w:sectPr>
           <w:type w:val="oddPage"/>
@@ -24612,12 +26505,12 @@
           <w:rFonts w:hint="eastAsia"/>
         </w:rPr>
       </w:pPr>
-      <w:bookmarkStart w:id="58" w:name="_Toc38215394"/>
+      <w:bookmarkStart w:id="77" w:name="_Toc38299586"/>
       <w:r>
         <w:lastRenderedPageBreak/>
         <w:t>Anexos</w:t>
       </w:r>
-      <w:bookmarkEnd w:id="58"/>
+      <w:bookmarkEnd w:id="77"/>
     </w:p>
     <w:p>
       <w:pPr>
@@ -24629,7 +26522,7 @@
       <w:r>
         <w:t xml:space="preserve"> </w:t>
       </w:r>
-      <w:bookmarkStart w:id="59" w:name="_Toc38215395"/>
+      <w:bookmarkStart w:id="78" w:name="_Toc38299587"/>
       <w:r>
         <w:t xml:space="preserve">Ejemplo de uso de </w:t>
       </w:r>
@@ -24639,7 +26532,7 @@
       <w:r>
         <w:t xml:space="preserve"> herramienta</w:t>
       </w:r>
-      <w:bookmarkEnd w:id="59"/>
+      <w:bookmarkEnd w:id="78"/>
     </w:p>
     <w:p>
       <w:pPr>
@@ -24853,11 +26746,11 @@
       <w:r>
         <w:t xml:space="preserve"> </w:t>
       </w:r>
-      <w:bookmarkStart w:id="60" w:name="_Toc38215396"/>
+      <w:bookmarkStart w:id="79" w:name="_Toc38299588"/>
       <w:r>
         <w:t>Manual de usuario</w:t>
       </w:r>
-      <w:bookmarkEnd w:id="60"/>
+      <w:bookmarkEnd w:id="79"/>
     </w:p>
     <w:p>
       <w:pPr>
@@ -24999,11 +26892,11 @@
           <w:rFonts w:hint="eastAsia"/>
         </w:rPr>
       </w:pPr>
-      <w:bookmarkStart w:id="61" w:name="_Toc480805014"/>
+      <w:bookmarkStart w:id="80" w:name="_Toc480805014"/>
       <w:r>
         <w:t>Un ejemplo de tabla</w:t>
       </w:r>
-      <w:bookmarkEnd w:id="61"/>
+      <w:bookmarkEnd w:id="80"/>
     </w:p>
     <w:tbl>
       <w:tblPr>
@@ -25500,27 +27393,76 @@
         <w:rFonts w:hint="eastAsia"/>
       </w:rPr>
     </w:pPr>
-    <w:fldSimple w:instr=" STYLEREF  &quot;*Capítulo - Nivel 1&quot; \n  \* MERGEFORMAT ">
-      <w:r>
-        <w:rPr>
-          <w:rFonts w:hint="eastAsia"/>
-          <w:noProof/>
-        </w:rPr>
-        <w:t>CAPÍTULO 3</w:t>
-      </w:r>
-    </w:fldSimple>
+    <w:r>
+      <w:fldChar w:fldCharType="begin"/>
+    </w:r>
+    <w:r>
+      <w:instrText xml:space="preserve"> STYLEREF  "*Capítulo - Nivel 1" \n  \* </w:instrText>
+    </w:r>
+    <w:r>
+      <w:instrText xml:space="preserve">MERGEFORMAT </w:instrText>
+    </w:r>
+    <w:r>
+      <w:rPr>
+        <w:rFonts w:hint="eastAsia"/>
+      </w:rPr>
+      <w:fldChar w:fldCharType="separate"/>
+    </w:r>
+    <w:r>
+      <w:rPr>
+        <w:rFonts w:hint="eastAsia"/>
+        <w:noProof/>
+      </w:rPr>
+      <w:t>CAPÍTULO 1</w:t>
+    </w:r>
+    <w:r>
+      <w:rPr>
+        <w:noProof/>
+      </w:rPr>
+      <w:fldChar w:fldCharType="end"/>
+    </w:r>
     <w:r>
       <w:t xml:space="preserve">. </w:t>
     </w:r>
-    <w:fldSimple w:instr=" STYLEREF  &quot;*Capítulo - Nivel 1&quot; \t  \* MERGEFORMAT ">
-      <w:r>
-        <w:rPr>
-          <w:rFonts w:hint="eastAsia"/>
-          <w:noProof/>
-        </w:rPr>
-        <w:t>Herramientas empleadas</w:t>
-      </w:r>
-    </w:fldSimple>
+    <w:r>
+      <w:fldChar w:fldCharType="begin"/>
+    </w:r>
+    <w:r>
+      <w:instrText xml:space="preserve"> STYLEREF  "*Capítulo - Nivel 1" \t  \* MERGEFORMAT </w:instrText>
+    </w:r>
+    <w:r>
+      <w:rPr>
+        <w:rFonts w:hint="eastAsia"/>
+      </w:rPr>
+      <w:fldChar w:fldCharType="separate"/>
+    </w:r>
+    <w:r>
+      <w:rPr>
+        <w:rFonts w:hint="eastAsia"/>
+        <w:noProof/>
+      </w:rPr>
+      <w:t>Introducci</w:t>
+    </w:r>
+    <w:r>
+      <w:rPr>
+        <w:rFonts w:hint="eastAsia"/>
+        <w:noProof/>
+      </w:rPr>
+      <w:t>ó</w:t>
+    </w:r>
+    <w:r>
+      <w:rPr>
+        <w:rFonts w:hint="eastAsia"/>
+        <w:noProof/>
+      </w:rPr>
+      <w:t>n</w:t>
+    </w:r>
+    <w:r>
+      <w:rPr>
+        <w:noProof/>
+      </w:rPr>
+      <w:fldChar w:fldCharType="end"/>
+    </w:r>
   </w:p>
 </w:hdr>
 </file>
@@ -25535,27 +27477,59 @@
         <w:rFonts w:hint="eastAsia"/>
       </w:rPr>
     </w:pPr>
-    <w:fldSimple w:instr=" STYLEREF  &quot;*Capítulo - Nivel 2&quot; \n  \* MERGEFORMAT ">
-      <w:r>
-        <w:rPr>
-          <w:rFonts w:hint="eastAsia"/>
-          <w:noProof/>
-        </w:rPr>
-        <w:t xml:space="preserve"> 5.1.3.3 </w:t>
-      </w:r>
-    </w:fldSimple>
+    <w:r>
+      <w:fldChar w:fldCharType="begin"/>
+    </w:r>
+    <w:r>
+      <w:instrText xml:space="preserve"> STYLEREF  "*Capítulo - Nivel 2" \n  \* MERGEFORMAT </w:instrText>
+    </w:r>
+    <w:r>
+      <w:rPr>
+        <w:rFonts w:hint="eastAsia"/>
+      </w:rPr>
+      <w:fldChar w:fldCharType="separate"/>
+    </w:r>
+    <w:r>
+      <w:rPr>
+        <w:rFonts w:hint="eastAsia"/>
+        <w:noProof/>
+      </w:rPr>
+      <w:t>3.1.3</w:t>
+    </w:r>
+    <w:r>
+      <w:rPr>
+        <w:noProof/>
+      </w:rPr>
+      <w:fldChar w:fldCharType="end"/>
+    </w:r>
     <w:r>
       <w:t xml:space="preserve"> </w:t>
     </w:r>
-    <w:fldSimple w:instr=" STYLEREF  &quot;*Capítulo - Nivel 2&quot;  \* MERGEFORMAT ">
-      <w:r>
-        <w:rPr>
-          <w:rFonts w:hint="eastAsia"/>
-          <w:noProof/>
-        </w:rPr>
-        <w:t>Radar</w:t>
-      </w:r>
-    </w:fldSimple>
+    <w:r>
+      <w:fldChar w:fldCharType="begin"/>
+    </w:r>
+    <w:r>
+      <w:instrText xml:space="preserve"> STYLEREF  "*Capítulo - Nivel 2"  \* MERGEFORMAT </w:instrText>
+    </w:r>
+    <w:r>
+      <w:rPr>
+        <w:rFonts w:hint="eastAsia"/>
+      </w:rPr>
+      <w:fldChar w:fldCharType="separate"/>
+    </w:r>
+    <w:r>
+      <w:rPr>
+        <w:rFonts w:hint="eastAsia"/>
+        <w:noProof/>
+      </w:rPr>
+      <w:t>App Designer</w:t>
+    </w:r>
+    <w:r>
+      <w:rPr>
+        <w:noProof/>
+      </w:rPr>
+      <w:fldChar w:fldCharType="end"/>
+    </w:r>
   </w:p>
 </w:hdr>
 </file>
@@ -27162,6 +29136,7 @@
     <w:lvl w:ilvl="2">
       <w:start w:val="1"/>
       <w:numFmt w:val="decimal"/>
+      <w:pStyle w:val="Seccin-ANEXO"/>
       <w:suff w:val="space"/>
       <w:lvlText w:val="%1.%2.%3."/>
       <w:lvlJc w:val="left"/>
@@ -27371,6 +29346,18 @@
   </w:num>
   <w:num w:numId="33">
     <w:abstractNumId w:val="11"/>
+  </w:num>
+  <w:num w:numId="34">
+    <w:abstractNumId w:val="8"/>
+  </w:num>
+  <w:num w:numId="35">
+    <w:abstractNumId w:val="8"/>
+  </w:num>
+  <w:num w:numId="36">
+    <w:abstractNumId w:val="8"/>
+  </w:num>
+  <w:num w:numId="37">
+    <w:abstractNumId w:val="8"/>
   </w:num>
 </w:numbering>
 </file>
@@ -28819,7 +30806,7 @@
 </file>
 
 <file path=customXml/itemProps1.xml><?xml version="1.0" encoding="utf-8"?>
-<ds:datastoreItem xmlns:ds="http://schemas.openxmlformats.org/officeDocument/2006/customXml" ds:itemID="{DDABF9B3-A332-41A3-A3E8-11A8DF253537}">
+<ds:datastoreItem xmlns:ds="http://schemas.openxmlformats.org/officeDocument/2006/customXml" ds:itemID="{1D84AD4C-D023-4DE3-B301-4FAB05EB7A67}">
   <ds:schemaRefs>
     <ds:schemaRef ds:uri="http://schemas.openxmlformats.org/officeDocument/2006/bibliography"/>
   </ds:schemaRefs>

</xml_diff>